<commit_message>
Add initial code examples for the green paper
</commit_message>
<xml_diff>
--- a/greenpaper/GreenPaper.docx
+++ b/greenpaper/GreenPaper.docx
@@ -67,7 +67,7 @@
     </w:p>
     <w:p>
       <w:pPr>
-        <w:pStyle w:val="Untertitel"/>
+        <w:pStyle w:val="Subtitle"/>
         <w:spacing w:line="276" w:lineRule="auto"/>
         <w:jc w:val="both"/>
         <w:rPr>
@@ -77,7 +77,7 @@
     </w:p>
     <w:p>
       <w:pPr>
-        <w:pStyle w:val="Untertitel"/>
+        <w:pStyle w:val="Subtitle"/>
         <w:spacing w:line="276" w:lineRule="auto"/>
         <w:jc w:val="both"/>
         <w:rPr>
@@ -121,27 +121,27 @@
         <w:spacing w:line="276" w:lineRule="auto"/>
         <w:jc w:val="both"/>
         <w:rPr>
-          <w:rStyle w:val="IntensiverVerweis"/>
-          <w:lang w:val="en-GB"/>
-        </w:rPr>
-      </w:pPr>
-      <w:r>
-        <w:rPr>
-          <w:rStyle w:val="IntensiverVerweis"/>
+          <w:rStyle w:val="IntenseReference"/>
+          <w:lang w:val="en-GB"/>
+        </w:rPr>
+      </w:pPr>
+      <w:r>
+        <w:rPr>
+          <w:rStyle w:val="IntenseReference"/>
           <w:lang w:val="en-GB"/>
         </w:rPr>
         <w:t xml:space="preserve">Green Paper </w:t>
       </w:r>
       <w:r>
         <w:rPr>
-          <w:rStyle w:val="IntensiverVerweis"/>
+          <w:rStyle w:val="IntenseReference"/>
           <w:lang w:val="en-GB"/>
         </w:rPr>
         <w:t>April</w:t>
       </w:r>
       <w:r>
         <w:rPr>
-          <w:rStyle w:val="IntensiverVerweis"/>
+          <w:rStyle w:val="IntenseReference"/>
           <w:lang w:val="en-GB"/>
         </w:rPr>
         <w:t xml:space="preserve"> 2019</w:t>
@@ -152,48 +152,16 @@
         <w:spacing w:line="276" w:lineRule="auto"/>
         <w:jc w:val="both"/>
         <w:rPr>
-          <w:rStyle w:val="SchwacheHervorhebung"/>
-          <w:lang w:val="en-GB"/>
-        </w:rPr>
-      </w:pPr>
-      <w:r>
-        <w:rPr>
-          <w:rStyle w:val="SchwacheHervorhebung"/>
-          <w:lang w:val="en-GB"/>
-        </w:rPr>
-        <w:t xml:space="preserve">Klaus </w:t>
-      </w:r>
-      <w:proofErr w:type="spellStart"/>
-      <w:r>
-        <w:rPr>
-          <w:rStyle w:val="SchwacheHervorhebung"/>
-          <w:lang w:val="en-GB"/>
-        </w:rPr>
-        <w:t>Alfert</w:t>
-      </w:r>
-      <w:proofErr w:type="spellEnd"/>
-      <w:r>
-        <w:rPr>
-          <w:rStyle w:val="SchwacheHervorhebung"/>
-          <w:lang w:val="en-GB"/>
-        </w:rPr>
-        <w:t xml:space="preserve">, CTO </w:t>
-      </w:r>
-      <w:proofErr w:type="spellStart"/>
-      <w:r>
-        <w:rPr>
-          <w:rStyle w:val="SchwacheHervorhebung"/>
-          <w:lang w:val="en-GB"/>
-        </w:rPr>
-        <w:t>Zühlke</w:t>
-      </w:r>
-      <w:proofErr w:type="spellEnd"/>
-      <w:r>
-        <w:rPr>
-          <w:rStyle w:val="SchwacheHervorhebung"/>
-          <w:lang w:val="en-GB"/>
-        </w:rPr>
-        <w:t xml:space="preserve"> Engineering GmbH</w:t>
+          <w:rStyle w:val="SubtleEmphasis"/>
+          <w:lang w:val="en-GB"/>
+        </w:rPr>
+      </w:pPr>
+      <w:r>
+        <w:rPr>
+          <w:rStyle w:val="SubtleEmphasis"/>
+          <w:lang w:val="en-GB"/>
+        </w:rPr>
+        <w:t>Klaus Alfert, CTO Zühlke Engineering GmbH</w:t>
       </w:r>
     </w:p>
     <w:p>
@@ -201,13 +169,13 @@
         <w:spacing w:line="276" w:lineRule="auto"/>
         <w:jc w:val="both"/>
         <w:rPr>
-          <w:rStyle w:val="SchwacheHervorhebung"/>
-          <w:lang w:val="en-GB"/>
-        </w:rPr>
-      </w:pPr>
-      <w:r>
-        <w:rPr>
-          <w:rStyle w:val="SchwacheHervorhebung"/>
+          <w:rStyle w:val="SubtleEmphasis"/>
+          <w:lang w:val="en-GB"/>
+        </w:rPr>
+      </w:pPr>
+      <w:r>
+        <w:rPr>
+          <w:rStyle w:val="SubtleEmphasis"/>
           <w:lang w:val="en-GB"/>
         </w:rPr>
         <w:t>Stefan Schmidt, CTO Unibright IT GmbH</w:t>
@@ -218,13 +186,13 @@
         <w:spacing w:line="276" w:lineRule="auto"/>
         <w:jc w:val="both"/>
         <w:rPr>
-          <w:rStyle w:val="SchwacheHervorhebung"/>
-          <w:lang w:val="en-GB"/>
-        </w:rPr>
-      </w:pPr>
-      <w:r>
-        <w:rPr>
-          <w:rStyle w:val="SchwacheHervorhebung"/>
+          <w:rStyle w:val="SubtleEmphasis"/>
+          <w:lang w:val="en-GB"/>
+        </w:rPr>
+      </w:pPr>
+      <w:r>
+        <w:rPr>
+          <w:rStyle w:val="SubtleEmphasis"/>
           <w:lang w:val="en-GB"/>
         </w:rPr>
         <w:t>Xxx, xxx</w:t>
@@ -263,7 +231,7 @@
       <w:sdtContent>
         <w:p>
           <w:pPr>
-            <w:pStyle w:val="Inhaltsverzeichnisberschrift"/>
+            <w:pStyle w:val="TOCHeading"/>
           </w:pPr>
           <w:r>
             <w:t>Content</w:t>
@@ -271,7 +239,7 @@
         </w:p>
         <w:p>
           <w:pPr>
-            <w:pStyle w:val="Verzeichnis1"/>
+            <w:pStyle w:val="TOC1"/>
             <w:tabs>
               <w:tab w:val="right" w:leader="dot" w:pos="9062"/>
             </w:tabs>
@@ -363,7 +331,7 @@
         </w:p>
         <w:p>
           <w:pPr>
-            <w:pStyle w:val="Verzeichnis1"/>
+            <w:pStyle w:val="TOC1"/>
             <w:tabs>
               <w:tab w:val="right" w:leader="dot" w:pos="9062"/>
             </w:tabs>
@@ -434,7 +402,7 @@
         </w:p>
         <w:p>
           <w:pPr>
-            <w:pStyle w:val="Verzeichnis2"/>
+            <w:pStyle w:val="TOC2"/>
             <w:tabs>
               <w:tab w:val="right" w:leader="dot" w:pos="9062"/>
             </w:tabs>
@@ -505,7 +473,7 @@
         </w:p>
         <w:p>
           <w:pPr>
-            <w:pStyle w:val="Verzeichnis2"/>
+            <w:pStyle w:val="TOC2"/>
             <w:tabs>
               <w:tab w:val="right" w:leader="dot" w:pos="9062"/>
             </w:tabs>
@@ -576,7 +544,7 @@
         </w:p>
         <w:p>
           <w:pPr>
-            <w:pStyle w:val="Verzeichnis2"/>
+            <w:pStyle w:val="TOC2"/>
             <w:tabs>
               <w:tab w:val="right" w:leader="dot" w:pos="9062"/>
             </w:tabs>
@@ -647,7 +615,7 @@
         </w:p>
         <w:p>
           <w:pPr>
-            <w:pStyle w:val="Verzeichnis2"/>
+            <w:pStyle w:val="TOC2"/>
             <w:tabs>
               <w:tab w:val="right" w:leader="dot" w:pos="9062"/>
             </w:tabs>
@@ -718,7 +686,7 @@
         </w:p>
         <w:p>
           <w:pPr>
-            <w:pStyle w:val="Verzeichnis1"/>
+            <w:pStyle w:val="TOC1"/>
             <w:tabs>
               <w:tab w:val="right" w:leader="dot" w:pos="9062"/>
             </w:tabs>
@@ -789,7 +757,7 @@
         </w:p>
         <w:p>
           <w:pPr>
-            <w:pStyle w:val="Verzeichnis2"/>
+            <w:pStyle w:val="TOC2"/>
             <w:tabs>
               <w:tab w:val="right" w:leader="dot" w:pos="9062"/>
             </w:tabs>
@@ -860,7 +828,7 @@
         </w:p>
         <w:p>
           <w:pPr>
-            <w:pStyle w:val="Verzeichnis2"/>
+            <w:pStyle w:val="TOC2"/>
             <w:tabs>
               <w:tab w:val="right" w:leader="dot" w:pos="9062"/>
             </w:tabs>
@@ -931,7 +899,7 @@
         </w:p>
         <w:p>
           <w:pPr>
-            <w:pStyle w:val="Verzeichnis2"/>
+            <w:pStyle w:val="TOC2"/>
             <w:tabs>
               <w:tab w:val="right" w:leader="dot" w:pos="9062"/>
             </w:tabs>
@@ -1002,7 +970,7 @@
         </w:p>
         <w:p>
           <w:pPr>
-            <w:pStyle w:val="Verzeichnis1"/>
+            <w:pStyle w:val="TOC1"/>
             <w:tabs>
               <w:tab w:val="right" w:leader="dot" w:pos="9062"/>
             </w:tabs>
@@ -1073,7 +1041,7 @@
         </w:p>
         <w:p>
           <w:pPr>
-            <w:pStyle w:val="Verzeichnis1"/>
+            <w:pStyle w:val="TOC1"/>
             <w:tabs>
               <w:tab w:val="right" w:leader="dot" w:pos="9062"/>
             </w:tabs>
@@ -1144,7 +1112,7 @@
         </w:p>
         <w:p>
           <w:pPr>
-            <w:pStyle w:val="Verzeichnis2"/>
+            <w:pStyle w:val="TOC2"/>
             <w:tabs>
               <w:tab w:val="right" w:leader="dot" w:pos="9062"/>
             </w:tabs>
@@ -1215,7 +1183,7 @@
         </w:p>
         <w:p>
           <w:pPr>
-            <w:pStyle w:val="Verzeichnis2"/>
+            <w:pStyle w:val="TOC2"/>
             <w:tabs>
               <w:tab w:val="right" w:leader="dot" w:pos="9062"/>
             </w:tabs>
@@ -1286,7 +1254,7 @@
         </w:p>
         <w:p>
           <w:pPr>
-            <w:pStyle w:val="Verzeichnis2"/>
+            <w:pStyle w:val="TOC2"/>
             <w:tabs>
               <w:tab w:val="right" w:leader="dot" w:pos="9062"/>
             </w:tabs>
@@ -1374,7 +1342,7 @@
         </w:p>
         <w:p>
           <w:pPr>
-            <w:pStyle w:val="Verzeichnis1"/>
+            <w:pStyle w:val="TOC1"/>
             <w:tabs>
               <w:tab w:val="right" w:leader="dot" w:pos="9062"/>
             </w:tabs>
@@ -1445,7 +1413,7 @@
         </w:p>
         <w:p>
           <w:pPr>
-            <w:pStyle w:val="Verzeichnis1"/>
+            <w:pStyle w:val="TOC1"/>
             <w:tabs>
               <w:tab w:val="right" w:leader="dot" w:pos="9062"/>
             </w:tabs>
@@ -1516,7 +1484,7 @@
         </w:p>
         <w:p>
           <w:pPr>
-            <w:pStyle w:val="Verzeichnis1"/>
+            <w:pStyle w:val="TOC1"/>
             <w:tabs>
               <w:tab w:val="right" w:leader="dot" w:pos="9062"/>
             </w:tabs>
@@ -1615,7 +1583,7 @@
     </w:p>
     <w:p>
       <w:pPr>
-        <w:pStyle w:val="berschrift1"/>
+        <w:pStyle w:val="Heading1"/>
         <w:spacing w:line="276" w:lineRule="auto"/>
         <w:jc w:val="both"/>
         <w:rPr>
@@ -1677,21 +1645,21 @@
         <w:rPr>
           <w:lang w:val="en-GB"/>
         </w:rPr>
-        <w:t xml:space="preserve"> is a blockchain related open-source project, established by Unibright and </w:t>
+        <w:t xml:space="preserve"> is a blockchain related open-source project, established by </w:t>
       </w:r>
       <w:proofErr w:type="spellStart"/>
       <w:r>
         <w:rPr>
           <w:lang w:val="en-GB"/>
         </w:rPr>
-        <w:t>Zühlke</w:t>
+        <w:t>Unibright</w:t>
       </w:r>
       <w:proofErr w:type="spellEnd"/>
       <w:r>
         <w:rPr>
           <w:lang w:val="en-GB"/>
         </w:rPr>
-        <w:t xml:space="preserve"> Engineering. The main goal of the project is to raise awareness of energy consumption of public blockchains. </w:t>
+        <w:t xml:space="preserve"> and Zühlke Engineering. The main goal of the project is to raise awareness of energy consumption of public blockchains. </w:t>
       </w:r>
     </w:p>
     <w:p>
@@ -1818,7 +1786,7 @@
     </w:p>
     <w:p>
       <w:pPr>
-        <w:pStyle w:val="Untertitel"/>
+        <w:pStyle w:val="Subtitle"/>
         <w:jc w:val="center"/>
         <w:rPr>
           <w:sz w:val="18"/>
@@ -1873,7 +1841,7 @@
     </w:p>
     <w:p>
       <w:pPr>
-        <w:pStyle w:val="berschrift1"/>
+        <w:pStyle w:val="Heading1"/>
         <w:jc w:val="both"/>
         <w:rPr>
           <w:lang w:val="en-GB"/>
@@ -1891,7 +1859,7 @@
     </w:p>
     <w:p>
       <w:pPr>
-        <w:pStyle w:val="berschrift2"/>
+        <w:pStyle w:val="Heading2"/>
         <w:rPr>
           <w:lang w:val="en-GB"/>
         </w:rPr>
@@ -2096,55 +2064,55 @@
     <w:p>
       <w:pPr>
         <w:rPr>
-          <w:rStyle w:val="IntensiveHervorhebung"/>
-          <w:lang w:val="en-GB"/>
-        </w:rPr>
-      </w:pPr>
-      <w:r>
-        <w:rPr>
-          <w:rStyle w:val="IntensiveHervorhebung"/>
+          <w:rStyle w:val="IntenseEmphasis"/>
+          <w:lang w:val="en-GB"/>
+        </w:rPr>
+      </w:pPr>
+      <w:r>
+        <w:rPr>
+          <w:rStyle w:val="IntenseEmphasis"/>
           <w:lang w:val="en-GB"/>
         </w:rPr>
         <w:t>#Carbonara wants to answer some of the</w:t>
       </w:r>
       <w:r>
         <w:rPr>
-          <w:rStyle w:val="IntensiveHervorhebung"/>
+          <w:rStyle w:val="IntenseEmphasis"/>
           <w:lang w:val="en-GB"/>
         </w:rPr>
         <w:t>se</w:t>
       </w:r>
       <w:r>
         <w:rPr>
-          <w:rStyle w:val="IntensiveHervorhebung"/>
+          <w:rStyle w:val="IntenseEmphasis"/>
           <w:lang w:val="en-GB"/>
         </w:rPr>
         <w:t xml:space="preserve"> open questions around energy consumption of blockchains</w:t>
       </w:r>
       <w:r>
         <w:rPr>
-          <w:rStyle w:val="IntensiveHervorhebung"/>
+          <w:rStyle w:val="IntenseEmphasis"/>
           <w:lang w:val="en-GB"/>
         </w:rPr>
         <w:t>. Furthermore, #Carbonara</w:t>
       </w:r>
       <w:r>
         <w:rPr>
-          <w:rStyle w:val="IntensiveHervorhebung"/>
+          <w:rStyle w:val="IntenseEmphasis"/>
           <w:lang w:val="en-GB"/>
         </w:rPr>
         <w:t xml:space="preserve"> </w:t>
       </w:r>
       <w:r>
         <w:rPr>
-          <w:rStyle w:val="IntensiveHervorhebung"/>
+          <w:rStyle w:val="IntenseEmphasis"/>
           <w:lang w:val="en-GB"/>
         </w:rPr>
         <w:t>wants to</w:t>
       </w:r>
       <w:r>
         <w:rPr>
-          <w:rStyle w:val="IntensiveHervorhebung"/>
+          <w:rStyle w:val="IntenseEmphasis"/>
           <w:lang w:val="en-GB"/>
         </w:rPr>
         <w:t xml:space="preserve"> show, which questions are still open to be answered in the future.</w:t>
@@ -2167,7 +2135,7 @@
     </w:p>
     <w:p>
       <w:pPr>
-        <w:pStyle w:val="Listenabsatz"/>
+        <w:pStyle w:val="ListParagraph"/>
         <w:numPr>
           <w:ilvl w:val="0"/>
           <w:numId w:val="8"/>
@@ -2187,7 +2155,7 @@
     </w:p>
     <w:p>
       <w:pPr>
-        <w:pStyle w:val="Listenabsatz"/>
+        <w:pStyle w:val="ListParagraph"/>
         <w:numPr>
           <w:ilvl w:val="0"/>
           <w:numId w:val="8"/>
@@ -2207,7 +2175,7 @@
     </w:p>
     <w:p>
       <w:pPr>
-        <w:pStyle w:val="Listenabsatz"/>
+        <w:pStyle w:val="ListParagraph"/>
         <w:numPr>
           <w:ilvl w:val="0"/>
           <w:numId w:val="8"/>
@@ -2279,15 +2247,15 @@
     </w:p>
     <w:p>
       <w:pPr>
-        <w:pStyle w:val="berschrift2"/>
-        <w:rPr>
-          <w:lang w:val="en-GB"/>
-        </w:rPr>
-      </w:pPr>
-    </w:p>
-    <w:p>
-      <w:pPr>
-        <w:pStyle w:val="berschrift2"/>
+        <w:pStyle w:val="Heading2"/>
+        <w:rPr>
+          <w:lang w:val="en-GB"/>
+        </w:rPr>
+      </w:pPr>
+    </w:p>
+    <w:p>
+      <w:pPr>
+        <w:pStyle w:val="Heading2"/>
         <w:rPr>
           <w:lang w:val="en-GB"/>
         </w:rPr>
@@ -2340,55 +2308,55 @@
     <w:p>
       <w:pPr>
         <w:rPr>
-          <w:rStyle w:val="IntensiveHervorhebung"/>
-          <w:lang w:val="en-GB"/>
-        </w:rPr>
-      </w:pPr>
-      <w:r>
-        <w:rPr>
-          <w:rStyle w:val="IntensiveHervorhebung"/>
+          <w:rStyle w:val="IntenseEmphasis"/>
+          <w:lang w:val="en-GB"/>
+        </w:rPr>
+      </w:pPr>
+      <w:r>
+        <w:rPr>
+          <w:rStyle w:val="IntenseEmphasis"/>
           <w:lang w:val="en-GB"/>
         </w:rPr>
         <w:t xml:space="preserve">#Carbonara </w:t>
       </w:r>
       <w:r>
         <w:rPr>
-          <w:rStyle w:val="IntensiveHervorhebung"/>
+          <w:rStyle w:val="IntenseEmphasis"/>
           <w:lang w:val="en-GB"/>
         </w:rPr>
         <w:t xml:space="preserve">wants to raise </w:t>
       </w:r>
       <w:r>
         <w:rPr>
-          <w:rStyle w:val="IntensiveHervorhebung"/>
+          <w:rStyle w:val="IntenseEmphasis"/>
           <w:lang w:val="en-GB"/>
         </w:rPr>
         <w:t>awareness</w:t>
       </w:r>
       <w:r>
         <w:rPr>
-          <w:rStyle w:val="IntensiveHervorhebung"/>
+          <w:rStyle w:val="IntenseEmphasis"/>
           <w:lang w:val="en-GB"/>
         </w:rPr>
         <w:t xml:space="preserve"> for blockchain energy consumption. Communities of both blockchain and compensation domain are encouraged to participate</w:t>
       </w:r>
       <w:r>
         <w:rPr>
-          <w:rStyle w:val="IntensiveHervorhebung"/>
+          <w:rStyle w:val="IntenseEmphasis"/>
           <w:lang w:val="en-GB"/>
         </w:rPr>
         <w:t>, create further knowledge</w:t>
       </w:r>
       <w:r>
         <w:rPr>
-          <w:rStyle w:val="IntensiveHervorhebung"/>
+          <w:rStyle w:val="IntenseEmphasis"/>
           <w:lang w:val="en-GB"/>
         </w:rPr>
         <w:t xml:space="preserve"> and spread the word</w:t>
       </w:r>
       <w:r>
         <w:rPr>
-          <w:rStyle w:val="IntensiveHervorhebung"/>
+          <w:rStyle w:val="IntenseEmphasis"/>
           <w:lang w:val="en-GB"/>
         </w:rPr>
         <w:t>, non-profit oriented.</w:t>
@@ -2396,7 +2364,7 @@
     </w:p>
     <w:p>
       <w:pPr>
-        <w:pStyle w:val="berschrift2"/>
+        <w:pStyle w:val="Heading2"/>
         <w:rPr>
           <w:lang w:val="en-GB"/>
         </w:rPr>
@@ -2549,13 +2517,13 @@
     <w:p>
       <w:pPr>
         <w:rPr>
-          <w:rStyle w:val="IntensiveHervorhebung"/>
-          <w:lang w:val="en-GB"/>
-        </w:rPr>
-      </w:pPr>
-      <w:r>
-        <w:rPr>
-          <w:rStyle w:val="IntensiveHervorhebung"/>
+          <w:rStyle w:val="IntenseEmphasis"/>
+          <w:lang w:val="en-GB"/>
+        </w:rPr>
+      </w:pPr>
+      <w:r>
+        <w:rPr>
+          <w:rStyle w:val="IntenseEmphasis"/>
           <w:lang w:val="en-GB"/>
         </w:rPr>
         <w:t>#Carbonara shows what parts of information on energy consumption of blockchain we already know, which parts we have to estimate, and how future blockchain projects can build their protocol in consideration of the eco-related effects.</w:t>
@@ -2563,15 +2531,15 @@
     </w:p>
     <w:p>
       <w:pPr>
-        <w:pStyle w:val="berschrift2"/>
-        <w:rPr>
-          <w:lang w:val="en-GB"/>
-        </w:rPr>
-      </w:pPr>
-    </w:p>
-    <w:p>
-      <w:pPr>
-        <w:pStyle w:val="berschrift2"/>
+        <w:pStyle w:val="Heading2"/>
+        <w:rPr>
+          <w:lang w:val="en-GB"/>
+        </w:rPr>
+      </w:pPr>
+    </w:p>
+    <w:p>
+      <w:pPr>
+        <w:pStyle w:val="Heading2"/>
         <w:rPr>
           <w:lang w:val="en-GB"/>
         </w:rPr>
@@ -2622,34 +2590,34 @@
     <w:p>
       <w:pPr>
         <w:rPr>
-          <w:rStyle w:val="IntensiveHervorhebung"/>
-          <w:lang w:val="en-GB"/>
-        </w:rPr>
-      </w:pPr>
-      <w:r>
-        <w:rPr>
-          <w:rStyle w:val="IntensiveHervorhebung"/>
+          <w:rStyle w:val="IntenseEmphasis"/>
+          <w:lang w:val="en-GB"/>
+        </w:rPr>
+      </w:pPr>
+      <w:r>
+        <w:rPr>
+          <w:rStyle w:val="IntenseEmphasis"/>
           <w:lang w:val="en-GB"/>
         </w:rPr>
         <w:t xml:space="preserve">#Carbonara is built open to potential compensation partners or online publications including our widgets from the very beginning, and every EUR raised for environmental projects through this project is </w:t>
       </w:r>
       <w:r>
         <w:rPr>
-          <w:rStyle w:val="IntensiveHervorhebung"/>
+          <w:rStyle w:val="IntenseEmphasis"/>
           <w:lang w:val="en-GB"/>
         </w:rPr>
         <w:t>co</w:t>
       </w:r>
       <w:r>
         <w:rPr>
-          <w:rStyle w:val="IntensiveHervorhebung"/>
+          <w:rStyle w:val="IntenseEmphasis"/>
           <w:lang w:val="en-GB"/>
         </w:rPr>
         <w:t xml:space="preserve">nsidered </w:t>
       </w:r>
       <w:r>
         <w:rPr>
-          <w:rStyle w:val="IntensiveHervorhebung"/>
+          <w:rStyle w:val="IntenseEmphasis"/>
           <w:lang w:val="en-GB"/>
         </w:rPr>
         <w:t>a success in our understanding.</w:t>
@@ -2674,7 +2642,7 @@
     </w:p>
     <w:p>
       <w:pPr>
-        <w:pStyle w:val="berschrift1"/>
+        <w:pStyle w:val="Heading1"/>
         <w:rPr>
           <w:lang w:val="en-GB"/>
         </w:rPr>
@@ -2706,7 +2674,7 @@
     </w:p>
     <w:p>
       <w:pPr>
-        <w:pStyle w:val="berschrift2"/>
+        <w:pStyle w:val="Heading2"/>
         <w:rPr>
           <w:lang w:val="en-GB"/>
         </w:rPr>
@@ -2750,21 +2718,21 @@
         <w:rPr>
           <w:lang w:val="en-GB"/>
         </w:rPr>
-        <w:t xml:space="preserve"> Partners Unibright and </w:t>
+        <w:t xml:space="preserve"> Partners </w:t>
       </w:r>
       <w:proofErr w:type="spellStart"/>
       <w:r>
         <w:rPr>
           <w:lang w:val="en-GB"/>
         </w:rPr>
-        <w:t>Zühlke</w:t>
+        <w:t>Unibright</w:t>
       </w:r>
       <w:proofErr w:type="spellEnd"/>
       <w:r>
         <w:rPr>
           <w:lang w:val="en-GB"/>
         </w:rPr>
-        <w:t xml:space="preserve"> in </w:t>
+        <w:t xml:space="preserve"> and Zühlke in </w:t>
       </w:r>
       <w:r>
         <w:rPr>
@@ -2918,7 +2886,7 @@
     </w:p>
     <w:p>
       <w:pPr>
-        <w:pStyle w:val="Listenabsatz"/>
+        <w:pStyle w:val="ListParagraph"/>
         <w:numPr>
           <w:ilvl w:val="0"/>
           <w:numId w:val="14"/>
@@ -2950,7 +2918,7 @@
     </w:p>
     <w:p>
       <w:pPr>
-        <w:pStyle w:val="Listenabsatz"/>
+        <w:pStyle w:val="ListParagraph"/>
         <w:numPr>
           <w:ilvl w:val="0"/>
           <w:numId w:val="14"/>
@@ -2982,7 +2950,7 @@
     </w:p>
     <w:p>
       <w:pPr>
-        <w:pStyle w:val="Listenabsatz"/>
+        <w:pStyle w:val="ListParagraph"/>
         <w:numPr>
           <w:ilvl w:val="0"/>
           <w:numId w:val="14"/>
@@ -3014,7 +2982,7 @@
     </w:p>
     <w:p>
       <w:pPr>
-        <w:pStyle w:val="Listenabsatz"/>
+        <w:pStyle w:val="ListParagraph"/>
         <w:numPr>
           <w:ilvl w:val="0"/>
           <w:numId w:val="14"/>
@@ -3080,7 +3048,7 @@
     </w:p>
     <w:p>
       <w:pPr>
-        <w:pStyle w:val="Listenabsatz"/>
+        <w:pStyle w:val="ListParagraph"/>
         <w:numPr>
           <w:ilvl w:val="0"/>
           <w:numId w:val="14"/>
@@ -3184,7 +3152,7 @@
     </w:p>
     <w:p>
       <w:pPr>
-        <w:pStyle w:val="Listenabsatz"/>
+        <w:pStyle w:val="ListParagraph"/>
         <w:numPr>
           <w:ilvl w:val="0"/>
           <w:numId w:val="14"/>
@@ -3300,7 +3268,7 @@
     </w:p>
     <w:p>
       <w:pPr>
-        <w:pStyle w:val="Listenabsatz"/>
+        <w:pStyle w:val="ListParagraph"/>
         <w:numPr>
           <w:ilvl w:val="0"/>
           <w:numId w:val="14"/>
@@ -3374,7 +3342,7 @@
     </w:p>
     <w:p>
       <w:pPr>
-        <w:pStyle w:val="Listenabsatz"/>
+        <w:pStyle w:val="ListParagraph"/>
         <w:numPr>
           <w:ilvl w:val="0"/>
           <w:numId w:val="14"/>
@@ -3435,7 +3403,7 @@
     </w:p>
     <w:p>
       <w:pPr>
-        <w:pStyle w:val="berschrift2"/>
+        <w:pStyle w:val="Heading2"/>
         <w:rPr>
           <w:lang w:val="en-GB"/>
         </w:rPr>
@@ -3461,21 +3429,21 @@
         <w:rPr>
           <w:lang w:val="en-GB"/>
         </w:rPr>
-        <w:t xml:space="preserve">After an initial research phase in focus groups on both Unibright and </w:t>
+        <w:t xml:space="preserve">After an initial research phase in focus groups on both </w:t>
       </w:r>
       <w:proofErr w:type="spellStart"/>
       <w:r>
         <w:rPr>
           <w:lang w:val="en-GB"/>
         </w:rPr>
-        <w:t>Zühlke</w:t>
+        <w:t>Unibright</w:t>
       </w:r>
       <w:proofErr w:type="spellEnd"/>
       <w:r>
         <w:rPr>
           <w:lang w:val="en-GB"/>
         </w:rPr>
-        <w:t xml:space="preserve"> side</w:t>
+        <w:t xml:space="preserve"> and Zühlke side</w:t>
       </w:r>
       <w:r>
         <w:rPr>
@@ -3559,7 +3527,7 @@
     </w:p>
     <w:p>
       <w:pPr>
-        <w:pStyle w:val="Listenabsatz"/>
+        <w:pStyle w:val="ListParagraph"/>
         <w:numPr>
           <w:ilvl w:val="0"/>
           <w:numId w:val="10"/>
@@ -3579,7 +3547,7 @@
     </w:p>
     <w:p>
       <w:pPr>
-        <w:pStyle w:val="Listenabsatz"/>
+        <w:pStyle w:val="ListParagraph"/>
         <w:numPr>
           <w:ilvl w:val="0"/>
           <w:numId w:val="10"/>
@@ -3611,7 +3579,7 @@
     </w:p>
     <w:p>
       <w:pPr>
-        <w:pStyle w:val="Listenabsatz"/>
+        <w:pStyle w:val="ListParagraph"/>
         <w:numPr>
           <w:ilvl w:val="0"/>
           <w:numId w:val="10"/>
@@ -3637,7 +3605,7 @@
     </w:p>
     <w:p>
       <w:pPr>
-        <w:pStyle w:val="Listenabsatz"/>
+        <w:pStyle w:val="ListParagraph"/>
         <w:numPr>
           <w:ilvl w:val="0"/>
           <w:numId w:val="10"/>
@@ -3664,7 +3632,7 @@
     </w:p>
     <w:p>
       <w:pPr>
-        <w:pStyle w:val="Listenabsatz"/>
+        <w:pStyle w:val="ListParagraph"/>
         <w:numPr>
           <w:ilvl w:val="0"/>
           <w:numId w:val="10"/>
@@ -3684,7 +3652,7 @@
     </w:p>
     <w:p>
       <w:pPr>
-        <w:pStyle w:val="Listenabsatz"/>
+        <w:pStyle w:val="ListParagraph"/>
         <w:numPr>
           <w:ilvl w:val="0"/>
           <w:numId w:val="10"/>
@@ -3704,7 +3672,7 @@
     </w:p>
     <w:p>
       <w:pPr>
-        <w:pStyle w:val="Listenabsatz"/>
+        <w:pStyle w:val="ListParagraph"/>
         <w:numPr>
           <w:ilvl w:val="0"/>
           <w:numId w:val="10"/>
@@ -3794,25 +3762,17 @@
     </w:p>
     <w:p>
       <w:pPr>
-        <w:pStyle w:val="berschrift2"/>
+        <w:pStyle w:val="Heading2"/>
         <w:rPr>
           <w:lang w:val="en-GB"/>
         </w:rPr>
       </w:pPr>
       <w:bookmarkStart w:id="9" w:name="_Toc5103566"/>
-      <w:proofErr w:type="gramStart"/>
-      <w:r>
-        <w:rPr>
-          <w:lang w:val="en-GB"/>
-        </w:rPr>
-        <w:t>Evaluation,</w:t>
-      </w:r>
-      <w:proofErr w:type="gramEnd"/>
-      <w:r>
-        <w:rPr>
-          <w:lang w:val="en-GB"/>
-        </w:rPr>
-        <w:t xml:space="preserve"> Launch and Afterwork</w:t>
+      <w:r>
+        <w:rPr>
+          <w:lang w:val="en-GB"/>
+        </w:rPr>
+        <w:t>Evaluation, Launch and Afterwork</w:t>
       </w:r>
       <w:bookmarkEnd w:id="9"/>
     </w:p>
@@ -3891,20 +3851,26 @@
         <w:rPr>
           <w:lang w:val="en-GB"/>
         </w:rPr>
-        <w:t xml:space="preserve"> Future efforts on afterwork, maintenance and enhancements are equally spread between Unibright and </w:t>
+        <w:t xml:space="preserve"> Future efforts on afterwork, maintenance and enhancements are equally spread between </w:t>
       </w:r>
       <w:proofErr w:type="spellStart"/>
       <w:r>
         <w:rPr>
           <w:lang w:val="en-GB"/>
         </w:rPr>
-        <w:t>Zühlke</w:t>
+        <w:t>Unibright</w:t>
       </w:r>
       <w:proofErr w:type="spellEnd"/>
       <w:r>
         <w:rPr>
           <w:lang w:val="en-GB"/>
         </w:rPr>
+        <w:t xml:space="preserve"> and Zühlke</w:t>
+      </w:r>
+      <w:r>
+        <w:rPr>
+          <w:lang w:val="en-GB"/>
+        </w:rPr>
         <w:t xml:space="preserve"> and given to the open-source community.</w:t>
       </w:r>
     </w:p>
@@ -3917,7 +3883,7 @@
     </w:p>
     <w:p>
       <w:pPr>
-        <w:pStyle w:val="berschrift1"/>
+        <w:pStyle w:val="Heading1"/>
         <w:rPr>
           <w:lang w:val="en-GB"/>
         </w:rPr>
@@ -4128,7 +4094,7 @@
     </w:p>
     <w:p>
       <w:pPr>
-        <w:pStyle w:val="berschrift1"/>
+        <w:pStyle w:val="Heading1"/>
         <w:rPr>
           <w:lang w:val="en-US"/>
         </w:rPr>
@@ -4212,7 +4178,7 @@
     </w:p>
     <w:p>
       <w:pPr>
-        <w:pStyle w:val="berschrift2"/>
+        <w:pStyle w:val="Heading2"/>
         <w:jc w:val="both"/>
         <w:rPr>
           <w:lang w:val="en-US"/>
@@ -4818,16 +4784,16 @@
     </w:p>
     <w:p>
       <w:pPr>
-        <w:pStyle w:val="berschrift2"/>
-        <w:jc w:val="both"/>
-        <w:rPr>
-          <w:lang w:val="en-US"/>
-        </w:rPr>
-      </w:pPr>
-    </w:p>
-    <w:p>
-      <w:pPr>
-        <w:pStyle w:val="berschrift2"/>
+        <w:pStyle w:val="Heading2"/>
+        <w:jc w:val="both"/>
+        <w:rPr>
+          <w:lang w:val="en-US"/>
+        </w:rPr>
+      </w:pPr>
+    </w:p>
+    <w:p>
+      <w:pPr>
+        <w:pStyle w:val="Heading2"/>
         <w:jc w:val="both"/>
         <w:rPr>
           <w:lang w:val="en-US"/>
@@ -5321,7 +5287,7 @@
     </w:p>
     <w:p>
       <w:pPr>
-        <w:pStyle w:val="berschrift2"/>
+        <w:pStyle w:val="Heading2"/>
         <w:jc w:val="both"/>
         <w:rPr>
           <w:lang w:val="en-US"/>
@@ -6039,15 +6005,15 @@
     </w:p>
     <w:p>
       <w:pPr>
-        <w:pStyle w:val="berschrift1"/>
-        <w:rPr>
-          <w:lang w:val="en-GB"/>
-        </w:rPr>
-      </w:pPr>
-    </w:p>
-    <w:p>
-      <w:pPr>
-        <w:pStyle w:val="berschrift1"/>
+        <w:pStyle w:val="Heading1"/>
+        <w:rPr>
+          <w:lang w:val="en-GB"/>
+        </w:rPr>
+      </w:pPr>
+    </w:p>
+    <w:p>
+      <w:pPr>
+        <w:pStyle w:val="Heading1"/>
         <w:rPr>
           <w:lang w:val="en-GB"/>
         </w:rPr>
@@ -6073,7 +6039,13 @@
         <w:rPr>
           <w:lang w:val="en-GB"/>
         </w:rPr>
-        <w:t>To explain the underlying concepts, the application of the formula and the quality and source of the fundamental data used, an example walkthrough is provided in the following:</w:t>
+        <w:t>To explain the underlying concepts, the application of the formula and the quality and source of the fundamental data used, an example walkthrough is provided</w:t>
+      </w:r>
+      <w:r>
+        <w:rPr>
+          <w:lang w:val="en-GB"/>
+        </w:rPr>
+        <w:t>.</w:t>
       </w:r>
     </w:p>
     <w:p>
@@ -6081,6 +6053,1044 @@
         <w:spacing w:line="276" w:lineRule="auto"/>
         <w:jc w:val="both"/>
         <w:rPr>
+          <w:color w:val="0989B1" w:themeColor="accent6"/>
+          <w:lang w:val="en-GB"/>
+        </w:rPr>
+      </w:pPr>
+      <w:r>
+        <w:rPr>
+          <w:color w:val="0989B1" w:themeColor="accent6"/>
+          <w:lang w:val="en-GB"/>
+        </w:rPr>
+        <w:t xml:space="preserve">We start with a transaction id. </w:t>
+      </w:r>
+      <w:r>
+        <w:rPr>
+          <w:color w:val="0989B1" w:themeColor="accent6"/>
+          <w:lang w:val="en-GB"/>
+        </w:rPr>
+        <w:t>That id is used</w:t>
+      </w:r>
+      <w:r>
+        <w:rPr>
+          <w:color w:val="0989B1" w:themeColor="accent6"/>
+          <w:lang w:val="en-GB"/>
+        </w:rPr>
+        <w:t xml:space="preserve"> to fetch the block and </w:t>
+      </w:r>
+      <w:proofErr w:type="spellStart"/>
+      <w:r>
+        <w:rPr>
+          <w:color w:val="0989B1" w:themeColor="accent6"/>
+          <w:lang w:val="en-GB"/>
+        </w:rPr>
+        <w:t>prev</w:t>
+      </w:r>
+      <w:proofErr w:type="spellEnd"/>
+      <w:r>
+        <w:rPr>
+          <w:color w:val="0989B1" w:themeColor="accent6"/>
+          <w:lang w:val="en-GB"/>
+        </w:rPr>
+        <w:t xml:space="preserve"> block information which is used later in the calculation.</w:t>
+      </w:r>
+    </w:p>
+    <w:p>
+      <w:pPr>
+        <w:spacing w:line="276" w:lineRule="auto"/>
+        <w:jc w:val="both"/>
+        <w:rPr>
+          <w:color w:val="0989B1" w:themeColor="accent6"/>
+          <w:lang w:val="en-GB"/>
+        </w:rPr>
+      </w:pPr>
+      <w:r>
+        <w:rPr>
+          <w:color w:val="0989B1" w:themeColor="accent6"/>
+          <w:lang w:val="en-GB"/>
+        </w:rPr>
+        <w:t xml:space="preserve">     </w:t>
+      </w:r>
+      <w:r>
+        <w:rPr>
+          <w:color w:val="0989B1" w:themeColor="accent6"/>
+          <w:lang w:val="en-GB"/>
+        </w:rPr>
+        <w:t xml:space="preserve">var </w:t>
+      </w:r>
+      <w:proofErr w:type="spellStart"/>
+      <w:r>
+        <w:rPr>
+          <w:color w:val="0989B1" w:themeColor="accent6"/>
+          <w:lang w:val="en-GB"/>
+        </w:rPr>
+        <w:t>transactionBlockParameters</w:t>
+      </w:r>
+      <w:proofErr w:type="spellEnd"/>
+      <w:r>
+        <w:rPr>
+          <w:color w:val="0989B1" w:themeColor="accent6"/>
+          <w:lang w:val="en-GB"/>
+        </w:rPr>
+        <w:t xml:space="preserve"> = await _</w:t>
+      </w:r>
+      <w:proofErr w:type="spellStart"/>
+      <w:r>
+        <w:rPr>
+          <w:color w:val="0989B1" w:themeColor="accent6"/>
+          <w:lang w:val="en-GB"/>
+        </w:rPr>
+        <w:t>blockParametersService.GetBlockParameters</w:t>
+      </w:r>
+      <w:proofErr w:type="spellEnd"/>
+      <w:r>
+        <w:rPr>
+          <w:color w:val="0989B1" w:themeColor="accent6"/>
+          <w:lang w:val="en-GB"/>
+        </w:rPr>
+        <w:t>(</w:t>
+      </w:r>
+      <w:proofErr w:type="spellStart"/>
+      <w:r>
+        <w:rPr>
+          <w:color w:val="0989B1" w:themeColor="accent6"/>
+          <w:lang w:val="en-GB"/>
+        </w:rPr>
+        <w:t>txHash</w:t>
+      </w:r>
+      <w:proofErr w:type="spellEnd"/>
+      <w:r>
+        <w:rPr>
+          <w:color w:val="0989B1" w:themeColor="accent6"/>
+          <w:lang w:val="en-GB"/>
+        </w:rPr>
+        <w:t>);</w:t>
+      </w:r>
+    </w:p>
+    <w:p>
+      <w:pPr>
+        <w:spacing w:line="276" w:lineRule="auto"/>
+        <w:jc w:val="both"/>
+        <w:rPr>
+          <w:color w:val="0989B1" w:themeColor="accent6"/>
+          <w:lang w:val="en-GB"/>
+        </w:rPr>
+      </w:pPr>
+      <w:r>
+        <w:rPr>
+          <w:color w:val="0989B1" w:themeColor="accent6"/>
+          <w:lang w:val="en-GB"/>
+        </w:rPr>
+        <w:t xml:space="preserve">The service we use for fetching the information </w:t>
+      </w:r>
+      <w:proofErr w:type="gramStart"/>
+      <w:r>
+        <w:rPr>
+          <w:color w:val="0989B1" w:themeColor="accent6"/>
+          <w:lang w:val="en-GB"/>
+        </w:rPr>
+        <w:t>at the moment</w:t>
+      </w:r>
+      <w:proofErr w:type="gramEnd"/>
+      <w:r>
+        <w:rPr>
+          <w:color w:val="0989B1" w:themeColor="accent6"/>
+          <w:lang w:val="en-GB"/>
+        </w:rPr>
+        <w:t xml:space="preserve"> is </w:t>
+      </w:r>
+      <w:hyperlink r:id="rId10" w:history="1">
+        <w:r>
+          <w:rPr>
+            <w:rStyle w:val="Hyperlink"/>
+            <w:lang w:val="en-GB"/>
+          </w:rPr>
+          <w:t>https://chain.so</w:t>
+        </w:r>
+      </w:hyperlink>
+      <w:r>
+        <w:rPr>
+          <w:color w:val="0989B1" w:themeColor="accent6"/>
+          <w:lang w:val="en-GB"/>
+        </w:rPr>
+        <w:t>.</w:t>
+      </w:r>
+    </w:p>
+    <w:p>
+      <w:pPr>
+        <w:spacing w:line="276" w:lineRule="auto"/>
+        <w:jc w:val="both"/>
+        <w:rPr>
+          <w:color w:val="0989B1" w:themeColor="accent6"/>
+          <w:lang w:val="en-GB"/>
+        </w:rPr>
+      </w:pPr>
+      <w:r>
+        <w:rPr>
+          <w:color w:val="0989B1" w:themeColor="accent6"/>
+          <w:lang w:val="en-GB"/>
+        </w:rPr>
+        <w:t>Returned block parameters look like this:</w:t>
+      </w:r>
+    </w:p>
+    <w:p>
+      <w:pPr>
+        <w:spacing w:line="276" w:lineRule="auto"/>
+        <w:ind w:firstLine="708"/>
+        <w:jc w:val="both"/>
+        <w:rPr>
+          <w:color w:val="0989B1" w:themeColor="accent6"/>
+          <w:lang w:val="en-GB"/>
+        </w:rPr>
+      </w:pPr>
+      <w:proofErr w:type="spellStart"/>
+      <w:r>
+        <w:rPr>
+          <w:i/>
+          <w:color w:val="0989B1" w:themeColor="accent6"/>
+          <w:lang w:val="en-GB"/>
+        </w:rPr>
+        <w:t>NumberOfTransactionsInBlock</w:t>
+      </w:r>
+      <w:proofErr w:type="spellEnd"/>
+      <w:r>
+        <w:rPr>
+          <w:color w:val="0989B1" w:themeColor="accent6"/>
+          <w:lang w:val="en-GB"/>
+        </w:rPr>
+        <w:t xml:space="preserve"> – Read from the transaction block information</w:t>
+      </w:r>
+    </w:p>
+    <w:p>
+      <w:pPr>
+        <w:spacing w:line="276" w:lineRule="auto"/>
+        <w:ind w:firstLine="708"/>
+        <w:jc w:val="both"/>
+        <w:rPr>
+          <w:color w:val="0989B1" w:themeColor="accent6"/>
+          <w:lang w:val="en-GB"/>
+        </w:rPr>
+      </w:pPr>
+      <w:proofErr w:type="spellStart"/>
+      <w:r>
+        <w:rPr>
+          <w:i/>
+          <w:color w:val="0989B1" w:themeColor="accent6"/>
+          <w:lang w:val="en-GB"/>
+        </w:rPr>
+        <w:t>BlockTimeInSeconds</w:t>
+      </w:r>
+      <w:proofErr w:type="spellEnd"/>
+      <w:r>
+        <w:rPr>
+          <w:color w:val="0989B1" w:themeColor="accent6"/>
+          <w:lang w:val="en-GB"/>
+        </w:rPr>
+        <w:t xml:space="preserve"> – Calculated by reading the previous block time and subtracting</w:t>
+      </w:r>
+    </w:p>
+    <w:p>
+      <w:pPr>
+        <w:spacing w:line="276" w:lineRule="auto"/>
+        <w:ind w:firstLine="708"/>
+        <w:jc w:val="both"/>
+        <w:rPr>
+          <w:color w:val="0989B1" w:themeColor="accent6"/>
+          <w:lang w:val="en-GB"/>
+        </w:rPr>
+      </w:pPr>
+      <w:proofErr w:type="spellStart"/>
+      <w:r>
+        <w:rPr>
+          <w:i/>
+          <w:color w:val="0989B1" w:themeColor="accent6"/>
+          <w:lang w:val="en-GB"/>
+        </w:rPr>
+        <w:t>TimeOfBlockMining</w:t>
+      </w:r>
+      <w:proofErr w:type="spellEnd"/>
+      <w:r>
+        <w:rPr>
+          <w:color w:val="0989B1" w:themeColor="accent6"/>
+          <w:lang w:val="en-GB"/>
+        </w:rPr>
+        <w:t xml:space="preserve"> – Time when the block was mined</w:t>
+      </w:r>
+    </w:p>
+    <w:p>
+      <w:pPr>
+        <w:spacing w:line="276" w:lineRule="auto"/>
+        <w:jc w:val="both"/>
+        <w:rPr>
+          <w:color w:val="0989B1" w:themeColor="accent6"/>
+          <w:lang w:val="en-GB"/>
+        </w:rPr>
+      </w:pPr>
+      <w:r>
+        <w:rPr>
+          <w:color w:val="0989B1" w:themeColor="accent6"/>
+          <w:lang w:val="en-GB"/>
+        </w:rPr>
+        <w:t>Now that we have the necessary transaction\block data</w:t>
+      </w:r>
+      <w:r>
+        <w:rPr>
+          <w:color w:val="0989B1" w:themeColor="accent6"/>
+          <w:lang w:val="en-GB"/>
+        </w:rPr>
+        <w:t xml:space="preserve">, especially the </w:t>
+      </w:r>
+      <w:proofErr w:type="spellStart"/>
+      <w:r>
+        <w:rPr>
+          <w:i/>
+          <w:color w:val="0989B1" w:themeColor="accent6"/>
+          <w:lang w:val="en-GB"/>
+        </w:rPr>
+        <w:t>TimeOfBlockMining</w:t>
+      </w:r>
+      <w:proofErr w:type="spellEnd"/>
+      <w:r>
+        <w:rPr>
+          <w:i/>
+          <w:color w:val="0989B1" w:themeColor="accent6"/>
+          <w:lang w:val="en-GB"/>
+        </w:rPr>
+        <w:t xml:space="preserve"> </w:t>
+      </w:r>
+      <w:r>
+        <w:rPr>
+          <w:color w:val="0989B1" w:themeColor="accent6"/>
+          <w:lang w:val="en-GB"/>
+        </w:rPr>
+        <w:t>value, we</w:t>
+      </w:r>
+      <w:r>
+        <w:rPr>
+          <w:color w:val="0989B1" w:themeColor="accent6"/>
+          <w:lang w:val="en-GB"/>
+        </w:rPr>
+        <w:t xml:space="preserve"> can move on to extract the </w:t>
+      </w:r>
+      <w:r>
+        <w:rPr>
+          <w:color w:val="0989B1" w:themeColor="accent6"/>
+          <w:lang w:val="en-GB"/>
+        </w:rPr>
+        <w:t xml:space="preserve">distribution of the </w:t>
+      </w:r>
+      <w:proofErr w:type="spellStart"/>
+      <w:r>
+        <w:rPr>
+          <w:color w:val="0989B1" w:themeColor="accent6"/>
+          <w:lang w:val="en-GB"/>
+        </w:rPr>
+        <w:t>hashrate</w:t>
+      </w:r>
+      <w:proofErr w:type="spellEnd"/>
+      <w:r>
+        <w:rPr>
+          <w:color w:val="0989B1" w:themeColor="accent6"/>
+          <w:lang w:val="en-GB"/>
+        </w:rPr>
+        <w:t xml:space="preserve"> among pools for that date. This is done by invoking:</w:t>
+      </w:r>
+    </w:p>
+    <w:p>
+      <w:pPr>
+        <w:spacing w:line="276" w:lineRule="auto"/>
+        <w:ind w:left="708"/>
+        <w:rPr>
+          <w:color w:val="0989B1" w:themeColor="accent6"/>
+          <w:lang/>
+        </w:rPr>
+      </w:pPr>
+      <w:r>
+        <w:rPr>
+          <w:color w:val="0989B1" w:themeColor="accent6"/>
+          <w:lang w:val="en-GB"/>
+        </w:rPr>
+        <w:t>v</w:t>
+      </w:r>
+      <w:r>
+        <w:rPr>
+          <w:color w:val="0989B1" w:themeColor="accent6"/>
+          <w:lang w:val="en-GB"/>
+        </w:rPr>
+        <w:t>ar</w:t>
+      </w:r>
+      <w:r>
+        <w:rPr>
+          <w:color w:val="0989B1" w:themeColor="accent6"/>
+          <w:lang w:val="en-GB"/>
+        </w:rPr>
+        <w:t xml:space="preserve"> </w:t>
+      </w:r>
+      <w:proofErr w:type="spellStart"/>
+      <w:r>
+        <w:rPr>
+          <w:color w:val="0989B1" w:themeColor="accent6"/>
+          <w:lang w:val="en-GB"/>
+        </w:rPr>
+        <w:t>hashRateDistributionPerPool</w:t>
+      </w:r>
+      <w:proofErr w:type="spellEnd"/>
+      <w:r>
+        <w:rPr>
+          <w:color w:val="0989B1" w:themeColor="accent6"/>
+          <w:lang w:val="en-GB"/>
+        </w:rPr>
+        <w:t xml:space="preserve"> = await </w:t>
+      </w:r>
+      <w:r>
+        <w:rPr>
+          <w:color w:val="0989B1" w:themeColor="accent6"/>
+          <w:lang w:val="en-GB"/>
+        </w:rPr>
+        <w:t xml:space="preserve">             </w:t>
+      </w:r>
+      <w:r>
+        <w:rPr>
+          <w:color w:val="0989B1" w:themeColor="accent6"/>
+          <w:lang w:val="en-GB"/>
+        </w:rPr>
+        <w:t>_</w:t>
+      </w:r>
+      <w:proofErr w:type="spellStart"/>
+      <w:r>
+        <w:rPr>
+          <w:color w:val="0989B1" w:themeColor="accent6"/>
+          <w:lang w:val="en-GB"/>
+        </w:rPr>
+        <w:t>poolHashRateService.GetPoolHashRateDistributionForTxDateAsync</w:t>
+      </w:r>
+      <w:proofErr w:type="spellEnd"/>
+      <w:proofErr w:type="gramStart"/>
+      <w:r>
+        <w:rPr>
+          <w:color w:val="0989B1" w:themeColor="accent6"/>
+          <w:lang w:val="en-GB"/>
+        </w:rPr>
+        <w:t>(</w:t>
+      </w:r>
+      <w:r>
+        <w:rPr>
+          <w:color w:val="0989B1" w:themeColor="accent6"/>
+          <w:lang w:val="en-GB"/>
+        </w:rPr>
+        <w:t xml:space="preserve">  </w:t>
+      </w:r>
+      <w:proofErr w:type="gramEnd"/>
+      <w:r>
+        <w:rPr>
+          <w:color w:val="0989B1" w:themeColor="accent6"/>
+          <w:lang w:val="en-GB"/>
+        </w:rPr>
+        <w:t xml:space="preserve">        </w:t>
+      </w:r>
+      <w:proofErr w:type="spellStart"/>
+      <w:r>
+        <w:rPr>
+          <w:color w:val="0989B1" w:themeColor="accent6"/>
+          <w:lang w:val="en-GB"/>
+        </w:rPr>
+        <w:t>transactionBlockParameters.TimeOfBlockMining</w:t>
+      </w:r>
+      <w:proofErr w:type="spellEnd"/>
+      <w:r>
+        <w:rPr>
+          <w:color w:val="0989B1" w:themeColor="accent6"/>
+          <w:lang w:val="en-GB"/>
+        </w:rPr>
+        <w:t>);</w:t>
+      </w:r>
+    </w:p>
+    <w:p>
+      <w:pPr>
+        <w:spacing w:line="276" w:lineRule="auto"/>
+        <w:jc w:val="both"/>
+        <w:rPr>
+          <w:color w:val="0989B1" w:themeColor="accent6"/>
+          <w:lang/>
+        </w:rPr>
+      </w:pPr>
+    </w:p>
+    <w:p>
+      <w:pPr>
+        <w:spacing w:line="276" w:lineRule="auto"/>
+        <w:jc w:val="both"/>
+        <w:rPr>
+          <w:color w:val="0989B1" w:themeColor="accent6"/>
+          <w:lang w:val="en-US"/>
+        </w:rPr>
+      </w:pPr>
+      <w:r>
+        <w:rPr>
+          <w:color w:val="0989B1" w:themeColor="accent6"/>
+          <w:lang w:val="en-GB"/>
+        </w:rPr>
+        <w:lastRenderedPageBreak/>
+        <w:t xml:space="preserve">This method will take the time of the mined block and use it to fetch the relevant data from the </w:t>
+      </w:r>
+      <w:proofErr w:type="spellStart"/>
+      <w:r>
+        <w:rPr>
+          <w:color w:val="0989B1" w:themeColor="accent6"/>
+          <w:lang w:val="en-GB"/>
+        </w:rPr>
+        <w:t>PoolHashRateDistribution.json</w:t>
+      </w:r>
+      <w:proofErr w:type="spellEnd"/>
+      <w:r>
+        <w:rPr>
+          <w:color w:val="0989B1" w:themeColor="accent6"/>
+          <w:lang w:val="en-GB"/>
+        </w:rPr>
+        <w:t xml:space="preserve"> static file. Data in this file is fetched from </w:t>
+      </w:r>
+      <w:hyperlink r:id="rId11" w:history="1">
+        <w:r>
+          <w:rPr>
+            <w:rStyle w:val="Hyperlink"/>
+            <w:lang w:val="en-US"/>
+          </w:rPr>
+          <w:t>https://btc.com/stats/pool</w:t>
+        </w:r>
+      </w:hyperlink>
+      <w:r>
+        <w:rPr>
+          <w:lang w:val="en-US"/>
+        </w:rPr>
+        <w:t xml:space="preserve"> </w:t>
+      </w:r>
+      <w:r>
+        <w:rPr>
+          <w:color w:val="0989B1" w:themeColor="accent6"/>
+          <w:lang w:val="en-US"/>
+        </w:rPr>
+        <w:t>– Historical Distribution chart</w:t>
+      </w:r>
+      <w:r>
+        <w:rPr>
+          <w:color w:val="0989B1" w:themeColor="accent6"/>
+          <w:lang w:val="en-US"/>
+        </w:rPr>
+        <w:t xml:space="preserve">, where we currently split each year into two periods, and use </w:t>
+      </w:r>
+      <w:r>
+        <w:rPr>
+          <w:color w:val="0989B1" w:themeColor="accent6"/>
+          <w:lang w:val="en-US"/>
+        </w:rPr>
+        <w:t>the half of the year and end of the year distributions for each period respectively. Currently</w:t>
+      </w:r>
+      <w:r>
+        <w:rPr>
+          <w:color w:val="0989B1" w:themeColor="accent6"/>
+          <w:lang w:val="en-US"/>
+        </w:rPr>
+        <w:t xml:space="preserve">, </w:t>
+      </w:r>
+      <w:r>
+        <w:rPr>
+          <w:color w:val="0989B1" w:themeColor="accent6"/>
+          <w:lang w:val="en-US"/>
+        </w:rPr>
+        <w:t>the starting year is 2016 (There is an open issue #5 to introduce more historical data).</w:t>
+      </w:r>
+    </w:p>
+    <w:p>
+      <w:pPr>
+        <w:spacing w:line="276" w:lineRule="auto"/>
+        <w:jc w:val="both"/>
+        <w:rPr>
+          <w:color w:val="0989B1" w:themeColor="accent6"/>
+          <w:lang w:val="en-US"/>
+        </w:rPr>
+      </w:pPr>
+      <w:r>
+        <w:rPr>
+          <w:color w:val="0989B1" w:themeColor="accent6"/>
+          <w:lang w:val="en-US"/>
+        </w:rPr>
+        <w:t>Returned value is a list of pool objects containing:</w:t>
+      </w:r>
+    </w:p>
+    <w:p>
+      <w:pPr>
+        <w:spacing w:line="276" w:lineRule="auto"/>
+        <w:jc w:val="both"/>
+        <w:rPr>
+          <w:color w:val="0989B1" w:themeColor="accent6"/>
+          <w:lang w:val="en-US"/>
+        </w:rPr>
+      </w:pPr>
+      <w:r>
+        <w:rPr>
+          <w:color w:val="0989B1" w:themeColor="accent6"/>
+          <w:lang w:val="en-US"/>
+        </w:rPr>
+        <w:t xml:space="preserve">   </w:t>
+      </w:r>
+      <w:r>
+        <w:rPr>
+          <w:color w:val="0989B1" w:themeColor="accent6"/>
+          <w:lang w:val="en-US"/>
+        </w:rPr>
+        <w:t xml:space="preserve"> </w:t>
+      </w:r>
+      <w:proofErr w:type="gramStart"/>
+      <w:r>
+        <w:rPr>
+          <w:i/>
+          <w:color w:val="0989B1" w:themeColor="accent6"/>
+          <w:lang w:val="en-US"/>
+        </w:rPr>
+        <w:t>Name</w:t>
+      </w:r>
+      <w:r>
+        <w:rPr>
+          <w:i/>
+          <w:color w:val="0989B1" w:themeColor="accent6"/>
+          <w:lang w:val="en-US"/>
+        </w:rPr>
+        <w:t xml:space="preserve"> </w:t>
+      </w:r>
+      <w:r>
+        <w:rPr>
+          <w:color w:val="0989B1" w:themeColor="accent6"/>
+          <w:lang w:val="en-US"/>
+        </w:rPr>
+        <w:t xml:space="preserve"> -</w:t>
+      </w:r>
+      <w:proofErr w:type="gramEnd"/>
+      <w:r>
+        <w:rPr>
+          <w:color w:val="0989B1" w:themeColor="accent6"/>
+          <w:lang w:val="en-US"/>
+        </w:rPr>
+        <w:t xml:space="preserve"> Name of the pool</w:t>
+      </w:r>
+    </w:p>
+    <w:p>
+      <w:pPr>
+        <w:spacing w:line="276" w:lineRule="auto"/>
+        <w:jc w:val="both"/>
+        <w:rPr>
+          <w:color w:val="0989B1" w:themeColor="accent6"/>
+          <w:lang w:val="en-US"/>
+        </w:rPr>
+      </w:pPr>
+      <w:r>
+        <w:rPr>
+          <w:color w:val="0989B1" w:themeColor="accent6"/>
+          <w:lang w:val="en-US"/>
+        </w:rPr>
+        <w:t xml:space="preserve">   </w:t>
+      </w:r>
+      <w:r>
+        <w:rPr>
+          <w:color w:val="0989B1" w:themeColor="accent6"/>
+          <w:lang w:val="en-US"/>
+        </w:rPr>
+        <w:t xml:space="preserve"> </w:t>
+      </w:r>
+      <w:r>
+        <w:rPr>
+          <w:i/>
+          <w:color w:val="0989B1" w:themeColor="accent6"/>
+          <w:lang w:val="en-US"/>
+        </w:rPr>
+        <w:t>Percent</w:t>
+      </w:r>
+      <w:r>
+        <w:rPr>
+          <w:color w:val="0989B1" w:themeColor="accent6"/>
+          <w:lang w:val="en-US"/>
+        </w:rPr>
+        <w:t xml:space="preserve"> – Percentage of the pool participation in the global </w:t>
+      </w:r>
+      <w:proofErr w:type="spellStart"/>
+      <w:r>
+        <w:rPr>
+          <w:color w:val="0989B1" w:themeColor="accent6"/>
+          <w:lang w:val="en-US"/>
+        </w:rPr>
+        <w:t>hashrate</w:t>
+      </w:r>
+      <w:proofErr w:type="spellEnd"/>
+      <w:r>
+        <w:rPr>
+          <w:color w:val="0989B1" w:themeColor="accent6"/>
+          <w:lang w:val="en-US"/>
+        </w:rPr>
+        <w:t xml:space="preserve"> for the given year period</w:t>
+      </w:r>
+    </w:p>
+    <w:p>
+      <w:pPr>
+        <w:spacing w:line="276" w:lineRule="auto"/>
+        <w:jc w:val="both"/>
+        <w:rPr>
+          <w:color w:val="0989B1" w:themeColor="accent6"/>
+          <w:lang w:val="en-US"/>
+        </w:rPr>
+      </w:pPr>
+      <w:r>
+        <w:rPr>
+          <w:color w:val="0989B1" w:themeColor="accent6"/>
+          <w:lang w:val="en-US"/>
+        </w:rPr>
+        <w:t xml:space="preserve">   </w:t>
+      </w:r>
+      <w:r>
+        <w:rPr>
+          <w:color w:val="0989B1" w:themeColor="accent6"/>
+          <w:lang w:val="en-US"/>
+        </w:rPr>
+        <w:t xml:space="preserve"> </w:t>
+      </w:r>
+      <w:proofErr w:type="spellStart"/>
+      <w:r>
+        <w:rPr>
+          <w:i/>
+          <w:color w:val="0989B1" w:themeColor="accent6"/>
+          <w:lang w:val="en-US"/>
+        </w:rPr>
+        <w:t>PoolType</w:t>
+      </w:r>
+      <w:proofErr w:type="spellEnd"/>
+      <w:r>
+        <w:rPr>
+          <w:color w:val="0989B1" w:themeColor="accent6"/>
+          <w:lang w:val="en-US"/>
+        </w:rPr>
+        <w:t xml:space="preserve"> – Categorization of the pool (Will be explained </w:t>
+      </w:r>
+      <w:r>
+        <w:rPr>
+          <w:color w:val="0989B1" w:themeColor="accent6"/>
+          <w:lang w:val="en-US"/>
+        </w:rPr>
+        <w:t>later</w:t>
+      </w:r>
+      <w:r>
+        <w:rPr>
+          <w:color w:val="0989B1" w:themeColor="accent6"/>
+          <w:lang w:val="en-US"/>
+        </w:rPr>
+        <w:t xml:space="preserve"> in the document)</w:t>
+      </w:r>
+    </w:p>
+    <w:p>
+      <w:pPr>
+        <w:spacing w:line="276" w:lineRule="auto"/>
+        <w:jc w:val="both"/>
+        <w:rPr>
+          <w:color w:val="0989B1" w:themeColor="accent6"/>
+          <w:lang w:val="en-US"/>
+        </w:rPr>
+      </w:pPr>
+    </w:p>
+    <w:p>
+      <w:pPr>
+        <w:spacing w:line="276" w:lineRule="auto"/>
+        <w:jc w:val="both"/>
+        <w:rPr>
+          <w:color w:val="0989B1" w:themeColor="accent6"/>
+          <w:lang w:val="en-US"/>
+        </w:rPr>
+      </w:pPr>
+      <w:r>
+        <w:rPr>
+          <w:color w:val="0989B1" w:themeColor="accent6"/>
+          <w:lang w:val="en-US"/>
+        </w:rPr>
+        <w:t xml:space="preserve">Next, we need the geographical distributions of the </w:t>
+      </w:r>
+      <w:proofErr w:type="spellStart"/>
+      <w:r>
+        <w:rPr>
+          <w:color w:val="0989B1" w:themeColor="accent6"/>
+          <w:lang w:val="en-US"/>
+        </w:rPr>
+        <w:t>hashrate</w:t>
+      </w:r>
+      <w:proofErr w:type="spellEnd"/>
+      <w:r>
+        <w:rPr>
+          <w:color w:val="0989B1" w:themeColor="accent6"/>
+          <w:lang w:val="en-US"/>
+        </w:rPr>
+        <w:t xml:space="preserve"> for each pool. This data is stored in another static file - </w:t>
+      </w:r>
+      <w:proofErr w:type="spellStart"/>
+      <w:r>
+        <w:rPr>
+          <w:color w:val="0989B1" w:themeColor="accent6"/>
+          <w:lang w:val="en-US"/>
+        </w:rPr>
+        <w:t>HashRateDistributionPerPool</w:t>
+      </w:r>
+      <w:r>
+        <w:rPr>
+          <w:color w:val="0989B1" w:themeColor="accent6"/>
+          <w:lang w:val="en-US"/>
+        </w:rPr>
+        <w:t>.json</w:t>
+      </w:r>
+      <w:proofErr w:type="spellEnd"/>
+      <w:r>
+        <w:rPr>
+          <w:color w:val="0989B1" w:themeColor="accent6"/>
+          <w:lang w:val="en-US"/>
+        </w:rPr>
+        <w:t xml:space="preserve">. This is where the </w:t>
+      </w:r>
+      <w:proofErr w:type="spellStart"/>
+      <w:r>
+        <w:rPr>
+          <w:i/>
+          <w:color w:val="0989B1" w:themeColor="accent6"/>
+          <w:lang w:val="en-US"/>
+        </w:rPr>
+        <w:t>PoolType</w:t>
+      </w:r>
+      <w:proofErr w:type="spellEnd"/>
+      <w:r>
+        <w:rPr>
+          <w:i/>
+          <w:color w:val="0989B1" w:themeColor="accent6"/>
+          <w:lang w:val="en-US"/>
+        </w:rPr>
+        <w:t xml:space="preserve"> </w:t>
+      </w:r>
+      <w:r>
+        <w:rPr>
+          <w:color w:val="0989B1" w:themeColor="accent6"/>
+          <w:lang w:val="en-US"/>
+        </w:rPr>
+        <w:t xml:space="preserve">value comes in. </w:t>
+      </w:r>
+      <w:r>
+        <w:rPr>
+          <w:color w:val="0989B1" w:themeColor="accent6"/>
+          <w:lang w:val="en-US"/>
+        </w:rPr>
+        <w:t>It</w:t>
+      </w:r>
+      <w:r>
+        <w:rPr>
+          <w:color w:val="0989B1" w:themeColor="accent6"/>
+          <w:lang w:val="en-US"/>
+        </w:rPr>
+        <w:t xml:space="preserve"> represents our custom categorization of </w:t>
+      </w:r>
+      <w:r>
+        <w:rPr>
+          <w:color w:val="0989B1" w:themeColor="accent6"/>
+          <w:lang w:val="en-US"/>
+        </w:rPr>
+        <w:t>the pools</w:t>
+      </w:r>
+      <w:r>
+        <w:rPr>
+          <w:color w:val="0989B1" w:themeColor="accent6"/>
+          <w:lang w:val="en-US"/>
+        </w:rPr>
+        <w:t>,</w:t>
+      </w:r>
+      <w:bookmarkStart w:id="16" w:name="_GoBack"/>
+      <w:bookmarkEnd w:id="16"/>
+      <w:r>
+        <w:rPr>
+          <w:color w:val="0989B1" w:themeColor="accent6"/>
+          <w:lang w:val="en-US"/>
+        </w:rPr>
+        <w:t xml:space="preserve"> based on which we spread the distribution of their </w:t>
+      </w:r>
+      <w:proofErr w:type="spellStart"/>
+      <w:r>
+        <w:rPr>
+          <w:color w:val="0989B1" w:themeColor="accent6"/>
+          <w:lang w:val="en-US"/>
+        </w:rPr>
+        <w:t>hashrate</w:t>
+      </w:r>
+      <w:proofErr w:type="spellEnd"/>
+      <w:r>
+        <w:rPr>
+          <w:color w:val="0989B1" w:themeColor="accent6"/>
+          <w:lang w:val="en-US"/>
+        </w:rPr>
+        <w:t xml:space="preserve"> across different countries\regions. There are five categories:</w:t>
+      </w:r>
+    </w:p>
+    <w:p>
+      <w:pPr>
+        <w:spacing w:line="276" w:lineRule="auto"/>
+        <w:jc w:val="both"/>
+        <w:rPr>
+          <w:i/>
+          <w:color w:val="0989B1" w:themeColor="accent6"/>
+          <w:lang w:val="en-US"/>
+        </w:rPr>
+      </w:pPr>
+      <w:r>
+        <w:rPr>
+          <w:color w:val="0989B1" w:themeColor="accent6"/>
+          <w:lang w:val="en-US"/>
+        </w:rPr>
+        <w:t xml:space="preserve">    </w:t>
+      </w:r>
+      <w:r>
+        <w:rPr>
+          <w:i/>
+          <w:color w:val="0989B1" w:themeColor="accent6"/>
+          <w:lang w:val="en-US"/>
+        </w:rPr>
+        <w:t>BTC</w:t>
+      </w:r>
+      <w:r>
+        <w:rPr>
+          <w:i/>
+          <w:color w:val="0989B1" w:themeColor="accent6"/>
+          <w:lang w:val="en-US"/>
+        </w:rPr>
+        <w:t xml:space="preserve"> </w:t>
+      </w:r>
+    </w:p>
+    <w:p>
+      <w:pPr>
+        <w:spacing w:line="276" w:lineRule="auto"/>
+        <w:jc w:val="both"/>
+        <w:rPr>
+          <w:color w:val="0989B1" w:themeColor="accent6"/>
+          <w:lang w:val="en-US"/>
+        </w:rPr>
+      </w:pPr>
+      <w:r>
+        <w:rPr>
+          <w:color w:val="0989B1" w:themeColor="accent6"/>
+          <w:lang w:val="en-US"/>
+        </w:rPr>
+        <w:t xml:space="preserve">    </w:t>
+      </w:r>
+      <w:r>
+        <w:rPr>
+          <w:i/>
+          <w:color w:val="0989B1" w:themeColor="accent6"/>
+          <w:lang w:val="en-US"/>
+        </w:rPr>
+        <w:t>SLUSH</w:t>
+      </w:r>
+    </w:p>
+    <w:p>
+      <w:pPr>
+        <w:spacing w:line="276" w:lineRule="auto"/>
+        <w:jc w:val="both"/>
+        <w:rPr>
+          <w:color w:val="0989B1" w:themeColor="accent6"/>
+          <w:lang w:val="en-US"/>
+        </w:rPr>
+      </w:pPr>
+      <w:r>
+        <w:rPr>
+          <w:color w:val="0989B1" w:themeColor="accent6"/>
+          <w:lang w:val="en-US"/>
+        </w:rPr>
+        <w:t xml:space="preserve">    </w:t>
+      </w:r>
+      <w:r>
+        <w:rPr>
+          <w:i/>
+          <w:color w:val="0989B1" w:themeColor="accent6"/>
+          <w:lang w:val="en-US"/>
+        </w:rPr>
+        <w:t>US</w:t>
+      </w:r>
+    </w:p>
+    <w:p>
+      <w:pPr>
+        <w:spacing w:line="276" w:lineRule="auto"/>
+        <w:jc w:val="both"/>
+        <w:rPr>
+          <w:color w:val="0989B1" w:themeColor="accent6"/>
+          <w:lang w:val="en-US"/>
+        </w:rPr>
+      </w:pPr>
+      <w:r>
+        <w:rPr>
+          <w:color w:val="0989B1" w:themeColor="accent6"/>
+          <w:lang w:val="en-US"/>
+        </w:rPr>
+        <w:t xml:space="preserve">    </w:t>
+      </w:r>
+      <w:r>
+        <w:rPr>
+          <w:i/>
+          <w:color w:val="0989B1" w:themeColor="accent6"/>
+          <w:lang w:val="en-US"/>
+        </w:rPr>
+        <w:t>CN</w:t>
+      </w:r>
+    </w:p>
+    <w:p>
+      <w:pPr>
+        <w:spacing w:line="276" w:lineRule="auto"/>
+        <w:jc w:val="both"/>
+        <w:rPr>
+          <w:i/>
+          <w:color w:val="0989B1" w:themeColor="accent6"/>
+          <w:lang w:val="en-US"/>
+        </w:rPr>
+      </w:pPr>
+      <w:r>
+        <w:rPr>
+          <w:color w:val="0989B1" w:themeColor="accent6"/>
+          <w:lang w:val="en-US"/>
+        </w:rPr>
+        <w:t xml:space="preserve">    </w:t>
+      </w:r>
+      <w:r>
+        <w:rPr>
+          <w:i/>
+          <w:color w:val="0989B1" w:themeColor="accent6"/>
+          <w:lang w:val="en-US"/>
+        </w:rPr>
+        <w:t>OT</w:t>
+      </w:r>
+      <w:r>
+        <w:rPr>
+          <w:i/>
+          <w:color w:val="0989B1" w:themeColor="accent6"/>
+          <w:lang w:val="en-US"/>
+        </w:rPr>
+        <w:t>H</w:t>
+      </w:r>
+    </w:p>
+    <w:p>
+      <w:pPr>
+        <w:spacing w:line="276" w:lineRule="auto"/>
+        <w:jc w:val="both"/>
+        <w:rPr>
+          <w:color w:val="0989B1" w:themeColor="accent6"/>
+          <w:lang w:val="en-US"/>
+        </w:rPr>
+      </w:pPr>
+      <w:r>
+        <w:rPr>
+          <w:color w:val="0989B1" w:themeColor="accent6"/>
+          <w:lang w:val="en-US"/>
+        </w:rPr>
+        <w:t xml:space="preserve"> </w:t>
+      </w:r>
+    </w:p>
+    <w:p>
+      <w:pPr>
+        <w:spacing w:line="276" w:lineRule="auto"/>
+        <w:jc w:val="both"/>
+        <w:rPr>
           <w:color w:val="FF0000"/>
           <w:lang w:val="en-GB"/>
         </w:rPr>
@@ -6111,7 +7121,7 @@
     </w:p>
     <w:p>
       <w:pPr>
-        <w:pStyle w:val="Listenabsatz"/>
+        <w:pStyle w:val="ListParagraph"/>
         <w:spacing w:line="276" w:lineRule="auto"/>
         <w:jc w:val="both"/>
         <w:rPr>
@@ -6122,7 +7132,7 @@
     </w:p>
     <w:p>
       <w:pPr>
-        <w:pStyle w:val="Listenabsatz"/>
+        <w:pStyle w:val="ListParagraph"/>
         <w:numPr>
           <w:ilvl w:val="0"/>
           <w:numId w:val="5"/>
@@ -6144,7 +7154,7 @@
     </w:p>
     <w:p>
       <w:pPr>
-        <w:pStyle w:val="Listenabsatz"/>
+        <w:pStyle w:val="ListParagraph"/>
         <w:numPr>
           <w:ilvl w:val="0"/>
           <w:numId w:val="5"/>
@@ -6163,12 +7173,10 @@
         </w:rPr>
         <w:t>Pools</w:t>
       </w:r>
-      <w:bookmarkStart w:id="16" w:name="_GoBack"/>
-      <w:bookmarkEnd w:id="16"/>
-    </w:p>
-    <w:p>
-      <w:pPr>
-        <w:pStyle w:val="Listenabsatz"/>
+    </w:p>
+    <w:p>
+      <w:pPr>
+        <w:pStyle w:val="ListParagraph"/>
         <w:numPr>
           <w:ilvl w:val="0"/>
           <w:numId w:val="5"/>
@@ -6199,7 +7207,7 @@
     </w:p>
     <w:p>
       <w:pPr>
-        <w:pStyle w:val="Listenabsatz"/>
+        <w:pStyle w:val="ListParagraph"/>
         <w:numPr>
           <w:ilvl w:val="0"/>
           <w:numId w:val="5"/>
@@ -6230,7 +7238,7 @@
     </w:p>
     <w:p>
       <w:pPr>
-        <w:pStyle w:val="Listenabsatz"/>
+        <w:pStyle w:val="ListParagraph"/>
         <w:numPr>
           <w:ilvl w:val="0"/>
           <w:numId w:val="5"/>
@@ -6254,7 +7262,7 @@
     </w:p>
     <w:p>
       <w:pPr>
-        <w:pStyle w:val="Listenabsatz"/>
+        <w:pStyle w:val="ListParagraph"/>
         <w:numPr>
           <w:ilvl w:val="0"/>
           <w:numId w:val="5"/>
@@ -6276,7 +7284,7 @@
     </w:p>
     <w:p>
       <w:pPr>
-        <w:pStyle w:val="Listenabsatz"/>
+        <w:pStyle w:val="ListParagraph"/>
         <w:numPr>
           <w:ilvl w:val="0"/>
           <w:numId w:val="5"/>
@@ -6320,7 +7328,7 @@
     </w:p>
     <w:p>
       <w:pPr>
-        <w:pStyle w:val="Listenabsatz"/>
+        <w:pStyle w:val="ListParagraph"/>
         <w:numPr>
           <w:ilvl w:val="0"/>
           <w:numId w:val="5"/>
@@ -6384,7 +7392,7 @@
     </w:p>
     <w:p>
       <w:pPr>
-        <w:pStyle w:val="berschrift1"/>
+        <w:pStyle w:val="Heading1"/>
         <w:rPr>
           <w:lang w:val="en-GB"/>
         </w:rPr>
@@ -6405,25 +7413,19 @@
           <w:lang w:val="en-GB"/>
         </w:rPr>
       </w:pPr>
-      <w:r>
-        <w:rPr>
-          <w:lang w:val="en-GB"/>
-        </w:rPr>
-        <w:t xml:space="preserve">Unibright and </w:t>
-      </w:r>
       <w:proofErr w:type="spellStart"/>
       <w:r>
         <w:rPr>
           <w:lang w:val="en-GB"/>
         </w:rPr>
-        <w:t>Zühlke</w:t>
+        <w:t>Unibright</w:t>
       </w:r>
       <w:proofErr w:type="spellEnd"/>
       <w:r>
         <w:rPr>
           <w:lang w:val="en-GB"/>
         </w:rPr>
-        <w:t xml:space="preserve"> will continue supervising the #Carbonara project and its enhancement. Yet, the long-term benefit of #Carbonara will be dependant on participation of interested individuals, research groups, partner portals and companies. </w:t>
+        <w:t xml:space="preserve"> and Zühlke will continue supervising the #Carbonara project and its enhancement. Yet, the long-term benefit of #Carbonara will be dependant on participation of interested individuals, research groups, partner portals and companies. </w:t>
       </w:r>
     </w:p>
     <w:p>
@@ -6459,7 +7461,7 @@
     </w:p>
     <w:p>
       <w:pPr>
-        <w:pStyle w:val="Listenabsatz"/>
+        <w:pStyle w:val="ListParagraph"/>
         <w:numPr>
           <w:ilvl w:val="0"/>
           <w:numId w:val="16"/>
@@ -6483,7 +7485,7 @@
     </w:p>
     <w:p>
       <w:pPr>
-        <w:pStyle w:val="Listenabsatz"/>
+        <w:pStyle w:val="ListParagraph"/>
         <w:numPr>
           <w:ilvl w:val="0"/>
           <w:numId w:val="16"/>
@@ -6507,7 +7509,7 @@
     </w:p>
     <w:p>
       <w:pPr>
-        <w:pStyle w:val="Listenabsatz"/>
+        <w:pStyle w:val="ListParagraph"/>
         <w:numPr>
           <w:ilvl w:val="0"/>
           <w:numId w:val="16"/>
@@ -6531,7 +7533,7 @@
     </w:p>
     <w:p>
       <w:pPr>
-        <w:pStyle w:val="Listenabsatz"/>
+        <w:pStyle w:val="ListParagraph"/>
         <w:numPr>
           <w:ilvl w:val="0"/>
           <w:numId w:val="16"/>
@@ -6555,7 +7557,7 @@
     </w:p>
     <w:p>
       <w:pPr>
-        <w:pStyle w:val="Listenabsatz"/>
+        <w:pStyle w:val="ListParagraph"/>
         <w:numPr>
           <w:ilvl w:val="0"/>
           <w:numId w:val="16"/>
@@ -6592,7 +7594,7 @@
     </w:p>
     <w:p>
       <w:pPr>
-        <w:pStyle w:val="Listenabsatz"/>
+        <w:pStyle w:val="ListParagraph"/>
         <w:numPr>
           <w:ilvl w:val="0"/>
           <w:numId w:val="15"/>
@@ -6616,7 +7618,7 @@
     </w:p>
     <w:p>
       <w:pPr>
-        <w:pStyle w:val="Listenabsatz"/>
+        <w:pStyle w:val="ListParagraph"/>
         <w:numPr>
           <w:ilvl w:val="0"/>
           <w:numId w:val="15"/>
@@ -6634,7 +7636,7 @@
     </w:p>
     <w:p>
       <w:pPr>
-        <w:pStyle w:val="Listenabsatz"/>
+        <w:pStyle w:val="ListParagraph"/>
         <w:numPr>
           <w:ilvl w:val="0"/>
           <w:numId w:val="15"/>
@@ -6649,19 +7651,25 @@
         </w:rPr>
         <w:t xml:space="preserve">Join the </w:t>
       </w:r>
+      <w:r>
+        <w:rPr>
+          <w:lang w:val="en-GB"/>
+        </w:rPr>
+        <w:t xml:space="preserve">Zühlke and </w:t>
+      </w:r>
       <w:proofErr w:type="spellStart"/>
       <w:r>
         <w:rPr>
           <w:lang w:val="en-GB"/>
         </w:rPr>
-        <w:t>Zühlke</w:t>
+        <w:t>Unibright</w:t>
       </w:r>
       <w:proofErr w:type="spellEnd"/>
       <w:r>
         <w:rPr>
           <w:lang w:val="en-GB"/>
         </w:rPr>
-        <w:t xml:space="preserve"> and Unibright Twitter Communities</w:t>
+        <w:t xml:space="preserve"> Twitter Communities</w:t>
       </w:r>
       <w:r>
         <w:rPr>
@@ -6672,7 +7680,7 @@
     </w:p>
     <w:p>
       <w:pPr>
-        <w:pStyle w:val="Listenabsatz"/>
+        <w:pStyle w:val="ListParagraph"/>
         <w:numPr>
           <w:ilvl w:val="0"/>
           <w:numId w:val="15"/>
@@ -6703,7 +7711,7 @@
     </w:p>
     <w:p>
       <w:pPr>
-        <w:pStyle w:val="berschrift1"/>
+        <w:pStyle w:val="Heading1"/>
         <w:rPr>
           <w:lang w:val="en-GB"/>
         </w:rPr>
@@ -6745,7 +7753,7 @@
       </w:pPr>
     </w:p>
     <w:sectPr>
-      <w:footerReference w:type="default" r:id="rId10"/>
+      <w:footerReference w:type="default" r:id="rId12"/>
       <w:pgSz w:w="11906" w:h="16838"/>
       <w:pgMar w:top="1417" w:right="1417" w:bottom="1134" w:left="1417" w:header="708" w:footer="708" w:gutter="0"/>
       <w:cols w:space="708"/>
@@ -6784,7 +7792,7 @@
 <w:ftr xmlns:wpc="http://schemas.microsoft.com/office/word/2010/wordprocessingCanvas" xmlns:cx="http://schemas.microsoft.com/office/drawing/2014/chartex" xmlns:cx1="http://schemas.microsoft.com/office/drawing/2015/9/8/chartex" xmlns:cx2="http://schemas.microsoft.com/office/drawing/2015/10/21/chartex" xmlns:cx3="http://schemas.microsoft.com/office/drawing/2016/5/9/chartex" xmlns:cx4="http://schemas.microsoft.com/office/drawing/2016/5/10/chartex" xmlns:cx5="http://schemas.microsoft.com/office/drawing/2016/5/11/chartex" xmlns:cx6="http://schemas.microsoft.com/office/drawing/2016/5/12/chartex" xmlns:cx7="http://schemas.microsoft.com/office/drawing/2016/5/13/chartex" xmlns:cx8="http://schemas.microsoft.com/office/drawing/2016/5/14/chartex" xmlns:mc="http://schemas.openxmlformats.org/markup-compatibility/2006" xmlns:aink="http://schemas.microsoft.com/office/drawing/2016/ink" xmlns:am3d="http://schemas.microsoft.com/office/drawing/2017/model3d" xmlns:o="urn:schemas-microsoft-com:office:office" xmlns:r="http://schemas.openxmlformats.org/officeDocument/2006/relationships" xmlns:m="http://schemas.openxmlformats.org/officeDocument/2006/math" xmlns:v="urn:schemas-microsoft-com:vml" xmlns:wp14="http://schemas.microsoft.com/office/word/2010/wordprocessingDrawing" xmlns:wp="http://schemas.openxmlformats.org/drawingml/2006/wordprocessingDrawing" xmlns:w10="urn:schemas-microsoft-com:office:word" xmlns:w="http://schemas.openxmlformats.org/wordprocessingml/2006/main" xmlns:w14="http://schemas.microsoft.com/office/word/2010/wordml" xmlns:w15="http://schemas.microsoft.com/office/word/2012/wordml" xmlns:w16cid="http://schemas.microsoft.com/office/word/2016/wordml/cid" xmlns:w16se="http://schemas.microsoft.com/office/word/2015/wordml/symex" xmlns:wpg="http://schemas.microsoft.com/office/word/2010/wordprocessingGroup" xmlns:wpi="http://schemas.microsoft.com/office/word/2010/wordprocessingInk" xmlns:wne="http://schemas.microsoft.com/office/word/2006/wordml" xmlns:wps="http://schemas.microsoft.com/office/word/2010/wordprocessingShape" mc:Ignorable="w14 w15 w16se w16cid wp14">
   <w:p>
     <w:pPr>
-      <w:pStyle w:val="Fuzeile"/>
+      <w:pStyle w:val="Footer"/>
       <w:pBdr>
         <w:top w:val="single" w:sz="4" w:space="1" w:color="auto"/>
       </w:pBdr>
@@ -9095,15 +10103,15 @@
     <w:lsdException w:name="Hashtag" w:semiHidden="1" w:unhideWhenUsed="1"/>
     <w:lsdException w:name="Unresolved Mention" w:semiHidden="1" w:unhideWhenUsed="1"/>
   </w:latentStyles>
-  <w:style w:type="paragraph" w:default="1" w:styleId="Standard">
+  <w:style w:type="paragraph" w:default="1" w:styleId="Normal">
     <w:name w:val="Normal"/>
     <w:qFormat/>
   </w:style>
-  <w:style w:type="paragraph" w:styleId="berschrift1">
+  <w:style w:type="paragraph" w:styleId="Heading1">
     <w:name w:val="heading 1"/>
-    <w:basedOn w:val="Standard"/>
-    <w:next w:val="Standard"/>
-    <w:link w:val="berschrift1Zchn"/>
+    <w:basedOn w:val="Normal"/>
+    <w:next w:val="Normal"/>
+    <w:link w:val="Heading1Char"/>
     <w:uiPriority w:val="9"/>
     <w:qFormat/>
     <w:rsid w:val="008F7C03"/>
@@ -9120,11 +10128,11 @@
       <w:szCs w:val="32"/>
     </w:rPr>
   </w:style>
-  <w:style w:type="paragraph" w:styleId="berschrift2">
+  <w:style w:type="paragraph" w:styleId="Heading2">
     <w:name w:val="heading 2"/>
-    <w:basedOn w:val="Standard"/>
-    <w:next w:val="Standard"/>
-    <w:link w:val="berschrift2Zchn"/>
+    <w:basedOn w:val="Normal"/>
+    <w:next w:val="Normal"/>
+    <w:link w:val="Heading2Char"/>
     <w:uiPriority w:val="9"/>
     <w:unhideWhenUsed/>
     <w:qFormat/>
@@ -9142,11 +10150,11 @@
       <w:szCs w:val="26"/>
     </w:rPr>
   </w:style>
-  <w:style w:type="paragraph" w:styleId="berschrift3">
+  <w:style w:type="paragraph" w:styleId="Heading3">
     <w:name w:val="heading 3"/>
-    <w:basedOn w:val="Standard"/>
-    <w:next w:val="Standard"/>
-    <w:link w:val="berschrift3Zchn"/>
+    <w:basedOn w:val="Normal"/>
+    <w:next w:val="Normal"/>
+    <w:link w:val="Heading3Char"/>
     <w:uiPriority w:val="9"/>
     <w:unhideWhenUsed/>
     <w:qFormat/>
@@ -9164,13 +10172,13 @@
       <w:szCs w:val="24"/>
     </w:rPr>
   </w:style>
-  <w:style w:type="character" w:default="1" w:styleId="Absatz-Standardschriftart">
+  <w:style w:type="character" w:default="1" w:styleId="DefaultParagraphFont">
     <w:name w:val="Default Paragraph Font"/>
     <w:uiPriority w:val="1"/>
     <w:semiHidden/>
     <w:unhideWhenUsed/>
   </w:style>
-  <w:style w:type="table" w:default="1" w:styleId="NormaleTabelle">
+  <w:style w:type="table" w:default="1" w:styleId="TableNormal">
     <w:name w:val="Normal Table"/>
     <w:uiPriority w:val="99"/>
     <w:semiHidden/>
@@ -9185,15 +10193,15 @@
       </w:tblCellMar>
     </w:tblPr>
   </w:style>
-  <w:style w:type="numbering" w:default="1" w:styleId="KeineListe">
+  <w:style w:type="numbering" w:default="1" w:styleId="NoList">
     <w:name w:val="No List"/>
     <w:uiPriority w:val="99"/>
     <w:semiHidden/>
     <w:unhideWhenUsed/>
   </w:style>
-  <w:style w:type="paragraph" w:styleId="Listenabsatz">
+  <w:style w:type="paragraph" w:styleId="ListParagraph">
     <w:name w:val="List Paragraph"/>
-    <w:basedOn w:val="Standard"/>
+    <w:basedOn w:val="Normal"/>
     <w:uiPriority w:val="34"/>
     <w:qFormat/>
     <w:rsid w:val="00BA02FA"/>
@@ -9202,11 +10210,11 @@
       <w:contextualSpacing/>
     </w:pPr>
   </w:style>
-  <w:style w:type="paragraph" w:styleId="Titel">
+  <w:style w:type="paragraph" w:styleId="Title">
     <w:name w:val="Title"/>
-    <w:basedOn w:val="Standard"/>
-    <w:next w:val="Standard"/>
-    <w:link w:val="TitelZchn"/>
+    <w:basedOn w:val="Normal"/>
+    <w:next w:val="Normal"/>
+    <w:link w:val="TitleChar"/>
     <w:uiPriority w:val="10"/>
     <w:qFormat/>
     <w:rsid w:val="006A7640"/>
@@ -9222,10 +10230,10 @@
       <w:szCs w:val="56"/>
     </w:rPr>
   </w:style>
-  <w:style w:type="character" w:customStyle="1" w:styleId="TitelZchn">
-    <w:name w:val="Titel Zchn"/>
-    <w:basedOn w:val="Absatz-Standardschriftart"/>
-    <w:link w:val="Titel"/>
+  <w:style w:type="character" w:customStyle="1" w:styleId="TitleChar">
+    <w:name w:val="Title Char"/>
+    <w:basedOn w:val="DefaultParagraphFont"/>
+    <w:link w:val="Title"/>
     <w:uiPriority w:val="10"/>
     <w:rsid w:val="006A7640"/>
     <w:rPr>
@@ -9236,11 +10244,11 @@
       <w:szCs w:val="56"/>
     </w:rPr>
   </w:style>
-  <w:style w:type="paragraph" w:styleId="Untertitel">
+  <w:style w:type="paragraph" w:styleId="Subtitle">
     <w:name w:val="Subtitle"/>
-    <w:basedOn w:val="Standard"/>
-    <w:next w:val="Standard"/>
-    <w:link w:val="UntertitelZchn"/>
+    <w:basedOn w:val="Normal"/>
+    <w:next w:val="Normal"/>
+    <w:link w:val="SubtitleChar"/>
     <w:uiPriority w:val="11"/>
     <w:qFormat/>
     <w:rsid w:val="006A7640"/>
@@ -9255,10 +10263,10 @@
       <w:spacing w:val="15"/>
     </w:rPr>
   </w:style>
-  <w:style w:type="character" w:customStyle="1" w:styleId="UntertitelZchn">
-    <w:name w:val="Untertitel Zchn"/>
-    <w:basedOn w:val="Absatz-Standardschriftart"/>
-    <w:link w:val="Untertitel"/>
+  <w:style w:type="character" w:customStyle="1" w:styleId="SubtitleChar">
+    <w:name w:val="Subtitle Char"/>
+    <w:basedOn w:val="DefaultParagraphFont"/>
+    <w:link w:val="Subtitle"/>
     <w:uiPriority w:val="11"/>
     <w:rsid w:val="006A7640"/>
     <w:rPr>
@@ -9267,9 +10275,9 @@
       <w:spacing w:val="15"/>
     </w:rPr>
   </w:style>
-  <w:style w:type="character" w:styleId="SchwacheHervorhebung">
+  <w:style w:type="character" w:styleId="SubtleEmphasis">
     <w:name w:val="Subtle Emphasis"/>
-    <w:basedOn w:val="Absatz-Standardschriftart"/>
+    <w:basedOn w:val="DefaultParagraphFont"/>
     <w:uiPriority w:val="19"/>
     <w:qFormat/>
     <w:rsid w:val="008F7C03"/>
@@ -9279,10 +10287,10 @@
       <w:color w:val="404040" w:themeColor="text1" w:themeTint="BF"/>
     </w:rPr>
   </w:style>
-  <w:style w:type="character" w:customStyle="1" w:styleId="berschrift1Zchn">
-    <w:name w:val="Überschrift 1 Zchn"/>
-    <w:basedOn w:val="Absatz-Standardschriftart"/>
-    <w:link w:val="berschrift1"/>
+  <w:style w:type="character" w:customStyle="1" w:styleId="Heading1Char">
+    <w:name w:val="Heading 1 Char"/>
+    <w:basedOn w:val="DefaultParagraphFont"/>
+    <w:link w:val="Heading1"/>
     <w:uiPriority w:val="9"/>
     <w:rsid w:val="008F7C03"/>
     <w:rPr>
@@ -9292,9 +10300,9 @@
       <w:szCs w:val="32"/>
     </w:rPr>
   </w:style>
-  <w:style w:type="character" w:styleId="IntensiverVerweis">
+  <w:style w:type="character" w:styleId="IntenseReference">
     <w:name w:val="Intense Reference"/>
-    <w:basedOn w:val="Absatz-Standardschriftart"/>
+    <w:basedOn w:val="DefaultParagraphFont"/>
     <w:uiPriority w:val="32"/>
     <w:qFormat/>
     <w:rsid w:val="007973EF"/>
@@ -9306,10 +10314,10 @@
       <w:spacing w:val="5"/>
     </w:rPr>
   </w:style>
-  <w:style w:type="character" w:customStyle="1" w:styleId="berschrift2Zchn">
-    <w:name w:val="Überschrift 2 Zchn"/>
-    <w:basedOn w:val="Absatz-Standardschriftart"/>
-    <w:link w:val="berschrift2"/>
+  <w:style w:type="character" w:customStyle="1" w:styleId="Heading2Char">
+    <w:name w:val="Heading 2 Char"/>
+    <w:basedOn w:val="DefaultParagraphFont"/>
+    <w:link w:val="Heading2"/>
     <w:uiPriority w:val="9"/>
     <w:rsid w:val="007973EF"/>
     <w:rPr>
@@ -9319,11 +10327,11 @@
       <w:szCs w:val="26"/>
     </w:rPr>
   </w:style>
-  <w:style w:type="paragraph" w:styleId="IntensivesZitat">
+  <w:style w:type="paragraph" w:styleId="IntenseQuote">
     <w:name w:val="Intense Quote"/>
-    <w:basedOn w:val="Standard"/>
-    <w:next w:val="Standard"/>
-    <w:link w:val="IntensivesZitatZchn"/>
+    <w:basedOn w:val="Normal"/>
+    <w:next w:val="Normal"/>
+    <w:link w:val="IntenseQuoteChar"/>
     <w:uiPriority w:val="30"/>
     <w:qFormat/>
     <w:rsid w:val="00CD6D66"/>
@@ -9342,10 +10350,10 @@
       <w:color w:val="549E39" w:themeColor="accent1"/>
     </w:rPr>
   </w:style>
-  <w:style w:type="character" w:customStyle="1" w:styleId="IntensivesZitatZchn">
-    <w:name w:val="Intensives Zitat Zchn"/>
-    <w:basedOn w:val="Absatz-Standardschriftart"/>
-    <w:link w:val="IntensivesZitat"/>
+  <w:style w:type="character" w:customStyle="1" w:styleId="IntenseQuoteChar">
+    <w:name w:val="Intense Quote Char"/>
+    <w:basedOn w:val="DefaultParagraphFont"/>
+    <w:link w:val="IntenseQuote"/>
     <w:uiPriority w:val="30"/>
     <w:rsid w:val="00CD6D66"/>
     <w:rPr>
@@ -9354,10 +10362,10 @@
       <w:color w:val="549E39" w:themeColor="accent1"/>
     </w:rPr>
   </w:style>
-  <w:style w:type="paragraph" w:styleId="Inhaltsverzeichnisberschrift">
+  <w:style w:type="paragraph" w:styleId="TOCHeading">
     <w:name w:val="TOC Heading"/>
-    <w:basedOn w:val="berschrift1"/>
-    <w:next w:val="Standard"/>
+    <w:basedOn w:val="Heading1"/>
+    <w:next w:val="Normal"/>
     <w:uiPriority w:val="39"/>
     <w:unhideWhenUsed/>
     <w:qFormat/>
@@ -9369,10 +10377,10 @@
       <w:lang w:eastAsia="de-DE"/>
     </w:rPr>
   </w:style>
-  <w:style w:type="paragraph" w:styleId="Verzeichnis1">
+  <w:style w:type="paragraph" w:styleId="TOC1">
     <w:name w:val="toc 1"/>
-    <w:basedOn w:val="Standard"/>
-    <w:next w:val="Standard"/>
+    <w:basedOn w:val="Normal"/>
+    <w:next w:val="Normal"/>
     <w:autoRedefine/>
     <w:uiPriority w:val="39"/>
     <w:unhideWhenUsed/>
@@ -9381,10 +10389,10 @@
       <w:spacing w:after="100"/>
     </w:pPr>
   </w:style>
-  <w:style w:type="paragraph" w:styleId="Verzeichnis2">
+  <w:style w:type="paragraph" w:styleId="TOC2">
     <w:name w:val="toc 2"/>
-    <w:basedOn w:val="Standard"/>
-    <w:next w:val="Standard"/>
+    <w:basedOn w:val="Normal"/>
+    <w:next w:val="Normal"/>
     <w:autoRedefine/>
     <w:uiPriority w:val="39"/>
     <w:unhideWhenUsed/>
@@ -9396,7 +10404,7 @@
   </w:style>
   <w:style w:type="character" w:styleId="Hyperlink">
     <w:name w:val="Hyperlink"/>
-    <w:basedOn w:val="Absatz-Standardschriftart"/>
+    <w:basedOn w:val="DefaultParagraphFont"/>
     <w:uiPriority w:val="99"/>
     <w:unhideWhenUsed/>
     <w:rsid w:val="000873C7"/>
@@ -9405,10 +10413,10 @@
       <w:u w:val="single"/>
     </w:rPr>
   </w:style>
-  <w:style w:type="paragraph" w:styleId="Kopfzeile">
+  <w:style w:type="paragraph" w:styleId="Header">
     <w:name w:val="header"/>
-    <w:basedOn w:val="Standard"/>
-    <w:link w:val="KopfzeileZchn"/>
+    <w:basedOn w:val="Normal"/>
+    <w:link w:val="HeaderChar"/>
     <w:uiPriority w:val="99"/>
     <w:unhideWhenUsed/>
     <w:rsid w:val="000873C7"/>
@@ -9420,17 +10428,17 @@
       <w:spacing w:after="0" w:line="240" w:lineRule="auto"/>
     </w:pPr>
   </w:style>
-  <w:style w:type="character" w:customStyle="1" w:styleId="KopfzeileZchn">
-    <w:name w:val="Kopfzeile Zchn"/>
-    <w:basedOn w:val="Absatz-Standardschriftart"/>
-    <w:link w:val="Kopfzeile"/>
+  <w:style w:type="character" w:customStyle="1" w:styleId="HeaderChar">
+    <w:name w:val="Header Char"/>
+    <w:basedOn w:val="DefaultParagraphFont"/>
+    <w:link w:val="Header"/>
     <w:uiPriority w:val="99"/>
     <w:rsid w:val="000873C7"/>
   </w:style>
-  <w:style w:type="paragraph" w:styleId="Fuzeile">
+  <w:style w:type="paragraph" w:styleId="Footer">
     <w:name w:val="footer"/>
-    <w:basedOn w:val="Standard"/>
-    <w:link w:val="FuzeileZchn"/>
+    <w:basedOn w:val="Normal"/>
+    <w:link w:val="FooterChar"/>
     <w:uiPriority w:val="99"/>
     <w:unhideWhenUsed/>
     <w:rsid w:val="000873C7"/>
@@ -9442,17 +10450,17 @@
       <w:spacing w:after="0" w:line="240" w:lineRule="auto"/>
     </w:pPr>
   </w:style>
-  <w:style w:type="character" w:customStyle="1" w:styleId="FuzeileZchn">
-    <w:name w:val="Fußzeile Zchn"/>
-    <w:basedOn w:val="Absatz-Standardschriftart"/>
-    <w:link w:val="Fuzeile"/>
+  <w:style w:type="character" w:customStyle="1" w:styleId="FooterChar">
+    <w:name w:val="Footer Char"/>
+    <w:basedOn w:val="DefaultParagraphFont"/>
+    <w:link w:val="Footer"/>
     <w:uiPriority w:val="99"/>
     <w:rsid w:val="000873C7"/>
   </w:style>
-  <w:style w:type="character" w:customStyle="1" w:styleId="berschrift3Zchn">
-    <w:name w:val="Überschrift 3 Zchn"/>
-    <w:basedOn w:val="Absatz-Standardschriftart"/>
-    <w:link w:val="berschrift3"/>
+  <w:style w:type="character" w:customStyle="1" w:styleId="Heading3Char">
+    <w:name w:val="Heading 3 Char"/>
+    <w:basedOn w:val="DefaultParagraphFont"/>
+    <w:link w:val="Heading3"/>
     <w:uiPriority w:val="9"/>
     <w:rsid w:val="00CF29FB"/>
     <w:rPr>
@@ -9462,9 +10470,9 @@
       <w:szCs w:val="24"/>
     </w:rPr>
   </w:style>
-  <w:style w:type="character" w:styleId="IntensiveHervorhebung">
+  <w:style w:type="character" w:styleId="IntenseEmphasis">
     <w:name w:val="Intense Emphasis"/>
-    <w:basedOn w:val="Absatz-Standardschriftart"/>
+    <w:basedOn w:val="DefaultParagraphFont"/>
     <w:uiPriority w:val="21"/>
     <w:qFormat/>
     <w:rsid w:val="00187141"/>
@@ -9472,6 +10480,48 @@
       <w:i/>
       <w:iCs/>
       <w:color w:val="549E39" w:themeColor="accent1"/>
+    </w:rPr>
+  </w:style>
+  <w:style w:type="paragraph" w:styleId="BalloonText">
+    <w:name w:val="Balloon Text"/>
+    <w:basedOn w:val="Normal"/>
+    <w:link w:val="BalloonTextChar"/>
+    <w:uiPriority w:val="99"/>
+    <w:semiHidden/>
+    <w:unhideWhenUsed/>
+    <w:rsid w:val="001F6D93"/>
+    <w:pPr>
+      <w:spacing w:after="0" w:line="240" w:lineRule="auto"/>
+    </w:pPr>
+    <w:rPr>
+      <w:rFonts w:ascii="Segoe UI" w:hAnsi="Segoe UI" w:cs="Segoe UI"/>
+      <w:sz w:val="18"/>
+      <w:szCs w:val="18"/>
+    </w:rPr>
+  </w:style>
+  <w:style w:type="character" w:customStyle="1" w:styleId="BalloonTextChar">
+    <w:name w:val="Balloon Text Char"/>
+    <w:basedOn w:val="DefaultParagraphFont"/>
+    <w:link w:val="BalloonText"/>
+    <w:uiPriority w:val="99"/>
+    <w:semiHidden/>
+    <w:rsid w:val="001F6D93"/>
+    <w:rPr>
+      <w:rFonts w:ascii="Segoe UI" w:hAnsi="Segoe UI" w:cs="Segoe UI"/>
+      <w:sz w:val="18"/>
+      <w:szCs w:val="18"/>
+    </w:rPr>
+  </w:style>
+  <w:style w:type="character" w:styleId="UnresolvedMention">
+    <w:name w:val="Unresolved Mention"/>
+    <w:basedOn w:val="DefaultParagraphFont"/>
+    <w:uiPriority w:val="99"/>
+    <w:semiHidden/>
+    <w:unhideWhenUsed/>
+    <w:rsid w:val="00B61B80"/>
+    <w:rPr>
+      <w:color w:val="605E5C"/>
+      <w:shd w:val="clear" w:color="auto" w:fill="E1DFDD"/>
     </w:rPr>
   </w:style>
 </w:styles>
@@ -9777,7 +10827,7 @@
 </file>
 
 <file path=customXml/itemProps1.xml><?xml version="1.0" encoding="utf-8"?>
-<ds:datastoreItem xmlns:ds="http://schemas.openxmlformats.org/officeDocument/2006/customXml" ds:itemID="{A0015AF3-D9A9-4AD7-B8EC-F43E7CA97D31}">
+<ds:datastoreItem xmlns:ds="http://schemas.openxmlformats.org/officeDocument/2006/customXml" ds:itemID="{BDDC89FF-EBCC-475F-B2C9-EC768FF39907}">
   <ds:schemaRefs>
     <ds:schemaRef ds:uri="http://schemas.openxmlformats.org/officeDocument/2006/bibliography"/>
   </ds:schemaRefs>

</xml_diff>

<commit_message>
First draft version with full formula explained
</commit_message>
<xml_diff>
--- a/greenpaper/GreenPaper.docx
+++ b/greenpaper/GreenPaper.docx
@@ -6062,7 +6062,21 @@
           <w:color w:val="0989B1" w:themeColor="accent6"/>
           <w:lang w:val="en-GB"/>
         </w:rPr>
-        <w:t xml:space="preserve">We start with a transaction id. </w:t>
+        <w:t>We</w:t>
+      </w:r>
+      <w:r>
+        <w:rPr>
+          <w:color w:val="0989B1" w:themeColor="accent6"/>
+          <w:lang w:val="en-GB"/>
+        </w:rPr>
+        <w:t xml:space="preserve"> start by calculating the total energy consumption of the network for one transaction. In order to get to that, we first need the t</w:t>
+      </w:r>
+      <w:r>
+        <w:rPr>
+          <w:color w:val="0989B1" w:themeColor="accent6"/>
+          <w:lang w:val="en-GB"/>
+        </w:rPr>
+        <w:t xml:space="preserve">ransaction id. </w:t>
       </w:r>
       <w:r>
         <w:rPr>
@@ -6076,17 +6090,15 @@
           <w:color w:val="0989B1" w:themeColor="accent6"/>
           <w:lang w:val="en-GB"/>
         </w:rPr>
-        <w:t xml:space="preserve"> to fetch the block and </w:t>
-      </w:r>
-      <w:proofErr w:type="spellStart"/>
-      <w:r>
-        <w:rPr>
-          <w:color w:val="0989B1" w:themeColor="accent6"/>
-          <w:lang w:val="en-GB"/>
-        </w:rPr>
-        <w:t>prev</w:t>
-      </w:r>
-      <w:proofErr w:type="spellEnd"/>
+        <w:t xml:space="preserve"> to fetch the block and prev</w:t>
+      </w:r>
+      <w:r>
+        <w:rPr>
+          <w:color w:val="0989B1" w:themeColor="accent6"/>
+          <w:lang w:val="en-GB"/>
+        </w:rPr>
+        <w:t>ious</w:t>
+      </w:r>
       <w:r>
         <w:rPr>
           <w:color w:val="0989B1" w:themeColor="accent6"/>
@@ -6106,65 +6118,43 @@
       </w:pPr>
       <w:r>
         <w:rPr>
-          <w:color w:val="0989B1" w:themeColor="accent6"/>
-          <w:lang w:val="en-GB"/>
-        </w:rPr>
-        <w:t xml:space="preserve">     </w:t>
-      </w:r>
-      <w:r>
-        <w:rPr>
-          <w:color w:val="0989B1" w:themeColor="accent6"/>
-          <w:lang w:val="en-GB"/>
-        </w:rPr>
-        <w:t xml:space="preserve">var </w:t>
-      </w:r>
-      <w:proofErr w:type="spellStart"/>
-      <w:r>
-        <w:rPr>
-          <w:color w:val="0989B1" w:themeColor="accent6"/>
-          <w:lang w:val="en-GB"/>
-        </w:rPr>
-        <w:t>transactionBlockParameters</w:t>
-      </w:r>
-      <w:proofErr w:type="spellEnd"/>
-      <w:r>
-        <w:rPr>
-          <w:color w:val="0989B1" w:themeColor="accent6"/>
-          <w:lang w:val="en-GB"/>
-        </w:rPr>
-        <w:t xml:space="preserve"> = await _</w:t>
-      </w:r>
-      <w:proofErr w:type="spellStart"/>
-      <w:r>
-        <w:rPr>
-          <w:color w:val="0989B1" w:themeColor="accent6"/>
-          <w:lang w:val="en-GB"/>
-        </w:rPr>
-        <w:t>blockParametersService.GetBlockParameters</w:t>
-      </w:r>
-      <w:proofErr w:type="spellEnd"/>
-      <w:r>
-        <w:rPr>
-          <w:color w:val="0989B1" w:themeColor="accent6"/>
-          <w:lang w:val="en-GB"/>
-        </w:rPr>
-        <w:t>(</w:t>
-      </w:r>
-      <w:proofErr w:type="spellStart"/>
-      <w:r>
-        <w:rPr>
-          <w:color w:val="0989B1" w:themeColor="accent6"/>
-          <w:lang w:val="en-GB"/>
-        </w:rPr>
-        <w:t>txHash</w:t>
-      </w:r>
-      <w:proofErr w:type="spellEnd"/>
-      <w:r>
-        <w:rPr>
-          <w:color w:val="0989B1" w:themeColor="accent6"/>
-          <w:lang w:val="en-GB"/>
-        </w:rPr>
-        <w:t>);</w:t>
+          <w:noProof/>
+        </w:rPr>
+        <w:drawing>
+          <wp:inline distT="0" distB="0" distL="0" distR="0" wp14:anchorId="4A7B6662" wp14:editId="6897916D">
+            <wp:extent cx="5760720" cy="293370"/>
+            <wp:effectExtent l="0" t="0" r="0" b="0"/>
+            <wp:docPr id="8" name="Picture 8"/>
+            <wp:cNvGraphicFramePr>
+              <a:graphicFrameLocks xmlns:a="http://schemas.openxmlformats.org/drawingml/2006/main" noChangeAspect="1"/>
+            </wp:cNvGraphicFramePr>
+            <a:graphic xmlns:a="http://schemas.openxmlformats.org/drawingml/2006/main">
+              <a:graphicData uri="http://schemas.openxmlformats.org/drawingml/2006/picture">
+                <pic:pic xmlns:pic="http://schemas.openxmlformats.org/drawingml/2006/picture">
+                  <pic:nvPicPr>
+                    <pic:cNvPr id="1" name=""/>
+                    <pic:cNvPicPr/>
+                  </pic:nvPicPr>
+                  <pic:blipFill>
+                    <a:blip r:embed="rId10"/>
+                    <a:stretch>
+                      <a:fillRect/>
+                    </a:stretch>
+                  </pic:blipFill>
+                  <pic:spPr>
+                    <a:xfrm>
+                      <a:off x="0" y="0"/>
+                      <a:ext cx="5760720" cy="293370"/>
+                    </a:xfrm>
+                    <a:prstGeom prst="rect">
+                      <a:avLst/>
+                    </a:prstGeom>
+                  </pic:spPr>
+                </pic:pic>
+              </a:graphicData>
+            </a:graphic>
+          </wp:inline>
+        </w:drawing>
       </w:r>
     </w:p>
     <w:p>
@@ -6183,15 +6173,13 @@
         </w:rPr>
         <w:t xml:space="preserve">The service we use for fetching the information </w:t>
       </w:r>
-      <w:proofErr w:type="gramStart"/>
-      <w:r>
-        <w:rPr>
-          <w:color w:val="0989B1" w:themeColor="accent6"/>
-          <w:lang w:val="en-GB"/>
-        </w:rPr>
-        <w:t>at the moment</w:t>
-      </w:r>
-      <w:proofErr w:type="gramEnd"/>
+      <w:r>
+        <w:rPr>
+          <w:color w:val="0989B1" w:themeColor="accent6"/>
+          <w:lang w:val="en-GB"/>
+        </w:rPr>
+        <w:t>now</w:t>
+      </w:r>
       <w:r>
         <w:rPr>
           <w:color w:val="0989B1" w:themeColor="accent6"/>
@@ -6199,7 +6187,7 @@
         </w:rPr>
         <w:t xml:space="preserve"> is </w:t>
       </w:r>
-      <w:hyperlink r:id="rId10" w:history="1">
+      <w:hyperlink r:id="rId11" w:history="1">
         <w:r>
           <w:rPr>
             <w:rStyle w:val="Hyperlink"/>
@@ -6316,115 +6304,436 @@
         </w:rPr>
         <w:t xml:space="preserve"> – Time when the block was mined</w:t>
       </w:r>
-    </w:p>
-    <w:p>
-      <w:pPr>
-        <w:spacing w:line="276" w:lineRule="auto"/>
-        <w:jc w:val="both"/>
-        <w:rPr>
-          <w:color w:val="0989B1" w:themeColor="accent6"/>
-          <w:lang w:val="en-GB"/>
-        </w:rPr>
-      </w:pPr>
-      <w:r>
-        <w:rPr>
-          <w:color w:val="0989B1" w:themeColor="accent6"/>
-          <w:lang w:val="en-GB"/>
-        </w:rPr>
-        <w:t>Now that we have the necessary transaction\block data</w:t>
-      </w:r>
-      <w:r>
-        <w:rPr>
-          <w:color w:val="0989B1" w:themeColor="accent6"/>
-          <w:lang w:val="en-GB"/>
-        </w:rPr>
-        <w:t xml:space="preserve">, especially the </w:t>
+      <w:r>
+        <w:rPr>
+          <w:color w:val="0989B1" w:themeColor="accent6"/>
+          <w:lang w:val="en-GB"/>
+        </w:rPr>
+        <w:t>, read from the transaction block information</w:t>
+      </w:r>
+    </w:p>
+    <w:p>
+      <w:pPr>
+        <w:spacing w:line="276" w:lineRule="auto"/>
+        <w:jc w:val="both"/>
+        <w:rPr>
+          <w:color w:val="0989B1" w:themeColor="accent6"/>
+          <w:lang w:val="en-US"/>
+        </w:rPr>
+      </w:pPr>
+    </w:p>
+    <w:p>
+      <w:pPr>
+        <w:spacing w:line="276" w:lineRule="auto"/>
+        <w:jc w:val="both"/>
+        <w:rPr>
+          <w:color w:val="0989B1" w:themeColor="accent6"/>
+          <w:lang w:val="en-US"/>
+        </w:rPr>
+      </w:pPr>
+    </w:p>
+    <w:p>
+      <w:pPr>
+        <w:spacing w:line="276" w:lineRule="auto"/>
+        <w:jc w:val="both"/>
+        <w:rPr>
+          <w:color w:val="0989B1" w:themeColor="accent6"/>
+          <w:lang w:val="en-US"/>
+        </w:rPr>
+      </w:pPr>
+    </w:p>
+    <w:p>
+      <w:pPr>
+        <w:spacing w:line="276" w:lineRule="auto"/>
+        <w:jc w:val="both"/>
+        <w:rPr>
+          <w:color w:val="0989B1" w:themeColor="accent6"/>
+          <w:lang w:val="en-US"/>
+        </w:rPr>
+      </w:pPr>
+      <w:r>
+        <w:rPr>
+          <w:color w:val="0989B1" w:themeColor="accent6"/>
+          <w:lang w:val="en-US"/>
+        </w:rPr>
+        <w:lastRenderedPageBreak/>
+        <w:t>What we need next</w:t>
+      </w:r>
+      <w:r>
+        <w:rPr>
+          <w:color w:val="0989B1" w:themeColor="accent6"/>
+          <w:lang w:val="en-US"/>
+        </w:rPr>
+        <w:t xml:space="preserve"> is the actual global hash-rate at the time when the transaction was mined as well as an approximation of the mining hardware power used for that year.</w:t>
+      </w:r>
+    </w:p>
+    <w:p>
+      <w:pPr>
+        <w:spacing w:line="276" w:lineRule="auto"/>
+        <w:jc w:val="both"/>
+        <w:rPr>
+          <w:color w:val="0989B1" w:themeColor="accent6"/>
+          <w:lang w:val="en-US"/>
+        </w:rPr>
+      </w:pPr>
+      <w:r>
+        <w:rPr>
+          <w:color w:val="0989B1" w:themeColor="accent6"/>
+          <w:lang w:val="en-US"/>
+        </w:rPr>
+        <w:t>Global hash rate is fetched in the following line:</w:t>
+      </w:r>
+    </w:p>
+    <w:p>
+      <w:pPr>
+        <w:spacing w:line="276" w:lineRule="auto"/>
+        <w:jc w:val="both"/>
+        <w:rPr>
+          <w:color w:val="0989B1" w:themeColor="accent6"/>
+          <w:lang w:val="en-US"/>
+        </w:rPr>
+      </w:pPr>
+      <w:r>
+        <w:rPr>
+          <w:noProof/>
+        </w:rPr>
+        <w:drawing>
+          <wp:inline distT="0" distB="0" distL="0" distR="0" wp14:anchorId="1AF1F46C" wp14:editId="421AE1CA">
+            <wp:extent cx="5760720" cy="482600"/>
+            <wp:effectExtent l="0" t="0" r="0" b="0"/>
+            <wp:docPr id="7" name="Picture 7"/>
+            <wp:cNvGraphicFramePr>
+              <a:graphicFrameLocks xmlns:a="http://schemas.openxmlformats.org/drawingml/2006/main" noChangeAspect="1"/>
+            </wp:cNvGraphicFramePr>
+            <a:graphic xmlns:a="http://schemas.openxmlformats.org/drawingml/2006/main">
+              <a:graphicData uri="http://schemas.openxmlformats.org/drawingml/2006/picture">
+                <pic:pic xmlns:pic="http://schemas.openxmlformats.org/drawingml/2006/picture">
+                  <pic:nvPicPr>
+                    <pic:cNvPr id="1" name=""/>
+                    <pic:cNvPicPr/>
+                  </pic:nvPicPr>
+                  <pic:blipFill>
+                    <a:blip r:embed="rId12"/>
+                    <a:stretch>
+                      <a:fillRect/>
+                    </a:stretch>
+                  </pic:blipFill>
+                  <pic:spPr>
+                    <a:xfrm>
+                      <a:off x="0" y="0"/>
+                      <a:ext cx="5760720" cy="482600"/>
+                    </a:xfrm>
+                    <a:prstGeom prst="rect">
+                      <a:avLst/>
+                    </a:prstGeom>
+                  </pic:spPr>
+                </pic:pic>
+              </a:graphicData>
+            </a:graphic>
+          </wp:inline>
+        </w:drawing>
+      </w:r>
+      <w:r>
+        <w:rPr>
+          <w:color w:val="0989B1" w:themeColor="accent6"/>
+          <w:lang w:val="en-US"/>
+        </w:rPr>
+        <w:t xml:space="preserve"> </w:t>
+      </w:r>
+      <w:r>
+        <w:rPr>
+          <w:color w:val="0989B1" w:themeColor="accent6"/>
+          <w:lang w:val="en-US"/>
+        </w:rPr>
+        <w:t xml:space="preserve">The source used is: </w:t>
+      </w:r>
+      <w:hyperlink r:id="rId13" w:history="1">
+        <w:r>
+          <w:rPr>
+            <w:rStyle w:val="Hyperlink"/>
+            <w:lang w:val="en-US"/>
+          </w:rPr>
+          <w:t>https://api.blockchain.info/charts/hash-rate</w:t>
+        </w:r>
+      </w:hyperlink>
+    </w:p>
+    <w:p>
+      <w:pPr>
+        <w:spacing w:line="276" w:lineRule="auto"/>
+        <w:jc w:val="both"/>
+        <w:rPr>
+          <w:color w:val="0989B1" w:themeColor="accent6"/>
+          <w:lang w:val="en-US"/>
+        </w:rPr>
+      </w:pPr>
+      <w:r>
+        <w:rPr>
+          <w:color w:val="0989B1" w:themeColor="accent6"/>
+          <w:lang w:val="en-US"/>
+        </w:rPr>
+        <w:t xml:space="preserve">For the approximation of the mining hardware, we fallback to a static file </w:t>
       </w:r>
       <w:proofErr w:type="spellStart"/>
       <w:r>
         <w:rPr>
-          <w:i/>
-          <w:color w:val="0989B1" w:themeColor="accent6"/>
-          <w:lang w:val="en-GB"/>
-        </w:rPr>
-        <w:t>TimeOfBlockMining</w:t>
+          <w:color w:val="0989B1" w:themeColor="accent6"/>
+          <w:lang w:val="en-US"/>
+        </w:rPr>
+        <w:t>MiningHardware.json</w:t>
       </w:r>
       <w:proofErr w:type="spellEnd"/>
       <w:r>
         <w:rPr>
-          <w:i/>
-          <w:color w:val="0989B1" w:themeColor="accent6"/>
-          <w:lang w:val="en-GB"/>
-        </w:rPr>
-        <w:t xml:space="preserve"> </w:t>
-      </w:r>
-      <w:r>
-        <w:rPr>
-          <w:color w:val="0989B1" w:themeColor="accent6"/>
-          <w:lang w:val="en-GB"/>
-        </w:rPr>
-        <w:t>value, we</w:t>
-      </w:r>
-      <w:r>
-        <w:rPr>
-          <w:color w:val="0989B1" w:themeColor="accent6"/>
-          <w:lang w:val="en-GB"/>
-        </w:rPr>
-        <w:t xml:space="preserve"> can move on to extract the </w:t>
-      </w:r>
-      <w:r>
-        <w:rPr>
-          <w:color w:val="0989B1" w:themeColor="accent6"/>
-          <w:lang w:val="en-GB"/>
-        </w:rPr>
-        <w:t xml:space="preserve">distribution of the </w:t>
+          <w:color w:val="0989B1" w:themeColor="accent6"/>
+          <w:lang w:val="en-US"/>
+        </w:rPr>
+        <w:t xml:space="preserve"> which contains a list of the most popular mining rig with </w:t>
+      </w:r>
+      <w:r>
+        <w:rPr>
+          <w:color w:val="0989B1" w:themeColor="accent6"/>
+          <w:lang w:val="en-US"/>
+        </w:rPr>
+        <w:t>its</w:t>
+      </w:r>
+      <w:r>
+        <w:rPr>
+          <w:color w:val="0989B1" w:themeColor="accent6"/>
+          <w:lang w:val="en-US"/>
+        </w:rPr>
+        <w:t xml:space="preserve"> hash</w:t>
+      </w:r>
+      <w:r>
+        <w:rPr>
+          <w:color w:val="0989B1" w:themeColor="accent6"/>
+          <w:lang w:val="en-US"/>
+        </w:rPr>
+        <w:t>-</w:t>
+      </w:r>
+      <w:r>
+        <w:rPr>
+          <w:color w:val="0989B1" w:themeColor="accent6"/>
+          <w:lang w:val="en-US"/>
+        </w:rPr>
+        <w:t>rate</w:t>
+      </w:r>
+      <w:r>
+        <w:rPr>
+          <w:color w:val="0989B1" w:themeColor="accent6"/>
+          <w:lang w:val="en-US"/>
+        </w:rPr>
+        <w:t xml:space="preserve"> and energy consumption for a given year. </w:t>
+      </w:r>
+    </w:p>
+    <w:p>
+      <w:pPr>
+        <w:spacing w:line="276" w:lineRule="auto"/>
+        <w:jc w:val="both"/>
+        <w:rPr>
+          <w:color w:val="0989B1" w:themeColor="accent6"/>
+          <w:lang w:val="en-US"/>
+        </w:rPr>
+      </w:pPr>
+      <w:r>
+        <w:rPr>
+          <w:color w:val="0989B1" w:themeColor="accent6"/>
+          <w:lang w:val="en-US"/>
+        </w:rPr>
+        <w:t xml:space="preserve">Finally, with the given data, we can calculate the total energy consumption for a given transaction. We do that in the method named </w:t>
       </w:r>
       <w:proofErr w:type="spellStart"/>
       <w:r>
         <w:rPr>
           <w:color w:val="0989B1" w:themeColor="accent6"/>
-          <w:lang w:val="en-GB"/>
-        </w:rPr>
-        <w:t>hashrate</w:t>
+          <w:lang w:val="en-US"/>
+        </w:rPr>
+        <w:t>CalculateFullEnergyConsumptionPerTransactionInKwhByDevice</w:t>
       </w:r>
       <w:proofErr w:type="spellEnd"/>
       <w:r>
         <w:rPr>
           <w:color w:val="0989B1" w:themeColor="accent6"/>
-          <w:lang w:val="en-GB"/>
-        </w:rPr>
-        <w:t xml:space="preserve"> among pools for that date. This is done by invoking:</w:t>
-      </w:r>
-    </w:p>
-    <w:p>
-      <w:pPr>
-        <w:spacing w:line="276" w:lineRule="auto"/>
-        <w:ind w:left="708"/>
-        <w:rPr>
-          <w:color w:val="0989B1" w:themeColor="accent6"/>
-          <w:lang/>
-        </w:rPr>
-      </w:pPr>
-      <w:r>
-        <w:rPr>
-          <w:color w:val="0989B1" w:themeColor="accent6"/>
-          <w:lang w:val="en-GB"/>
-        </w:rPr>
-        <w:t>v</w:t>
-      </w:r>
-      <w:r>
-        <w:rPr>
-          <w:color w:val="0989B1" w:themeColor="accent6"/>
-          <w:lang w:val="en-GB"/>
-        </w:rPr>
-        <w:t>ar</w:t>
-      </w:r>
-      <w:r>
-        <w:rPr>
-          <w:color w:val="0989B1" w:themeColor="accent6"/>
-          <w:lang w:val="en-GB"/>
-        </w:rPr>
-        <w:t xml:space="preserve"> </w:t>
+          <w:lang w:val="en-US"/>
+        </w:rPr>
+        <w:t xml:space="preserve"> whose implementation looks like this:</w:t>
+      </w:r>
+    </w:p>
+    <w:p>
+      <w:pPr>
+        <w:spacing w:line="276" w:lineRule="auto"/>
+        <w:jc w:val="both"/>
+        <w:rPr>
+          <w:color w:val="0989B1" w:themeColor="accent6"/>
+          <w:lang w:val="en-US"/>
+        </w:rPr>
+      </w:pPr>
+      <w:r>
+        <w:rPr>
+          <w:noProof/>
+        </w:rPr>
+        <w:drawing>
+          <wp:inline distT="0" distB="0" distL="0" distR="0" wp14:anchorId="42BA7484" wp14:editId="07282DC1">
+            <wp:extent cx="5760720" cy="688340"/>
+            <wp:effectExtent l="0" t="0" r="0" b="0"/>
+            <wp:docPr id="3" name="Picture 3"/>
+            <wp:cNvGraphicFramePr>
+              <a:graphicFrameLocks xmlns:a="http://schemas.openxmlformats.org/drawingml/2006/main" noChangeAspect="1"/>
+            </wp:cNvGraphicFramePr>
+            <a:graphic xmlns:a="http://schemas.openxmlformats.org/drawingml/2006/main">
+              <a:graphicData uri="http://schemas.openxmlformats.org/drawingml/2006/picture">
+                <pic:pic xmlns:pic="http://schemas.openxmlformats.org/drawingml/2006/picture">
+                  <pic:nvPicPr>
+                    <pic:cNvPr id="1" name=""/>
+                    <pic:cNvPicPr/>
+                  </pic:nvPicPr>
+                  <pic:blipFill>
+                    <a:blip r:embed="rId14"/>
+                    <a:stretch>
+                      <a:fillRect/>
+                    </a:stretch>
+                  </pic:blipFill>
+                  <pic:spPr>
+                    <a:xfrm>
+                      <a:off x="0" y="0"/>
+                      <a:ext cx="5760720" cy="688340"/>
+                    </a:xfrm>
+                    <a:prstGeom prst="rect">
+                      <a:avLst/>
+                    </a:prstGeom>
+                  </pic:spPr>
+                </pic:pic>
+              </a:graphicData>
+            </a:graphic>
+          </wp:inline>
+        </w:drawing>
+      </w:r>
+    </w:p>
+    <w:p>
+      <w:pPr>
+        <w:spacing w:line="276" w:lineRule="auto"/>
+        <w:jc w:val="both"/>
+        <w:rPr>
+          <w:color w:val="0989B1" w:themeColor="accent6"/>
+          <w:lang w:val="en-GB"/>
+        </w:rPr>
+      </w:pPr>
+      <w:r>
+        <w:rPr>
+          <w:color w:val="0989B1" w:themeColor="accent6"/>
+          <w:lang w:val="en-GB"/>
+        </w:rPr>
+        <w:t xml:space="preserve">Now that we have the </w:t>
+      </w:r>
+      <w:r>
+        <w:rPr>
+          <w:color w:val="0989B1" w:themeColor="accent6"/>
+          <w:lang w:val="en-GB"/>
+        </w:rPr>
+        <w:t>energy consumption for a transa</w:t>
+      </w:r>
+      <w:r>
+        <w:rPr>
+          <w:color w:val="0989B1" w:themeColor="accent6"/>
+          <w:lang w:val="en-GB"/>
+        </w:rPr>
+        <w:t>c</w:t>
+      </w:r>
+      <w:bookmarkStart w:id="16" w:name="_GoBack"/>
+      <w:bookmarkEnd w:id="16"/>
+      <w:r>
+        <w:rPr>
+          <w:color w:val="0989B1" w:themeColor="accent6"/>
+          <w:lang w:val="en-GB"/>
+        </w:rPr>
+        <w:t>tion</w:t>
+      </w:r>
+      <w:r>
+        <w:rPr>
+          <w:color w:val="0989B1" w:themeColor="accent6"/>
+          <w:lang w:val="en-GB"/>
+        </w:rPr>
+        <w:t>, we can move on to extract the distribution of the global hash</w:t>
+      </w:r>
+      <w:r>
+        <w:rPr>
+          <w:color w:val="0989B1" w:themeColor="accent6"/>
+          <w:lang w:val="en-GB"/>
+        </w:rPr>
+        <w:t>-</w:t>
+      </w:r>
+      <w:r>
+        <w:rPr>
+          <w:color w:val="0989B1" w:themeColor="accent6"/>
+          <w:lang w:val="en-GB"/>
+        </w:rPr>
+        <w:t>rate among pools for that date. This is done by invoking:</w:t>
+      </w:r>
+    </w:p>
+    <w:p>
+      <w:pPr>
+        <w:spacing w:line="276" w:lineRule="auto"/>
+        <w:jc w:val="both"/>
+        <w:rPr>
+          <w:color w:val="0989B1" w:themeColor="accent6"/>
+          <w:lang w:val="en-US"/>
+        </w:rPr>
+      </w:pPr>
+      <w:r>
+        <w:rPr>
+          <w:noProof/>
+        </w:rPr>
+        <w:drawing>
+          <wp:inline distT="0" distB="0" distL="0" distR="0" wp14:anchorId="00C95B2E" wp14:editId="47BBB56C">
+            <wp:extent cx="5760720" cy="352425"/>
+            <wp:effectExtent l="0" t="0" r="0" b="9525"/>
+            <wp:docPr id="9" name="Picture 9"/>
+            <wp:cNvGraphicFramePr>
+              <a:graphicFrameLocks xmlns:a="http://schemas.openxmlformats.org/drawingml/2006/main" noChangeAspect="1"/>
+            </wp:cNvGraphicFramePr>
+            <a:graphic xmlns:a="http://schemas.openxmlformats.org/drawingml/2006/main">
+              <a:graphicData uri="http://schemas.openxmlformats.org/drawingml/2006/picture">
+                <pic:pic xmlns:pic="http://schemas.openxmlformats.org/drawingml/2006/picture">
+                  <pic:nvPicPr>
+                    <pic:cNvPr id="1" name=""/>
+                    <pic:cNvPicPr/>
+                  </pic:nvPicPr>
+                  <pic:blipFill>
+                    <a:blip r:embed="rId15"/>
+                    <a:stretch>
+                      <a:fillRect/>
+                    </a:stretch>
+                  </pic:blipFill>
+                  <pic:spPr>
+                    <a:xfrm>
+                      <a:off x="0" y="0"/>
+                      <a:ext cx="5760720" cy="352425"/>
+                    </a:xfrm>
+                    <a:prstGeom prst="rect">
+                      <a:avLst/>
+                    </a:prstGeom>
+                  </pic:spPr>
+                </pic:pic>
+              </a:graphicData>
+            </a:graphic>
+          </wp:inline>
+        </w:drawing>
+      </w:r>
+    </w:p>
+    <w:p>
+      <w:pPr>
+        <w:spacing w:line="276" w:lineRule="auto"/>
+        <w:jc w:val="both"/>
+        <w:rPr>
+          <w:color w:val="0989B1" w:themeColor="accent6"/>
+          <w:lang w:val="en-US"/>
+        </w:rPr>
+      </w:pPr>
+      <w:r>
+        <w:rPr>
+          <w:color w:val="0989B1" w:themeColor="accent6"/>
+          <w:lang w:val="en-GB"/>
+        </w:rPr>
+        <w:t xml:space="preserve">This method will take the time of the mined block and use it to fetch the relevant data from the </w:t>
       </w:r>
       <w:proofErr w:type="spellStart"/>
       <w:r>
@@ -6432,7 +6741,7 @@
           <w:color w:val="0989B1" w:themeColor="accent6"/>
           <w:lang w:val="en-GB"/>
         </w:rPr>
-        <w:t>hashRateDistributionPerPool</w:t>
+        <w:t>PoolHashRateDistribution.json</w:t>
       </w:r>
       <w:proofErr w:type="spellEnd"/>
       <w:r>
@@ -6440,115 +6749,9 @@
           <w:color w:val="0989B1" w:themeColor="accent6"/>
           <w:lang w:val="en-GB"/>
         </w:rPr>
-        <w:t xml:space="preserve"> = await </w:t>
-      </w:r>
-      <w:r>
-        <w:rPr>
-          <w:color w:val="0989B1" w:themeColor="accent6"/>
-          <w:lang w:val="en-GB"/>
-        </w:rPr>
-        <w:t xml:space="preserve">             </w:t>
-      </w:r>
-      <w:r>
-        <w:rPr>
-          <w:color w:val="0989B1" w:themeColor="accent6"/>
-          <w:lang w:val="en-GB"/>
-        </w:rPr>
-        <w:t>_</w:t>
-      </w:r>
-      <w:proofErr w:type="spellStart"/>
-      <w:r>
-        <w:rPr>
-          <w:color w:val="0989B1" w:themeColor="accent6"/>
-          <w:lang w:val="en-GB"/>
-        </w:rPr>
-        <w:t>poolHashRateService.GetPoolHashRateDistributionForTxDateAsync</w:t>
-      </w:r>
-      <w:proofErr w:type="spellEnd"/>
-      <w:proofErr w:type="gramStart"/>
-      <w:r>
-        <w:rPr>
-          <w:color w:val="0989B1" w:themeColor="accent6"/>
-          <w:lang w:val="en-GB"/>
-        </w:rPr>
-        <w:t>(</w:t>
-      </w:r>
-      <w:r>
-        <w:rPr>
-          <w:color w:val="0989B1" w:themeColor="accent6"/>
-          <w:lang w:val="en-GB"/>
-        </w:rPr>
-        <w:t xml:space="preserve">  </w:t>
-      </w:r>
-      <w:proofErr w:type="gramEnd"/>
-      <w:r>
-        <w:rPr>
-          <w:color w:val="0989B1" w:themeColor="accent6"/>
-          <w:lang w:val="en-GB"/>
-        </w:rPr>
-        <w:t xml:space="preserve">        </w:t>
-      </w:r>
-      <w:proofErr w:type="spellStart"/>
-      <w:r>
-        <w:rPr>
-          <w:color w:val="0989B1" w:themeColor="accent6"/>
-          <w:lang w:val="en-GB"/>
-        </w:rPr>
-        <w:t>transactionBlockParameters.TimeOfBlockMining</w:t>
-      </w:r>
-      <w:proofErr w:type="spellEnd"/>
-      <w:r>
-        <w:rPr>
-          <w:color w:val="0989B1" w:themeColor="accent6"/>
-          <w:lang w:val="en-GB"/>
-        </w:rPr>
-        <w:t>);</w:t>
-      </w:r>
-    </w:p>
-    <w:p>
-      <w:pPr>
-        <w:spacing w:line="276" w:lineRule="auto"/>
-        <w:jc w:val="both"/>
-        <w:rPr>
-          <w:color w:val="0989B1" w:themeColor="accent6"/>
-          <w:lang/>
-        </w:rPr>
-      </w:pPr>
-    </w:p>
-    <w:p>
-      <w:pPr>
-        <w:spacing w:line="276" w:lineRule="auto"/>
-        <w:jc w:val="both"/>
-        <w:rPr>
-          <w:color w:val="0989B1" w:themeColor="accent6"/>
-          <w:lang w:val="en-US"/>
-        </w:rPr>
-      </w:pPr>
-      <w:r>
-        <w:rPr>
-          <w:color w:val="0989B1" w:themeColor="accent6"/>
-          <w:lang w:val="en-GB"/>
-        </w:rPr>
-        <w:lastRenderedPageBreak/>
-        <w:t xml:space="preserve">This method will take the time of the mined block and use it to fetch the relevant data from the </w:t>
-      </w:r>
-      <w:proofErr w:type="spellStart"/>
-      <w:r>
-        <w:rPr>
-          <w:color w:val="0989B1" w:themeColor="accent6"/>
-          <w:lang w:val="en-GB"/>
-        </w:rPr>
-        <w:t>PoolHashRateDistribution.json</w:t>
-      </w:r>
-      <w:proofErr w:type="spellEnd"/>
-      <w:r>
-        <w:rPr>
-          <w:color w:val="0989B1" w:themeColor="accent6"/>
-          <w:lang w:val="en-GB"/>
-        </w:rPr>
         <w:t xml:space="preserve"> static file. Data in this file is fetched from </w:t>
       </w:r>
-      <w:hyperlink r:id="rId11" w:history="1">
+      <w:hyperlink r:id="rId16" w:history="1">
         <w:r>
           <w:rPr>
             <w:rStyle w:val="Hyperlink"/>
@@ -6575,28 +6778,7 @@
           <w:color w:val="0989B1" w:themeColor="accent6"/>
           <w:lang w:val="en-US"/>
         </w:rPr>
-        <w:t xml:space="preserve">, where we currently split each year into two periods, and use </w:t>
-      </w:r>
-      <w:r>
-        <w:rPr>
-          <w:color w:val="0989B1" w:themeColor="accent6"/>
-          <w:lang w:val="en-US"/>
-        </w:rPr>
-        <w:t>the half of the year and end of the year distributions for each period respectively. Currently</w:t>
-      </w:r>
-      <w:r>
-        <w:rPr>
-          <w:color w:val="0989B1" w:themeColor="accent6"/>
-          <w:lang w:val="en-US"/>
-        </w:rPr>
-        <w:t xml:space="preserve">, </w:t>
-      </w:r>
-      <w:r>
-        <w:rPr>
-          <w:color w:val="0989B1" w:themeColor="accent6"/>
-          <w:lang w:val="en-US"/>
-        </w:rPr>
-        <w:t>the starting year is 2016 (There is an open issue #5 to introduce more historical data).</w:t>
+        <w:t>, where we currently split each year into two periods, and use the half of the year and end of the year distributions for each period respectively. Currently, the starting year is 2016 (There is an open issue #5 to introduce more historical data).</w:t>
       </w:r>
     </w:p>
     <w:p>
@@ -6708,15 +6890,40 @@
           <w:color w:val="0989B1" w:themeColor="accent6"/>
           <w:lang w:val="en-US"/>
         </w:rPr>
-        <w:t xml:space="preserve"> – Percentage of the pool participation in the global </w:t>
+        <w:t xml:space="preserve"> – Percentage of the pool participation in the global hash-rate for the given year period</w:t>
+      </w:r>
+    </w:p>
+    <w:p>
+      <w:pPr>
+        <w:spacing w:line="276" w:lineRule="auto"/>
+        <w:jc w:val="both"/>
+        <w:rPr>
+          <w:color w:val="0989B1" w:themeColor="accent6"/>
+          <w:lang w:val="en-US"/>
+        </w:rPr>
+      </w:pPr>
+      <w:r>
+        <w:rPr>
+          <w:color w:val="0989B1" w:themeColor="accent6"/>
+          <w:lang w:val="en-US"/>
+        </w:rPr>
+        <w:t xml:space="preserve">   </w:t>
+      </w:r>
+      <w:r>
+        <w:rPr>
+          <w:color w:val="0989B1" w:themeColor="accent6"/>
+          <w:lang w:val="en-US"/>
+        </w:rPr>
+        <w:t xml:space="preserve"> </w:t>
       </w:r>
       <w:proofErr w:type="spellStart"/>
       <w:r>
         <w:rPr>
-          <w:color w:val="0989B1" w:themeColor="accent6"/>
-          <w:lang w:val="en-US"/>
-        </w:rPr>
-        <w:t>hashrate</w:t>
+          <w:i/>
+          <w:color w:val="0989B1" w:themeColor="accent6"/>
+          <w:lang w:val="en-US"/>
+        </w:rPr>
+        <w:t>PoolType</w:t>
       </w:r>
       <w:proofErr w:type="spellEnd"/>
       <w:r>
@@ -6724,224 +6931,345 @@
           <w:color w:val="0989B1" w:themeColor="accent6"/>
           <w:lang w:val="en-US"/>
         </w:rPr>
-        <w:t xml:space="preserve"> for the given year period</w:t>
-      </w:r>
-    </w:p>
-    <w:p>
-      <w:pPr>
-        <w:spacing w:line="276" w:lineRule="auto"/>
-        <w:jc w:val="both"/>
-        <w:rPr>
-          <w:color w:val="0989B1" w:themeColor="accent6"/>
-          <w:lang w:val="en-US"/>
-        </w:rPr>
-      </w:pPr>
-      <w:r>
-        <w:rPr>
-          <w:color w:val="0989B1" w:themeColor="accent6"/>
-          <w:lang w:val="en-US"/>
-        </w:rPr>
-        <w:t xml:space="preserve">   </w:t>
-      </w:r>
-      <w:r>
-        <w:rPr>
+        <w:t xml:space="preserve"> – Categorization of the pool (Will be explained later in the document)</w:t>
+      </w:r>
+    </w:p>
+    <w:p>
+      <w:pPr>
+        <w:spacing w:line="276" w:lineRule="auto"/>
+        <w:jc w:val="both"/>
+        <w:rPr>
+          <w:color w:val="0989B1" w:themeColor="accent6"/>
+          <w:lang w:val="en-US"/>
+        </w:rPr>
+      </w:pPr>
+      <w:r>
+        <w:rPr>
+          <w:color w:val="0989B1" w:themeColor="accent6"/>
+          <w:lang w:val="en-US"/>
+        </w:rPr>
+        <w:t>W</w:t>
+      </w:r>
+      <w:r>
+        <w:rPr>
+          <w:color w:val="0989B1" w:themeColor="accent6"/>
+          <w:lang w:val="en-US"/>
+        </w:rPr>
+        <w:t xml:space="preserve">e can use the global pool </w:t>
+      </w:r>
+      <w:r>
+        <w:rPr>
+          <w:color w:val="0989B1" w:themeColor="accent6"/>
+          <w:lang w:val="en-US"/>
+        </w:rPr>
+        <w:t>hash</w:t>
+      </w:r>
+      <w:r>
+        <w:rPr>
+          <w:color w:val="0989B1" w:themeColor="accent6"/>
+          <w:lang w:val="en-US"/>
+        </w:rPr>
+        <w:t>-</w:t>
+      </w:r>
+      <w:r>
+        <w:rPr>
+          <w:color w:val="0989B1" w:themeColor="accent6"/>
+          <w:lang w:val="en-US"/>
+        </w:rPr>
+        <w:t>rate distribution to distribute the energy consumption of a trans</w:t>
+      </w:r>
+      <w:r>
+        <w:rPr>
+          <w:color w:val="0989B1" w:themeColor="accent6"/>
+          <w:lang w:val="en-US"/>
+        </w:rPr>
+        <w:t>ac</w:t>
+      </w:r>
+      <w:r>
+        <w:rPr>
+          <w:color w:val="0989B1" w:themeColor="accent6"/>
+          <w:lang w:val="en-US"/>
+        </w:rPr>
+        <w:t xml:space="preserve">tion per pool. </w:t>
+      </w:r>
+    </w:p>
+    <w:p>
+      <w:pPr>
+        <w:spacing w:line="276" w:lineRule="auto"/>
+        <w:jc w:val="both"/>
+        <w:rPr>
+          <w:color w:val="0989B1" w:themeColor="accent6"/>
+          <w:lang w:val="en-US"/>
+        </w:rPr>
+      </w:pPr>
+      <w:r>
+        <w:rPr>
+          <w:noProof/>
+        </w:rPr>
+        <w:drawing>
+          <wp:inline distT="0" distB="0" distL="0" distR="0" wp14:anchorId="16C34022" wp14:editId="5E9F7F3D">
+            <wp:extent cx="5760720" cy="283845"/>
+            <wp:effectExtent l="0" t="0" r="0" b="1905"/>
+            <wp:docPr id="4" name="Picture 4"/>
+            <wp:cNvGraphicFramePr>
+              <a:graphicFrameLocks xmlns:a="http://schemas.openxmlformats.org/drawingml/2006/main" noChangeAspect="1"/>
+            </wp:cNvGraphicFramePr>
+            <a:graphic xmlns:a="http://schemas.openxmlformats.org/drawingml/2006/main">
+              <a:graphicData uri="http://schemas.openxmlformats.org/drawingml/2006/picture">
+                <pic:pic xmlns:pic="http://schemas.openxmlformats.org/drawingml/2006/picture">
+                  <pic:nvPicPr>
+                    <pic:cNvPr id="1" name=""/>
+                    <pic:cNvPicPr/>
+                  </pic:nvPicPr>
+                  <pic:blipFill>
+                    <a:blip r:embed="rId17"/>
+                    <a:stretch>
+                      <a:fillRect/>
+                    </a:stretch>
+                  </pic:blipFill>
+                  <pic:spPr>
+                    <a:xfrm>
+                      <a:off x="0" y="0"/>
+                      <a:ext cx="5760720" cy="283845"/>
+                    </a:xfrm>
+                    <a:prstGeom prst="rect">
+                      <a:avLst/>
+                    </a:prstGeom>
+                  </pic:spPr>
+                </pic:pic>
+              </a:graphicData>
+            </a:graphic>
+          </wp:inline>
+        </w:drawing>
+      </w:r>
+    </w:p>
+    <w:p>
+      <w:pPr>
+        <w:spacing w:line="276" w:lineRule="auto"/>
+        <w:jc w:val="both"/>
+        <w:rPr>
+          <w:color w:val="0989B1" w:themeColor="accent6"/>
+          <w:lang w:val="en-US"/>
+        </w:rPr>
+      </w:pPr>
+    </w:p>
+    <w:p>
+      <w:pPr>
+        <w:spacing w:line="276" w:lineRule="auto"/>
+        <w:jc w:val="both"/>
+        <w:rPr>
+          <w:color w:val="0989B1" w:themeColor="accent6"/>
+          <w:lang w:val="en-US"/>
+        </w:rPr>
+      </w:pPr>
+    </w:p>
+    <w:p>
+      <w:pPr>
+        <w:spacing w:line="276" w:lineRule="auto"/>
+        <w:jc w:val="both"/>
+        <w:rPr>
+          <w:color w:val="0989B1" w:themeColor="accent6"/>
+          <w:lang w:val="en-US"/>
+        </w:rPr>
+      </w:pPr>
+    </w:p>
+    <w:p>
+      <w:pPr>
+        <w:spacing w:line="276" w:lineRule="auto"/>
+        <w:jc w:val="both"/>
+        <w:rPr>
+          <w:color w:val="0989B1" w:themeColor="accent6"/>
+          <w:lang w:val="en-US"/>
+        </w:rPr>
+      </w:pPr>
+    </w:p>
+    <w:p>
+      <w:pPr>
+        <w:spacing w:line="276" w:lineRule="auto"/>
+        <w:jc w:val="both"/>
+        <w:rPr>
+          <w:color w:val="0989B1" w:themeColor="accent6"/>
+          <w:lang w:val="en-US"/>
+        </w:rPr>
+      </w:pPr>
+      <w:r>
+        <w:rPr>
+          <w:color w:val="0989B1" w:themeColor="accent6"/>
+          <w:lang w:val="en-US"/>
+        </w:rPr>
+        <w:lastRenderedPageBreak/>
+        <w:t>Next, we need the geographical distributions of the hash</w:t>
+      </w:r>
+      <w:r>
+        <w:rPr>
+          <w:color w:val="0989B1" w:themeColor="accent6"/>
+          <w:lang w:val="en-US"/>
+        </w:rPr>
+        <w:t>-</w:t>
+      </w:r>
+      <w:r>
+        <w:rPr>
+          <w:color w:val="0989B1" w:themeColor="accent6"/>
+          <w:lang w:val="en-US"/>
+        </w:rPr>
+        <w:t xml:space="preserve">rate for each pool. This data is stored in another static file - </w:t>
+      </w:r>
+      <w:proofErr w:type="spellStart"/>
+      <w:r>
+        <w:rPr>
+          <w:color w:val="0989B1" w:themeColor="accent6"/>
+          <w:lang w:val="en-US"/>
+        </w:rPr>
+        <w:t>HashRateDistributionPerPool</w:t>
+      </w:r>
+      <w:r>
+        <w:rPr>
+          <w:color w:val="0989B1" w:themeColor="accent6"/>
+          <w:lang w:val="en-US"/>
+        </w:rPr>
+        <w:t>.json</w:t>
+      </w:r>
+      <w:proofErr w:type="spellEnd"/>
+      <w:r>
+        <w:rPr>
+          <w:color w:val="0989B1" w:themeColor="accent6"/>
+          <w:lang w:val="en-US"/>
+        </w:rPr>
+        <w:t xml:space="preserve">. This is where the </w:t>
+      </w:r>
+      <w:proofErr w:type="spellStart"/>
+      <w:r>
+        <w:rPr>
+          <w:i/>
+          <w:color w:val="0989B1" w:themeColor="accent6"/>
+          <w:lang w:val="en-US"/>
+        </w:rPr>
+        <w:t>PoolType</w:t>
+      </w:r>
+      <w:proofErr w:type="spellEnd"/>
+      <w:r>
+        <w:rPr>
+          <w:i/>
           <w:color w:val="0989B1" w:themeColor="accent6"/>
           <w:lang w:val="en-US"/>
         </w:rPr>
         <w:t xml:space="preserve"> </w:t>
       </w:r>
-      <w:proofErr w:type="spellStart"/>
-      <w:r>
+      <w:r>
+        <w:rPr>
+          <w:color w:val="0989B1" w:themeColor="accent6"/>
+          <w:lang w:val="en-US"/>
+        </w:rPr>
+        <w:t>value comes in. It represents our custom categorization of the pools, based on which we spread the distribution of their hash</w:t>
+      </w:r>
+      <w:r>
+        <w:rPr>
+          <w:color w:val="0989B1" w:themeColor="accent6"/>
+          <w:lang w:val="en-US"/>
+        </w:rPr>
+        <w:t>-</w:t>
+      </w:r>
+      <w:r>
+        <w:rPr>
+          <w:color w:val="0989B1" w:themeColor="accent6"/>
+          <w:lang w:val="en-US"/>
+        </w:rPr>
+        <w:t>rate across different countries\regions. There are five categories:</w:t>
+      </w:r>
+    </w:p>
+    <w:p>
+      <w:pPr>
+        <w:spacing w:line="276" w:lineRule="auto"/>
+        <w:jc w:val="both"/>
         <w:rPr>
           <w:i/>
           <w:color w:val="0989B1" w:themeColor="accent6"/>
           <w:lang w:val="en-US"/>
         </w:rPr>
-        <w:t>PoolType</w:t>
-      </w:r>
-      <w:proofErr w:type="spellEnd"/>
-      <w:r>
-        <w:rPr>
-          <w:color w:val="0989B1" w:themeColor="accent6"/>
-          <w:lang w:val="en-US"/>
-        </w:rPr>
-        <w:t xml:space="preserve"> – Categorization of the pool (Will be explained </w:t>
-      </w:r>
-      <w:r>
-        <w:rPr>
-          <w:color w:val="0989B1" w:themeColor="accent6"/>
-          <w:lang w:val="en-US"/>
-        </w:rPr>
-        <w:t>later</w:t>
-      </w:r>
-      <w:r>
-        <w:rPr>
-          <w:color w:val="0989B1" w:themeColor="accent6"/>
-          <w:lang w:val="en-US"/>
-        </w:rPr>
-        <w:t xml:space="preserve"> in the document)</w:t>
-      </w:r>
-    </w:p>
-    <w:p>
-      <w:pPr>
-        <w:spacing w:line="276" w:lineRule="auto"/>
-        <w:jc w:val="both"/>
-        <w:rPr>
-          <w:color w:val="0989B1" w:themeColor="accent6"/>
-          <w:lang w:val="en-US"/>
-        </w:rPr>
-      </w:pPr>
-    </w:p>
-    <w:p>
-      <w:pPr>
-        <w:spacing w:line="276" w:lineRule="auto"/>
-        <w:jc w:val="both"/>
-        <w:rPr>
-          <w:color w:val="0989B1" w:themeColor="accent6"/>
-          <w:lang w:val="en-US"/>
-        </w:rPr>
-      </w:pPr>
-      <w:r>
-        <w:rPr>
-          <w:color w:val="0989B1" w:themeColor="accent6"/>
-          <w:lang w:val="en-US"/>
-        </w:rPr>
-        <w:t xml:space="preserve">Next, we need the geographical distributions of the </w:t>
-      </w:r>
-      <w:proofErr w:type="spellStart"/>
-      <w:r>
-        <w:rPr>
-          <w:color w:val="0989B1" w:themeColor="accent6"/>
-          <w:lang w:val="en-US"/>
-        </w:rPr>
-        <w:t>hashrate</w:t>
-      </w:r>
-      <w:proofErr w:type="spellEnd"/>
-      <w:r>
-        <w:rPr>
-          <w:color w:val="0989B1" w:themeColor="accent6"/>
-          <w:lang w:val="en-US"/>
-        </w:rPr>
-        <w:t xml:space="preserve"> for each pool. This data is stored in another static file - </w:t>
-      </w:r>
-      <w:proofErr w:type="spellStart"/>
-      <w:r>
-        <w:rPr>
-          <w:color w:val="0989B1" w:themeColor="accent6"/>
-          <w:lang w:val="en-US"/>
-        </w:rPr>
-        <w:t>HashRateDistributionPerPool</w:t>
-      </w:r>
-      <w:r>
-        <w:rPr>
-          <w:color w:val="0989B1" w:themeColor="accent6"/>
-          <w:lang w:val="en-US"/>
-        </w:rPr>
-        <w:t>.json</w:t>
-      </w:r>
-      <w:proofErr w:type="spellEnd"/>
-      <w:r>
-        <w:rPr>
-          <w:color w:val="0989B1" w:themeColor="accent6"/>
-          <w:lang w:val="en-US"/>
-        </w:rPr>
-        <w:t xml:space="preserve">. This is where the </w:t>
-      </w:r>
-      <w:proofErr w:type="spellStart"/>
+      </w:pPr>
+      <w:r>
+        <w:rPr>
+          <w:color w:val="0989B1" w:themeColor="accent6"/>
+          <w:lang w:val="en-US"/>
+        </w:rPr>
+        <w:t xml:space="preserve">    </w:t>
+      </w:r>
       <w:r>
         <w:rPr>
           <w:i/>
           <w:color w:val="0989B1" w:themeColor="accent6"/>
           <w:lang w:val="en-US"/>
         </w:rPr>
-        <w:t>PoolType</w:t>
-      </w:r>
-      <w:proofErr w:type="spellEnd"/>
+        <w:t>BTC</w:t>
+      </w:r>
       <w:r>
         <w:rPr>
           <w:i/>
           <w:color w:val="0989B1" w:themeColor="accent6"/>
           <w:lang w:val="en-US"/>
         </w:rPr>
+        <w:t>,</w:t>
+      </w:r>
+      <w:r>
+        <w:rPr>
+          <w:color w:val="0989B1" w:themeColor="accent6"/>
+          <w:lang w:val="en-US"/>
+        </w:rPr>
         <w:t xml:space="preserve"> </w:t>
       </w:r>
       <w:r>
         <w:rPr>
-          <w:color w:val="0989B1" w:themeColor="accent6"/>
-          <w:lang w:val="en-US"/>
-        </w:rPr>
-        <w:t xml:space="preserve">value comes in. </w:t>
-      </w:r>
-      <w:r>
-        <w:rPr>
-          <w:color w:val="0989B1" w:themeColor="accent6"/>
-          <w:lang w:val="en-US"/>
-        </w:rPr>
-        <w:t>It</w:t>
-      </w:r>
-      <w:r>
-        <w:rPr>
-          <w:color w:val="0989B1" w:themeColor="accent6"/>
-          <w:lang w:val="en-US"/>
-        </w:rPr>
-        <w:t xml:space="preserve"> represents our custom categorization of </w:t>
-      </w:r>
-      <w:r>
-        <w:rPr>
-          <w:color w:val="0989B1" w:themeColor="accent6"/>
-          <w:lang w:val="en-US"/>
-        </w:rPr>
-        <w:t>the pools</w:t>
-      </w:r>
-      <w:r>
-        <w:rPr>
+          <w:i/>
+          <w:color w:val="0989B1" w:themeColor="accent6"/>
+          <w:lang w:val="en-US"/>
+        </w:rPr>
+        <w:t>SLUS</w:t>
+      </w:r>
+      <w:r>
+        <w:rPr>
+          <w:i/>
+          <w:color w:val="0989B1" w:themeColor="accent6"/>
+          <w:lang w:val="en-US"/>
+        </w:rPr>
+        <w:t>H,</w:t>
+      </w:r>
+      <w:r>
+        <w:rPr>
+          <w:color w:val="0989B1" w:themeColor="accent6"/>
+          <w:lang w:val="en-US"/>
+        </w:rPr>
+        <w:t xml:space="preserve"> </w:t>
+      </w:r>
+      <w:r>
+        <w:rPr>
+          <w:i/>
+          <w:color w:val="0989B1" w:themeColor="accent6"/>
+          <w:lang w:val="en-US"/>
+        </w:rPr>
+        <w:t>US</w:t>
+      </w:r>
+      <w:r>
+        <w:rPr>
+          <w:i/>
           <w:color w:val="0989B1" w:themeColor="accent6"/>
           <w:lang w:val="en-US"/>
         </w:rPr>
         <w:t>,</w:t>
       </w:r>
-      <w:bookmarkStart w:id="16" w:name="_GoBack"/>
-      <w:bookmarkEnd w:id="16"/>
-      <w:r>
-        <w:rPr>
-          <w:color w:val="0989B1" w:themeColor="accent6"/>
-          <w:lang w:val="en-US"/>
-        </w:rPr>
-        <w:t xml:space="preserve"> based on which we spread the distribution of their </w:t>
-      </w:r>
-      <w:proofErr w:type="spellStart"/>
-      <w:r>
-        <w:rPr>
-          <w:color w:val="0989B1" w:themeColor="accent6"/>
-          <w:lang w:val="en-US"/>
-        </w:rPr>
-        <w:t>hashrate</w:t>
-      </w:r>
-      <w:proofErr w:type="spellEnd"/>
-      <w:r>
-        <w:rPr>
-          <w:color w:val="0989B1" w:themeColor="accent6"/>
-          <w:lang w:val="en-US"/>
-        </w:rPr>
-        <w:t xml:space="preserve"> across different countries\regions. There are five categories:</w:t>
-      </w:r>
-    </w:p>
-    <w:p>
-      <w:pPr>
-        <w:spacing w:line="276" w:lineRule="auto"/>
-        <w:jc w:val="both"/>
+      <w:r>
+        <w:rPr>
+          <w:color w:val="0989B1" w:themeColor="accent6"/>
+          <w:lang w:val="en-US"/>
+        </w:rPr>
+        <w:t xml:space="preserve"> </w:t>
+      </w:r>
+      <w:r>
         <w:rPr>
           <w:i/>
           <w:color w:val="0989B1" w:themeColor="accent6"/>
           <w:lang w:val="en-US"/>
         </w:rPr>
-      </w:pPr>
-      <w:r>
-        <w:rPr>
-          <w:color w:val="0989B1" w:themeColor="accent6"/>
-          <w:lang w:val="en-US"/>
-        </w:rPr>
-        <w:t xml:space="preserve">    </w:t>
+        <w:t>CN</w:t>
       </w:r>
       <w:r>
         <w:rPr>
@@ -6949,7 +7277,14 @@
           <w:color w:val="0989B1" w:themeColor="accent6"/>
           <w:lang w:val="en-US"/>
         </w:rPr>
-        <w:t>BTC</w:t>
+        <w:t>,</w:t>
+      </w:r>
+      <w:r>
+        <w:rPr>
+          <w:color w:val="0989B1" w:themeColor="accent6"/>
+          <w:lang w:val="en-US"/>
+        </w:rPr>
+        <w:t xml:space="preserve"> </w:t>
       </w:r>
       <w:r>
         <w:rPr>
@@ -6957,133 +7292,376 @@
           <w:color w:val="0989B1" w:themeColor="accent6"/>
           <w:lang w:val="en-US"/>
         </w:rPr>
+        <w:t>OT</w:t>
+      </w:r>
+      <w:r>
+        <w:rPr>
+          <w:i/>
+          <w:color w:val="0989B1" w:themeColor="accent6"/>
+          <w:lang w:val="en-US"/>
+        </w:rPr>
+        <w:t>H</w:t>
+      </w:r>
+    </w:p>
+    <w:p>
+      <w:pPr>
+        <w:spacing w:line="276" w:lineRule="auto"/>
+        <w:jc w:val="both"/>
+        <w:rPr>
+          <w:color w:val="0989B1" w:themeColor="accent6"/>
+          <w:lang w:val="en-US"/>
+        </w:rPr>
+      </w:pPr>
+      <w:r>
+        <w:rPr>
+          <w:color w:val="0989B1" w:themeColor="accent6"/>
+          <w:lang w:val="en-US"/>
+        </w:rPr>
+        <w:t>Distribution in those categories is spread geographically like this:</w:t>
+      </w:r>
+    </w:p>
+    <w:p>
+      <w:pPr>
+        <w:spacing w:line="276" w:lineRule="auto"/>
+        <w:jc w:val="both"/>
+        <w:rPr>
+          <w:color w:val="0989B1" w:themeColor="accent6"/>
+          <w:lang w:val="en-US"/>
+        </w:rPr>
+      </w:pPr>
+      <w:r>
+        <w:rPr>
+          <w:color w:val="0989B1" w:themeColor="accent6"/>
+          <w:lang w:val="en-US"/>
+        </w:rPr>
+        <w:t xml:space="preserve">  BTC: China – 60.8%, EU – 25.2%, US – 14% - </w:t>
+      </w:r>
+      <w:r>
+        <w:rPr>
+          <w:color w:val="7030A0"/>
+          <w:lang w:val="en-US"/>
+        </w:rPr>
+        <w:t xml:space="preserve">TODO: </w:t>
+      </w:r>
+      <w:r>
+        <w:rPr>
+          <w:color w:val="7030A0"/>
+          <w:lang w:val="en-US"/>
+        </w:rPr>
+        <w:t>ADD DESCRIPTION OF THE SOURCES</w:t>
+      </w:r>
+    </w:p>
+    <w:p>
+      <w:pPr>
+        <w:spacing w:line="276" w:lineRule="auto"/>
+        <w:jc w:val="both"/>
+        <w:rPr>
+          <w:color w:val="0989B1" w:themeColor="accent6"/>
+          <w:lang w:val="en-US"/>
+        </w:rPr>
+      </w:pPr>
+      <w:r>
+        <w:rPr>
+          <w:color w:val="0989B1" w:themeColor="accent6"/>
+          <w:lang w:val="en-US"/>
+        </w:rPr>
+        <w:t xml:space="preserve">  </w:t>
+      </w:r>
+      <w:r>
+        <w:rPr>
+          <w:color w:val="0989B1" w:themeColor="accent6"/>
+          <w:lang w:val="en-US"/>
+        </w:rPr>
+        <w:t>SLUSH: Canada – 14.65%, China, 5.8%, EU – 45.65%, Japan – 1.36%, Singapore – 0.94%, US – 31.99%</w:t>
+      </w:r>
+    </w:p>
+    <w:p>
+      <w:pPr>
+        <w:spacing w:line="276" w:lineRule="auto"/>
+        <w:jc w:val="both"/>
+        <w:rPr>
+          <w:color w:val="0989B1" w:themeColor="accent6"/>
+          <w:lang w:val="en-US"/>
+        </w:rPr>
+      </w:pPr>
+      <w:r>
+        <w:rPr>
+          <w:color w:val="0989B1" w:themeColor="accent6"/>
+          <w:lang w:val="en-US"/>
+        </w:rPr>
+        <w:t xml:space="preserve">  US: US – 100%</w:t>
+      </w:r>
+    </w:p>
+    <w:p>
+      <w:pPr>
+        <w:spacing w:line="276" w:lineRule="auto"/>
+        <w:jc w:val="both"/>
+        <w:rPr>
+          <w:color w:val="0989B1" w:themeColor="accent6"/>
+          <w:lang w:val="en-US"/>
+        </w:rPr>
+      </w:pPr>
+      <w:r>
+        <w:rPr>
+          <w:color w:val="0989B1" w:themeColor="accent6"/>
+          <w:lang w:val="en-US"/>
+        </w:rPr>
+        <w:t xml:space="preserve">  CN: China – 100%</w:t>
+      </w:r>
+    </w:p>
+    <w:p>
+      <w:pPr>
+        <w:spacing w:line="276" w:lineRule="auto"/>
+        <w:jc w:val="both"/>
+        <w:rPr>
+          <w:color w:val="0989B1" w:themeColor="accent6"/>
+        </w:rPr>
+      </w:pPr>
+      <w:r>
+        <w:rPr>
+          <w:color w:val="0989B1" w:themeColor="accent6"/>
+        </w:rPr>
+        <w:t xml:space="preserve">  EU: EU </w:t>
+      </w:r>
+      <w:r>
+        <w:rPr>
+          <w:color w:val="0989B1" w:themeColor="accent6"/>
+        </w:rPr>
+        <w:t>–</w:t>
+      </w:r>
+      <w:r>
+        <w:rPr>
+          <w:color w:val="0989B1" w:themeColor="accent6"/>
+        </w:rPr>
         <w:t xml:space="preserve"> </w:t>
       </w:r>
-    </w:p>
-    <w:p>
-      <w:pPr>
-        <w:spacing w:line="276" w:lineRule="auto"/>
-        <w:jc w:val="both"/>
-        <w:rPr>
-          <w:color w:val="0989B1" w:themeColor="accent6"/>
-          <w:lang w:val="en-US"/>
-        </w:rPr>
-      </w:pPr>
-      <w:r>
-        <w:rPr>
-          <w:color w:val="0989B1" w:themeColor="accent6"/>
-          <w:lang w:val="en-US"/>
-        </w:rPr>
-        <w:t xml:space="preserve">    </w:t>
-      </w:r>
-      <w:r>
-        <w:rPr>
-          <w:i/>
-          <w:color w:val="0989B1" w:themeColor="accent6"/>
-          <w:lang w:val="en-US"/>
-        </w:rPr>
-        <w:t>SLUSH</w:t>
-      </w:r>
-    </w:p>
-    <w:p>
-      <w:pPr>
-        <w:spacing w:line="276" w:lineRule="auto"/>
-        <w:jc w:val="both"/>
-        <w:rPr>
-          <w:color w:val="0989B1" w:themeColor="accent6"/>
-          <w:lang w:val="en-US"/>
-        </w:rPr>
-      </w:pPr>
-      <w:r>
-        <w:rPr>
-          <w:color w:val="0989B1" w:themeColor="accent6"/>
-          <w:lang w:val="en-US"/>
-        </w:rPr>
-        <w:t xml:space="preserve">    </w:t>
-      </w:r>
-      <w:r>
-        <w:rPr>
-          <w:i/>
-          <w:color w:val="0989B1" w:themeColor="accent6"/>
-          <w:lang w:val="en-US"/>
-        </w:rPr>
-        <w:t>US</w:t>
-      </w:r>
-    </w:p>
-    <w:p>
-      <w:pPr>
-        <w:spacing w:line="276" w:lineRule="auto"/>
-        <w:jc w:val="both"/>
-        <w:rPr>
-          <w:color w:val="0989B1" w:themeColor="accent6"/>
-          <w:lang w:val="en-US"/>
-        </w:rPr>
-      </w:pPr>
-      <w:r>
-        <w:rPr>
-          <w:color w:val="0989B1" w:themeColor="accent6"/>
-          <w:lang w:val="en-US"/>
-        </w:rPr>
-        <w:t xml:space="preserve">    </w:t>
-      </w:r>
-      <w:r>
-        <w:rPr>
-          <w:i/>
-          <w:color w:val="0989B1" w:themeColor="accent6"/>
-          <w:lang w:val="en-US"/>
-        </w:rPr>
-        <w:t>CN</w:t>
-      </w:r>
-    </w:p>
-    <w:p>
-      <w:pPr>
-        <w:spacing w:line="276" w:lineRule="auto"/>
-        <w:jc w:val="both"/>
-        <w:rPr>
-          <w:i/>
-          <w:color w:val="0989B1" w:themeColor="accent6"/>
-          <w:lang w:val="en-US"/>
-        </w:rPr>
-      </w:pPr>
-      <w:r>
-        <w:rPr>
-          <w:color w:val="0989B1" w:themeColor="accent6"/>
-          <w:lang w:val="en-US"/>
-        </w:rPr>
-        <w:t xml:space="preserve">    </w:t>
-      </w:r>
-      <w:r>
-        <w:rPr>
-          <w:i/>
-          <w:color w:val="0989B1" w:themeColor="accent6"/>
-          <w:lang w:val="en-US"/>
-        </w:rPr>
-        <w:t>OT</w:t>
-      </w:r>
-      <w:r>
-        <w:rPr>
-          <w:i/>
-          <w:color w:val="0989B1" w:themeColor="accent6"/>
-          <w:lang w:val="en-US"/>
-        </w:rPr>
-        <w:t>H</w:t>
-      </w:r>
-    </w:p>
-    <w:p>
-      <w:pPr>
-        <w:spacing w:line="276" w:lineRule="auto"/>
-        <w:jc w:val="both"/>
-        <w:rPr>
-          <w:color w:val="0989B1" w:themeColor="accent6"/>
-          <w:lang w:val="en-US"/>
-        </w:rPr>
-      </w:pPr>
-      <w:r>
-        <w:rPr>
-          <w:color w:val="0989B1" w:themeColor="accent6"/>
-          <w:lang w:val="en-US"/>
-        </w:rPr>
-        <w:t xml:space="preserve"> </w:t>
+      <w:r>
+        <w:rPr>
+          <w:color w:val="0989B1" w:themeColor="accent6"/>
+        </w:rPr>
+        <w:t>100%</w:t>
+      </w:r>
+    </w:p>
+    <w:p>
+      <w:pPr>
+        <w:spacing w:line="276" w:lineRule="auto"/>
+        <w:jc w:val="both"/>
+        <w:rPr>
+          <w:color w:val="0989B1" w:themeColor="accent6"/>
+        </w:rPr>
+      </w:pPr>
+      <w:r>
+        <w:rPr>
+          <w:color w:val="0989B1" w:themeColor="accent6"/>
+        </w:rPr>
+        <w:t xml:space="preserve">  OTH: US – 33.33%, China – 33.33%, EU – 33.33% </w:t>
+      </w:r>
+    </w:p>
+    <w:p>
+      <w:pPr>
+        <w:spacing w:line="276" w:lineRule="auto"/>
+        <w:jc w:val="both"/>
+        <w:rPr>
+          <w:color w:val="0989B1" w:themeColor="accent6"/>
+          <w:lang w:val="en-US"/>
+        </w:rPr>
+      </w:pPr>
+      <w:r>
+        <w:rPr>
+          <w:color w:val="0989B1" w:themeColor="accent6"/>
+          <w:lang w:val="en-US"/>
+        </w:rPr>
+        <w:t>With this data we can further distribute the transaction energy consumption per country:</w:t>
+      </w:r>
+    </w:p>
+    <w:p>
+      <w:pPr>
+        <w:spacing w:line="276" w:lineRule="auto"/>
+        <w:jc w:val="both"/>
+        <w:rPr>
+          <w:color w:val="0989B1" w:themeColor="accent6"/>
+          <w:lang w:val="en-US"/>
+        </w:rPr>
+      </w:pPr>
+      <w:r>
+        <w:rPr>
+          <w:noProof/>
+        </w:rPr>
+        <w:drawing>
+          <wp:inline distT="0" distB="0" distL="0" distR="0" wp14:anchorId="4C73E5E6" wp14:editId="6A26A928">
+            <wp:extent cx="5760720" cy="375285"/>
+            <wp:effectExtent l="0" t="0" r="0" b="5715"/>
+            <wp:docPr id="5" name="Picture 5"/>
+            <wp:cNvGraphicFramePr>
+              <a:graphicFrameLocks xmlns:a="http://schemas.openxmlformats.org/drawingml/2006/main" noChangeAspect="1"/>
+            </wp:cNvGraphicFramePr>
+            <a:graphic xmlns:a="http://schemas.openxmlformats.org/drawingml/2006/main">
+              <a:graphicData uri="http://schemas.openxmlformats.org/drawingml/2006/picture">
+                <pic:pic xmlns:pic="http://schemas.openxmlformats.org/drawingml/2006/picture">
+                  <pic:nvPicPr>
+                    <pic:cNvPr id="1" name=""/>
+                    <pic:cNvPicPr/>
+                  </pic:nvPicPr>
+                  <pic:blipFill>
+                    <a:blip r:embed="rId18"/>
+                    <a:stretch>
+                      <a:fillRect/>
+                    </a:stretch>
+                  </pic:blipFill>
+                  <pic:spPr>
+                    <a:xfrm>
+                      <a:off x="0" y="0"/>
+                      <a:ext cx="5760720" cy="375285"/>
+                    </a:xfrm>
+                    <a:prstGeom prst="rect">
+                      <a:avLst/>
+                    </a:prstGeom>
+                  </pic:spPr>
+                </pic:pic>
+              </a:graphicData>
+            </a:graphic>
+          </wp:inline>
+        </w:drawing>
+      </w:r>
+    </w:p>
+    <w:p>
+      <w:pPr>
+        <w:spacing w:line="276" w:lineRule="auto"/>
+        <w:jc w:val="both"/>
+        <w:rPr>
+          <w:color w:val="0989B1" w:themeColor="accent6"/>
+          <w:lang w:val="en-US"/>
+        </w:rPr>
+      </w:pPr>
+      <w:r>
+        <w:rPr>
+          <w:color w:val="0989B1" w:themeColor="accent6"/>
+          <w:lang w:val="en-US"/>
+        </w:rPr>
+        <w:t xml:space="preserve">Finally, we come to the last part of the formula. The energy consumption is spread per country and we now need information about the average CO2 emission per each KWH of energy produced for those countries. We fetch this data from another static file </w:t>
+      </w:r>
+      <w:r>
+        <w:rPr>
+          <w:color w:val="0989B1" w:themeColor="accent6"/>
+          <w:lang w:val="en-US"/>
+        </w:rPr>
+        <w:t>CountryCo2EmissionPerKwh.json</w:t>
+      </w:r>
+      <w:r>
+        <w:rPr>
+          <w:color w:val="0989B1" w:themeColor="accent6"/>
+          <w:lang w:val="en-US"/>
+        </w:rPr>
+        <w:t xml:space="preserve"> which is populated from the </w:t>
+      </w:r>
+      <w:r>
+        <w:rPr>
+          <w:color w:val="7030A0"/>
+          <w:lang w:val="en-US"/>
+        </w:rPr>
+        <w:t>ADD DATASOURCE</w:t>
+      </w:r>
+      <w:r>
+        <w:rPr>
+          <w:color w:val="0989B1" w:themeColor="accent6"/>
+          <w:lang w:val="en-US"/>
+        </w:rPr>
+        <w:t>.</w:t>
+      </w:r>
+    </w:p>
+    <w:p>
+      <w:pPr>
+        <w:spacing w:line="276" w:lineRule="auto"/>
+        <w:jc w:val="both"/>
+        <w:rPr>
+          <w:color w:val="0989B1" w:themeColor="accent6"/>
+          <w:lang w:val="en-US"/>
+        </w:rPr>
+      </w:pPr>
+      <w:r>
+        <w:rPr>
+          <w:color w:val="0989B1" w:themeColor="accent6"/>
+          <w:lang w:val="en-US"/>
+        </w:rPr>
+        <w:t xml:space="preserve">In order to get </w:t>
+      </w:r>
+      <w:r>
+        <w:rPr>
+          <w:color w:val="0989B1" w:themeColor="accent6"/>
+          <w:lang w:val="en-US"/>
+        </w:rPr>
+        <w:t>the result</w:t>
+      </w:r>
+      <w:r>
+        <w:rPr>
+          <w:color w:val="0989B1" w:themeColor="accent6"/>
+          <w:lang w:val="en-US"/>
+        </w:rPr>
+        <w:t>, we apply the avg CO2 emissions on the energy consumed by a specific reason, sum it all up and come to a number representing the emission of C02 per transa</w:t>
+      </w:r>
+      <w:r>
+        <w:rPr>
+          <w:color w:val="0989B1" w:themeColor="accent6"/>
+          <w:lang w:val="en-US"/>
+        </w:rPr>
+        <w:t>c</w:t>
+      </w:r>
+      <w:r>
+        <w:rPr>
+          <w:color w:val="0989B1" w:themeColor="accent6"/>
+          <w:lang w:val="en-US"/>
+        </w:rPr>
+        <w:t>tion:</w:t>
+      </w:r>
+    </w:p>
+    <w:p>
+      <w:pPr>
+        <w:spacing w:line="276" w:lineRule="auto"/>
+        <w:jc w:val="both"/>
+        <w:rPr>
+          <w:color w:val="0989B1" w:themeColor="accent6"/>
+          <w:lang w:val="en-US"/>
+        </w:rPr>
+      </w:pPr>
+      <w:r>
+        <w:rPr>
+          <w:noProof/>
+        </w:rPr>
+        <w:drawing>
+          <wp:inline distT="0" distB="0" distL="0" distR="0" wp14:anchorId="4E3F7677" wp14:editId="61202A77">
+            <wp:extent cx="5760720" cy="441960"/>
+            <wp:effectExtent l="0" t="0" r="0" b="0"/>
+            <wp:docPr id="6" name="Picture 6"/>
+            <wp:cNvGraphicFramePr>
+              <a:graphicFrameLocks xmlns:a="http://schemas.openxmlformats.org/drawingml/2006/main" noChangeAspect="1"/>
+            </wp:cNvGraphicFramePr>
+            <a:graphic xmlns:a="http://schemas.openxmlformats.org/drawingml/2006/main">
+              <a:graphicData uri="http://schemas.openxmlformats.org/drawingml/2006/picture">
+                <pic:pic xmlns:pic="http://schemas.openxmlformats.org/drawingml/2006/picture">
+                  <pic:nvPicPr>
+                    <pic:cNvPr id="1" name=""/>
+                    <pic:cNvPicPr/>
+                  </pic:nvPicPr>
+                  <pic:blipFill>
+                    <a:blip r:embed="rId19"/>
+                    <a:stretch>
+                      <a:fillRect/>
+                    </a:stretch>
+                  </pic:blipFill>
+                  <pic:spPr>
+                    <a:xfrm>
+                      <a:off x="0" y="0"/>
+                      <a:ext cx="5760720" cy="441960"/>
+                    </a:xfrm>
+                    <a:prstGeom prst="rect">
+                      <a:avLst/>
+                    </a:prstGeom>
+                  </pic:spPr>
+                </pic:pic>
+              </a:graphicData>
+            </a:graphic>
+          </wp:inline>
+        </w:drawing>
       </w:r>
     </w:p>
     <w:p>
@@ -7095,11 +7673,112 @@
           <w:lang w:val="en-GB"/>
         </w:rPr>
       </w:pPr>
-      <w:r>
+    </w:p>
+    <w:p>
+      <w:pPr>
+        <w:spacing w:line="276" w:lineRule="auto"/>
+        <w:jc w:val="both"/>
         <w:rPr>
           <w:color w:val="FF0000"/>
           <w:lang w:val="en-GB"/>
         </w:rPr>
+      </w:pPr>
+    </w:p>
+    <w:p>
+      <w:pPr>
+        <w:spacing w:line="276" w:lineRule="auto"/>
+        <w:jc w:val="both"/>
+        <w:rPr>
+          <w:color w:val="FF0000"/>
+          <w:lang w:val="en-GB"/>
+        </w:rPr>
+      </w:pPr>
+    </w:p>
+    <w:p>
+      <w:pPr>
+        <w:spacing w:line="276" w:lineRule="auto"/>
+        <w:jc w:val="both"/>
+        <w:rPr>
+          <w:color w:val="FF0000"/>
+          <w:lang w:val="en-GB"/>
+        </w:rPr>
+      </w:pPr>
+    </w:p>
+    <w:p>
+      <w:pPr>
+        <w:spacing w:line="276" w:lineRule="auto"/>
+        <w:jc w:val="both"/>
+        <w:rPr>
+          <w:color w:val="FF0000"/>
+          <w:lang w:val="en-GB"/>
+        </w:rPr>
+      </w:pPr>
+    </w:p>
+    <w:p>
+      <w:pPr>
+        <w:spacing w:line="276" w:lineRule="auto"/>
+        <w:jc w:val="both"/>
+        <w:rPr>
+          <w:color w:val="FF0000"/>
+          <w:lang w:val="en-GB"/>
+        </w:rPr>
+      </w:pPr>
+    </w:p>
+    <w:p>
+      <w:pPr>
+        <w:spacing w:line="276" w:lineRule="auto"/>
+        <w:jc w:val="both"/>
+        <w:rPr>
+          <w:color w:val="FF0000"/>
+          <w:lang w:val="en-GB"/>
+        </w:rPr>
+      </w:pPr>
+    </w:p>
+    <w:p>
+      <w:pPr>
+        <w:spacing w:line="276" w:lineRule="auto"/>
+        <w:jc w:val="both"/>
+        <w:rPr>
+          <w:color w:val="FF0000"/>
+          <w:lang w:val="en-GB"/>
+        </w:rPr>
+      </w:pPr>
+    </w:p>
+    <w:p>
+      <w:pPr>
+        <w:spacing w:line="276" w:lineRule="auto"/>
+        <w:jc w:val="both"/>
+        <w:rPr>
+          <w:color w:val="FF0000"/>
+          <w:lang w:val="en-GB"/>
+        </w:rPr>
+      </w:pPr>
+    </w:p>
+    <w:p>
+      <w:pPr>
+        <w:spacing w:line="276" w:lineRule="auto"/>
+        <w:jc w:val="both"/>
+        <w:rPr>
+          <w:color w:val="FF0000"/>
+          <w:lang w:val="en-GB"/>
+        </w:rPr>
+      </w:pPr>
+    </w:p>
+    <w:p>
+      <w:pPr>
+        <w:spacing w:line="276" w:lineRule="auto"/>
+        <w:jc w:val="both"/>
+        <w:rPr>
+          <w:color w:val="FF0000"/>
+          <w:lang w:val="en-GB"/>
+        </w:rPr>
+      </w:pPr>
+      <w:r>
+        <w:rPr>
+          <w:color w:val="FF0000"/>
+          <w:lang w:val="en-GB"/>
+        </w:rPr>
+        <w:lastRenderedPageBreak/>
         <w:t>TODO: Insert Screenshots of the Frontend and explain the actions in the backend taking place to provide the result. Specifically pay attention to mentioning our information sources (and our “</w:t>
       </w:r>
       <w:proofErr w:type="spellStart"/>
@@ -7402,7 +8081,6 @@
         <w:rPr>
           <w:lang w:val="en-GB"/>
         </w:rPr>
-        <w:lastRenderedPageBreak/>
         <w:t>Future Work and Call for Participation</w:t>
       </w:r>
       <w:bookmarkEnd w:id="17"/>
@@ -7753,7 +8431,7 @@
       </w:pPr>
     </w:p>
     <w:sectPr>
-      <w:footerReference w:type="default" r:id="rId12"/>
+      <w:footerReference w:type="default" r:id="rId20"/>
       <w:pgSz w:w="11906" w:h="16838"/>
       <w:pgMar w:top="1417" w:right="1417" w:bottom="1134" w:left="1417" w:header="708" w:footer="708" w:gutter="0"/>
       <w:cols w:space="708"/>
@@ -9726,7 +10404,7 @@
       </w:pPr>
     </w:pPrDefault>
   </w:docDefaults>
-  <w:latentStyles w:defLockedState="0" w:defUIPriority="99" w:defSemiHidden="0" w:defUnhideWhenUsed="0" w:defQFormat="0" w:count="375">
+  <w:latentStyles w:defLockedState="0" w:defUIPriority="99" w:defSemiHidden="0" w:defUnhideWhenUsed="0" w:defQFormat="0" w:count="376">
     <w:lsdException w:name="Normal" w:uiPriority="0" w:qFormat="1"/>
     <w:lsdException w:name="heading 1" w:uiPriority="9" w:qFormat="1"/>
     <w:lsdException w:name="heading 2" w:semiHidden="1" w:uiPriority="9" w:unhideWhenUsed="1" w:qFormat="1"/>
@@ -10102,6 +10780,7 @@
     <w:lsdException w:name="Smart Hyperlink" w:semiHidden="1" w:unhideWhenUsed="1"/>
     <w:lsdException w:name="Hashtag" w:semiHidden="1" w:unhideWhenUsed="1"/>
     <w:lsdException w:name="Unresolved Mention" w:semiHidden="1" w:unhideWhenUsed="1"/>
+    <w:lsdException w:name="Smart Link" w:semiHidden="1" w:unhideWhenUsed="1"/>
   </w:latentStyles>
   <w:style w:type="paragraph" w:default="1" w:styleId="Normal">
     <w:name w:val="Normal"/>
@@ -10827,7 +11506,7 @@
 </file>
 
 <file path=customXml/itemProps1.xml><?xml version="1.0" encoding="utf-8"?>
-<ds:datastoreItem xmlns:ds="http://schemas.openxmlformats.org/officeDocument/2006/customXml" ds:itemID="{BDDC89FF-EBCC-475F-B2C9-EC768FF39907}">
+<ds:datastoreItem xmlns:ds="http://schemas.openxmlformats.org/officeDocument/2006/customXml" ds:itemID="{3422D957-5490-4116-8CFD-E825F41F227A}">
   <ds:schemaRefs>
     <ds:schemaRef ds:uri="http://schemas.openxmlformats.org/officeDocument/2006/bibliography"/>
   </ds:schemaRefs>

</xml_diff>

<commit_message>
Final green paper version
</commit_message>
<xml_diff>
--- a/greenpaper/GreenPaper.docx
+++ b/greenpaper/GreenPaper.docx
@@ -16,7 +16,7 @@
           <w:lang w:val="en-GB"/>
         </w:rPr>
         <w:drawing>
-          <wp:inline distT="0" distB="0" distL="0" distR="0">
+          <wp:inline distT="0" distB="0" distL="0" distR="0" wp14:anchorId="0433A951" wp14:editId="4CF348CA">
             <wp:extent cx="5760720" cy="1193800"/>
             <wp:effectExtent l="0" t="0" r="0" b="0"/>
             <wp:docPr id="2" name="Grafik 2"/>
@@ -1735,7 +1735,7 @@
           <w:lang w:val="en-GB"/>
         </w:rPr>
         <w:drawing>
-          <wp:inline distT="0" distB="0" distL="0" distR="0" wp14:anchorId="797324A2" wp14:editId="51515522">
+          <wp:inline distT="0" distB="0" distL="0" distR="0" wp14:anchorId="2C3C4859" wp14:editId="1FB04571">
             <wp:extent cx="5759450" cy="3841750"/>
             <wp:effectExtent l="0" t="0" r="0" b="6350"/>
             <wp:docPr id="1" name="Grafik 1" descr="C:\Users\stefs\Downloads\roman-bozhko-251398-unsplash.jpg"/>
@@ -6053,55 +6053,41 @@
         <w:spacing w:line="276" w:lineRule="auto"/>
         <w:jc w:val="both"/>
         <w:rPr>
-          <w:color w:val="0989B1" w:themeColor="accent6"/>
-          <w:lang w:val="en-GB"/>
-        </w:rPr>
-      </w:pPr>
-      <w:r>
-        <w:rPr>
-          <w:color w:val="0989B1" w:themeColor="accent6"/>
-          <w:lang w:val="en-GB"/>
-        </w:rPr>
-        <w:t>We</w:t>
-      </w:r>
-      <w:r>
-        <w:rPr>
-          <w:color w:val="0989B1" w:themeColor="accent6"/>
-          <w:lang w:val="en-GB"/>
-        </w:rPr>
-        <w:t xml:space="preserve"> start by calculating the total energy consumption of the network for one transaction. In order to get to that, we first need the t</w:t>
-      </w:r>
-      <w:r>
-        <w:rPr>
-          <w:color w:val="0989B1" w:themeColor="accent6"/>
+          <w:color w:val="000000" w:themeColor="text1"/>
+          <w:lang w:val="en-GB"/>
+        </w:rPr>
+      </w:pPr>
+      <w:r>
+        <w:rPr>
+          <w:color w:val="000000" w:themeColor="text1"/>
+          <w:lang w:val="en-GB"/>
+        </w:rPr>
+        <w:t>We start by calculating the total energy consumption of the network for one transaction. In order to get to that, we first need the t</w:t>
+      </w:r>
+      <w:r>
+        <w:rPr>
+          <w:color w:val="000000" w:themeColor="text1"/>
           <w:lang w:val="en-GB"/>
         </w:rPr>
         <w:t xml:space="preserve">ransaction id. </w:t>
       </w:r>
       <w:r>
         <w:rPr>
-          <w:color w:val="0989B1" w:themeColor="accent6"/>
-          <w:lang w:val="en-GB"/>
-        </w:rPr>
-        <w:t>That id is used</w:t>
-      </w:r>
-      <w:r>
-        <w:rPr>
-          <w:color w:val="0989B1" w:themeColor="accent6"/>
-          <w:lang w:val="en-GB"/>
-        </w:rPr>
-        <w:t xml:space="preserve"> to fetch the block and prev</w:t>
-      </w:r>
-      <w:r>
-        <w:rPr>
-          <w:color w:val="0989B1" w:themeColor="accent6"/>
+          <w:color w:val="000000" w:themeColor="text1"/>
+          <w:lang w:val="en-GB"/>
+        </w:rPr>
+        <w:t>That id is used to fetch the block and prev</w:t>
+      </w:r>
+      <w:r>
+        <w:rPr>
+          <w:color w:val="000000" w:themeColor="text1"/>
           <w:lang w:val="en-GB"/>
         </w:rPr>
         <w:t>ious</w:t>
       </w:r>
       <w:r>
         <w:rPr>
-          <w:color w:val="0989B1" w:themeColor="accent6"/>
+          <w:color w:val="000000" w:themeColor="text1"/>
           <w:lang w:val="en-GB"/>
         </w:rPr>
         <w:t xml:space="preserve"> block information which is used later in the calculation.</w:t>
@@ -6112,85 +6098,50 @@
         <w:spacing w:line="276" w:lineRule="auto"/>
         <w:jc w:val="both"/>
         <w:rPr>
-          <w:color w:val="0989B1" w:themeColor="accent6"/>
-          <w:lang w:val="en-GB"/>
-        </w:rPr>
-      </w:pPr>
-      <w:r>
-        <w:rPr>
-          <w:noProof/>
-        </w:rPr>
-        <w:drawing>
-          <wp:inline distT="0" distB="0" distL="0" distR="0" wp14:anchorId="4A7B6662" wp14:editId="6897916D">
-            <wp:extent cx="5760720" cy="293370"/>
-            <wp:effectExtent l="0" t="0" r="0" b="0"/>
-            <wp:docPr id="8" name="Picture 8"/>
-            <wp:cNvGraphicFramePr>
-              <a:graphicFrameLocks xmlns:a="http://schemas.openxmlformats.org/drawingml/2006/main" noChangeAspect="1"/>
-            </wp:cNvGraphicFramePr>
-            <a:graphic xmlns:a="http://schemas.openxmlformats.org/drawingml/2006/main">
-              <a:graphicData uri="http://schemas.openxmlformats.org/drawingml/2006/picture">
-                <pic:pic xmlns:pic="http://schemas.openxmlformats.org/drawingml/2006/picture">
-                  <pic:nvPicPr>
-                    <pic:cNvPr id="1" name=""/>
-                    <pic:cNvPicPr/>
-                  </pic:nvPicPr>
-                  <pic:blipFill>
-                    <a:blip r:embed="rId10"/>
-                    <a:stretch>
-                      <a:fillRect/>
-                    </a:stretch>
-                  </pic:blipFill>
-                  <pic:spPr>
-                    <a:xfrm>
-                      <a:off x="0" y="0"/>
-                      <a:ext cx="5760720" cy="293370"/>
-                    </a:xfrm>
-                    <a:prstGeom prst="rect">
-                      <a:avLst/>
-                    </a:prstGeom>
-                  </pic:spPr>
-                </pic:pic>
-              </a:graphicData>
-            </a:graphic>
-          </wp:inline>
-        </w:drawing>
-      </w:r>
-    </w:p>
-    <w:p>
-      <w:pPr>
-        <w:spacing w:line="276" w:lineRule="auto"/>
-        <w:jc w:val="both"/>
-        <w:rPr>
-          <w:color w:val="0989B1" w:themeColor="accent6"/>
-          <w:lang w:val="en-GB"/>
-        </w:rPr>
-      </w:pPr>
-      <w:r>
-        <w:rPr>
-          <w:color w:val="0989B1" w:themeColor="accent6"/>
-          <w:lang w:val="en-GB"/>
-        </w:rPr>
-        <w:t xml:space="preserve">The service we use for fetching the information </w:t>
-      </w:r>
-      <w:r>
-        <w:rPr>
-          <w:color w:val="0989B1" w:themeColor="accent6"/>
+          <w:color w:val="000000" w:themeColor="text1"/>
+          <w:lang w:val="en-GB"/>
+        </w:rPr>
+      </w:pPr>
+      <w:r>
+        <w:rPr>
+          <w:color w:val="000000" w:themeColor="text1"/>
+          <w:lang w:val="en-GB"/>
+        </w:rPr>
+        <w:t>The</w:t>
+      </w:r>
+      <w:r>
+        <w:rPr>
+          <w:color w:val="000000" w:themeColor="text1"/>
+          <w:lang w:val="en-GB"/>
+        </w:rPr>
+        <w:t xml:space="preserve"> service we use</w:t>
+      </w:r>
+      <w:r>
+        <w:rPr>
+          <w:color w:val="000000" w:themeColor="text1"/>
+          <w:lang w:val="en-GB"/>
+        </w:rPr>
+        <w:t xml:space="preserve"> </w:t>
+      </w:r>
+      <w:r>
+        <w:rPr>
+          <w:color w:val="000000" w:themeColor="text1"/>
           <w:lang w:val="en-GB"/>
         </w:rPr>
         <w:t>now</w:t>
       </w:r>
       <w:r>
         <w:rPr>
-          <w:color w:val="0989B1" w:themeColor="accent6"/>
-          <w:lang w:val="en-GB"/>
-        </w:rPr>
-        <w:t xml:space="preserve"> is </w:t>
-      </w:r>
-      <w:hyperlink r:id="rId11" w:history="1">
+          <w:color w:val="000000" w:themeColor="text1"/>
+          <w:lang w:val="en-GB"/>
+        </w:rPr>
+        <w:t xml:space="preserve"> for fetching the information is </w:t>
+      </w:r>
+      <w:hyperlink r:id="rId10" w:history="1">
         <w:r>
           <w:rPr>
             <w:rStyle w:val="Hyperlink"/>
+            <w:color w:val="000000" w:themeColor="text1"/>
             <w:lang w:val="en-GB"/>
           </w:rPr>
           <w:t>https://chain.so</w:t>
@@ -6198,7 +6149,7 @@
       </w:hyperlink>
       <w:r>
         <w:rPr>
-          <w:color w:val="0989B1" w:themeColor="accent6"/>
+          <w:color w:val="000000" w:themeColor="text1"/>
           <w:lang w:val="en-GB"/>
         </w:rPr>
         <w:t>.</w:t>
@@ -6209,13 +6160,13 @@
         <w:spacing w:line="276" w:lineRule="auto"/>
         <w:jc w:val="both"/>
         <w:rPr>
-          <w:color w:val="0989B1" w:themeColor="accent6"/>
-          <w:lang w:val="en-GB"/>
-        </w:rPr>
-      </w:pPr>
-      <w:r>
-        <w:rPr>
-          <w:color w:val="0989B1" w:themeColor="accent6"/>
+          <w:color w:val="000000" w:themeColor="text1"/>
+          <w:lang w:val="en-GB"/>
+        </w:rPr>
+      </w:pPr>
+      <w:r>
+        <w:rPr>
+          <w:color w:val="000000" w:themeColor="text1"/>
           <w:lang w:val="en-GB"/>
         </w:rPr>
         <w:t>Returned block parameters look like this:</w:t>
@@ -6227,7 +6178,7 @@
         <w:ind w:firstLine="708"/>
         <w:jc w:val="both"/>
         <w:rPr>
-          <w:color w:val="0989B1" w:themeColor="accent6"/>
+          <w:color w:val="000000" w:themeColor="text1"/>
           <w:lang w:val="en-GB"/>
         </w:rPr>
       </w:pPr>
@@ -6235,7 +6186,7 @@
       <w:r>
         <w:rPr>
           <w:i/>
-          <w:color w:val="0989B1" w:themeColor="accent6"/>
+          <w:color w:val="000000" w:themeColor="text1"/>
           <w:lang w:val="en-GB"/>
         </w:rPr>
         <w:t>NumberOfTransactionsInBlock</w:t>
@@ -6243,7 +6194,7 @@
       <w:proofErr w:type="spellEnd"/>
       <w:r>
         <w:rPr>
-          <w:color w:val="0989B1" w:themeColor="accent6"/>
+          <w:color w:val="000000" w:themeColor="text1"/>
           <w:lang w:val="en-GB"/>
         </w:rPr>
         <w:t xml:space="preserve"> – Read from the transaction block information</w:t>
@@ -6255,7 +6206,7 @@
         <w:ind w:firstLine="708"/>
         <w:jc w:val="both"/>
         <w:rPr>
-          <w:color w:val="0989B1" w:themeColor="accent6"/>
+          <w:color w:val="000000" w:themeColor="text1"/>
           <w:lang w:val="en-GB"/>
         </w:rPr>
       </w:pPr>
@@ -6263,7 +6214,7 @@
       <w:r>
         <w:rPr>
           <w:i/>
-          <w:color w:val="0989B1" w:themeColor="accent6"/>
+          <w:color w:val="000000" w:themeColor="text1"/>
           <w:lang w:val="en-GB"/>
         </w:rPr>
         <w:t>BlockTimeInSeconds</w:t>
@@ -6271,7 +6222,7 @@
       <w:proofErr w:type="spellEnd"/>
       <w:r>
         <w:rPr>
-          <w:color w:val="0989B1" w:themeColor="accent6"/>
+          <w:color w:val="000000" w:themeColor="text1"/>
           <w:lang w:val="en-GB"/>
         </w:rPr>
         <w:t xml:space="preserve"> – Calculated by reading the previous block time and subtracting</w:t>
@@ -6283,7 +6234,7 @@
         <w:ind w:firstLine="708"/>
         <w:jc w:val="both"/>
         <w:rPr>
-          <w:color w:val="0989B1" w:themeColor="accent6"/>
+          <w:color w:val="000000" w:themeColor="text1"/>
           <w:lang w:val="en-GB"/>
         </w:rPr>
       </w:pPr>
@@ -6291,7 +6242,7 @@
       <w:r>
         <w:rPr>
           <w:i/>
-          <w:color w:val="0989B1" w:themeColor="accent6"/>
+          <w:color w:val="000000" w:themeColor="text1"/>
           <w:lang w:val="en-GB"/>
         </w:rPr>
         <w:t>TimeOfBlockMining</w:t>
@@ -6299,14 +6250,14 @@
       <w:proofErr w:type="spellEnd"/>
       <w:r>
         <w:rPr>
-          <w:color w:val="0989B1" w:themeColor="accent6"/>
+          <w:color w:val="000000" w:themeColor="text1"/>
           <w:lang w:val="en-GB"/>
         </w:rPr>
         <w:t xml:space="preserve"> – Time when the block was mined</w:t>
       </w:r>
       <w:r>
         <w:rPr>
-          <w:color w:val="0989B1" w:themeColor="accent6"/>
+          <w:color w:val="000000" w:themeColor="text1"/>
           <w:lang w:val="en-GB"/>
         </w:rPr>
         <w:t>, read from the transaction block information</w:t>
@@ -6317,51 +6268,20 @@
         <w:spacing w:line="276" w:lineRule="auto"/>
         <w:jc w:val="both"/>
         <w:rPr>
-          <w:color w:val="0989B1" w:themeColor="accent6"/>
-          <w:lang w:val="en-US"/>
-        </w:rPr>
-      </w:pPr>
-    </w:p>
-    <w:p>
-      <w:pPr>
-        <w:spacing w:line="276" w:lineRule="auto"/>
-        <w:jc w:val="both"/>
-        <w:rPr>
-          <w:color w:val="0989B1" w:themeColor="accent6"/>
-          <w:lang w:val="en-US"/>
-        </w:rPr>
-      </w:pPr>
-    </w:p>
-    <w:p>
-      <w:pPr>
-        <w:spacing w:line="276" w:lineRule="auto"/>
-        <w:jc w:val="both"/>
-        <w:rPr>
-          <w:color w:val="0989B1" w:themeColor="accent6"/>
-          <w:lang w:val="en-US"/>
-        </w:rPr>
-      </w:pPr>
-    </w:p>
-    <w:p>
-      <w:pPr>
-        <w:spacing w:line="276" w:lineRule="auto"/>
-        <w:jc w:val="both"/>
-        <w:rPr>
-          <w:color w:val="0989B1" w:themeColor="accent6"/>
-          <w:lang w:val="en-US"/>
-        </w:rPr>
-      </w:pPr>
-      <w:r>
-        <w:rPr>
-          <w:color w:val="0989B1" w:themeColor="accent6"/>
-          <w:lang w:val="en-US"/>
-        </w:rPr>
-        <w:lastRenderedPageBreak/>
+          <w:color w:val="000000" w:themeColor="text1"/>
+          <w:lang w:val="en-US"/>
+        </w:rPr>
+      </w:pPr>
+      <w:r>
+        <w:rPr>
+          <w:color w:val="000000" w:themeColor="text1"/>
+          <w:lang w:val="en-US"/>
+        </w:rPr>
         <w:t>What we need next</w:t>
       </w:r>
       <w:r>
         <w:rPr>
-          <w:color w:val="0989B1" w:themeColor="accent6"/>
+          <w:color w:val="000000" w:themeColor="text1"/>
           <w:lang w:val="en-US"/>
         </w:rPr>
         <w:t xml:space="preserve"> is the actual global hash-rate at the time when the transaction was mined as well as an approximation of the mining hardware power used for that year.</w:t>
@@ -6372,85 +6292,36 @@
         <w:spacing w:line="276" w:lineRule="auto"/>
         <w:jc w:val="both"/>
         <w:rPr>
-          <w:color w:val="0989B1" w:themeColor="accent6"/>
-          <w:lang w:val="en-US"/>
-        </w:rPr>
-      </w:pPr>
-      <w:r>
-        <w:rPr>
-          <w:color w:val="0989B1" w:themeColor="accent6"/>
-          <w:lang w:val="en-US"/>
-        </w:rPr>
-        <w:t>Global hash rate is fetched in the following line:</w:t>
-      </w:r>
-    </w:p>
-    <w:p>
-      <w:pPr>
-        <w:spacing w:line="276" w:lineRule="auto"/>
-        <w:jc w:val="both"/>
-        <w:rPr>
-          <w:color w:val="0989B1" w:themeColor="accent6"/>
-          <w:lang w:val="en-US"/>
-        </w:rPr>
-      </w:pPr>
-      <w:r>
-        <w:rPr>
-          <w:noProof/>
-        </w:rPr>
-        <w:drawing>
-          <wp:inline distT="0" distB="0" distL="0" distR="0" wp14:anchorId="1AF1F46C" wp14:editId="421AE1CA">
-            <wp:extent cx="5760720" cy="482600"/>
-            <wp:effectExtent l="0" t="0" r="0" b="0"/>
-            <wp:docPr id="7" name="Picture 7"/>
-            <wp:cNvGraphicFramePr>
-              <a:graphicFrameLocks xmlns:a="http://schemas.openxmlformats.org/drawingml/2006/main" noChangeAspect="1"/>
-            </wp:cNvGraphicFramePr>
-            <a:graphic xmlns:a="http://schemas.openxmlformats.org/drawingml/2006/main">
-              <a:graphicData uri="http://schemas.openxmlformats.org/drawingml/2006/picture">
-                <pic:pic xmlns:pic="http://schemas.openxmlformats.org/drawingml/2006/picture">
-                  <pic:nvPicPr>
-                    <pic:cNvPr id="1" name=""/>
-                    <pic:cNvPicPr/>
-                  </pic:nvPicPr>
-                  <pic:blipFill>
-                    <a:blip r:embed="rId12"/>
-                    <a:stretch>
-                      <a:fillRect/>
-                    </a:stretch>
-                  </pic:blipFill>
-                  <pic:spPr>
-                    <a:xfrm>
-                      <a:off x="0" y="0"/>
-                      <a:ext cx="5760720" cy="482600"/>
-                    </a:xfrm>
-                    <a:prstGeom prst="rect">
-                      <a:avLst/>
-                    </a:prstGeom>
-                  </pic:spPr>
-                </pic:pic>
-              </a:graphicData>
-            </a:graphic>
-          </wp:inline>
-        </w:drawing>
-      </w:r>
-      <w:r>
-        <w:rPr>
-          <w:color w:val="0989B1" w:themeColor="accent6"/>
-          <w:lang w:val="en-US"/>
-        </w:rPr>
-        <w:t xml:space="preserve"> </w:t>
-      </w:r>
-      <w:r>
-        <w:rPr>
-          <w:color w:val="0989B1" w:themeColor="accent6"/>
-          <w:lang w:val="en-US"/>
-        </w:rPr>
-        <w:t xml:space="preserve">The source used is: </w:t>
-      </w:r>
-      <w:hyperlink r:id="rId13" w:history="1">
+          <w:color w:val="000000" w:themeColor="text1"/>
+          <w:lang w:val="en-US"/>
+        </w:rPr>
+      </w:pPr>
+      <w:r>
+        <w:rPr>
+          <w:color w:val="000000" w:themeColor="text1"/>
+          <w:lang w:val="en-US"/>
+        </w:rPr>
+        <w:t xml:space="preserve">Global hash rate is </w:t>
+      </w:r>
+      <w:r>
+        <w:rPr>
+          <w:color w:val="000000" w:themeColor="text1"/>
+          <w:lang w:val="en-US"/>
+        </w:rPr>
+        <w:t>fetched from the following source</w:t>
+      </w:r>
+      <w:r>
+        <w:rPr>
+          <w:color w:val="000000" w:themeColor="text1"/>
+          <w:lang w:val="en-US"/>
+        </w:rPr>
+        <w:t xml:space="preserve">: </w:t>
+      </w:r>
+      <w:hyperlink r:id="rId11" w:history="1">
         <w:r>
           <w:rPr>
             <w:rStyle w:val="Hyperlink"/>
+            <w:color w:val="000000" w:themeColor="text1"/>
             <w:lang w:val="en-US"/>
           </w:rPr>
           <w:t>https://api.blockchain.info/charts/hash-rate</w:t>
@@ -6462,13 +6333,13 @@
         <w:spacing w:line="276" w:lineRule="auto"/>
         <w:jc w:val="both"/>
         <w:rPr>
-          <w:color w:val="0989B1" w:themeColor="accent6"/>
-          <w:lang w:val="en-US"/>
-        </w:rPr>
-      </w:pPr>
-      <w:r>
-        <w:rPr>
-          <w:color w:val="0989B1" w:themeColor="accent6"/>
+          <w:color w:val="000000" w:themeColor="text1"/>
+          <w:lang w:val="en-US"/>
+        </w:rPr>
+      </w:pPr>
+      <w:r>
+        <w:rPr>
+          <w:color w:val="000000" w:themeColor="text1"/>
           <w:lang w:val="en-US"/>
         </w:rPr>
         <w:t xml:space="preserve">For the approximation of the mining hardware, we fallback to a static file </w:t>
@@ -6476,67 +6347,207 @@
       <w:proofErr w:type="spellStart"/>
       <w:r>
         <w:rPr>
-          <w:color w:val="0989B1" w:themeColor="accent6"/>
-          <w:lang w:val="en-US"/>
-        </w:rPr>
-        <w:t>MiningHardware.json</w:t>
+          <w:i/>
+          <w:color w:val="000000" w:themeColor="text1"/>
+          <w:lang w:val="en-US"/>
+        </w:rPr>
+        <w:t>MiningHardware</w:t>
+      </w:r>
+      <w:r>
+        <w:rPr>
+          <w:color w:val="000000" w:themeColor="text1"/>
+          <w:lang w:val="en-US"/>
+        </w:rPr>
+        <w:t>.</w:t>
+      </w:r>
+      <w:r>
+        <w:rPr>
+          <w:i/>
+          <w:color w:val="000000" w:themeColor="text1"/>
+          <w:lang w:val="en-US"/>
+        </w:rPr>
+        <w:t>json</w:t>
       </w:r>
       <w:proofErr w:type="spellEnd"/>
       <w:r>
         <w:rPr>
-          <w:color w:val="0989B1" w:themeColor="accent6"/>
+          <w:color w:val="000000" w:themeColor="text1"/>
           <w:lang w:val="en-US"/>
         </w:rPr>
         <w:t xml:space="preserve"> which contains a list of the most popular mining rig with </w:t>
       </w:r>
       <w:r>
         <w:rPr>
-          <w:color w:val="0989B1" w:themeColor="accent6"/>
+          <w:color w:val="000000" w:themeColor="text1"/>
           <w:lang w:val="en-US"/>
         </w:rPr>
         <w:t>its</w:t>
       </w:r>
       <w:r>
         <w:rPr>
-          <w:color w:val="0989B1" w:themeColor="accent6"/>
+          <w:color w:val="000000" w:themeColor="text1"/>
           <w:lang w:val="en-US"/>
         </w:rPr>
         <w:t xml:space="preserve"> hash</w:t>
       </w:r>
       <w:r>
         <w:rPr>
-          <w:color w:val="0989B1" w:themeColor="accent6"/>
+          <w:color w:val="000000" w:themeColor="text1"/>
           <w:lang w:val="en-US"/>
         </w:rPr>
         <w:t>-</w:t>
       </w:r>
       <w:r>
         <w:rPr>
-          <w:color w:val="0989B1" w:themeColor="accent6"/>
+          <w:color w:val="000000" w:themeColor="text1"/>
           <w:lang w:val="en-US"/>
         </w:rPr>
         <w:t>rate</w:t>
       </w:r>
       <w:r>
         <w:rPr>
-          <w:color w:val="0989B1" w:themeColor="accent6"/>
-          <w:lang w:val="en-US"/>
-        </w:rPr>
-        <w:t xml:space="preserve"> and energy consumption for a given year. </w:t>
-      </w:r>
-    </w:p>
-    <w:p>
-      <w:pPr>
-        <w:spacing w:line="276" w:lineRule="auto"/>
-        <w:jc w:val="both"/>
-        <w:rPr>
-          <w:color w:val="0989B1" w:themeColor="accent6"/>
-          <w:lang w:val="en-US"/>
-        </w:rPr>
-      </w:pPr>
-      <w:r>
-        <w:rPr>
-          <w:color w:val="0989B1" w:themeColor="accent6"/>
+          <w:color w:val="000000" w:themeColor="text1"/>
+          <w:lang w:val="en-US"/>
+        </w:rPr>
+        <w:t xml:space="preserve"> and energy consumption for a given year.</w:t>
+      </w:r>
+      <w:r>
+        <w:rPr>
+          <w:color w:val="000000" w:themeColor="text1"/>
+          <w:lang w:val="en-US"/>
+        </w:rPr>
+        <w:t xml:space="preserve"> This list is </w:t>
+      </w:r>
+      <w:r>
+        <w:rPr>
+          <w:color w:val="000000" w:themeColor="text1"/>
+          <w:lang w:val="en-US"/>
+        </w:rPr>
+        <w:t xml:space="preserve">assembled by going through the available specifications and selecting </w:t>
+      </w:r>
+      <w:commentRangeStart w:id="16"/>
+      <w:commentRangeStart w:id="17"/>
+      <w:r>
+        <w:rPr>
+          <w:color w:val="000000" w:themeColor="text1"/>
+          <w:lang w:val="en-US"/>
+        </w:rPr>
+        <w:t>the</w:t>
+      </w:r>
+      <w:commentRangeEnd w:id="16"/>
+      <w:r>
+        <w:rPr>
+          <w:rStyle w:val="CommentReference"/>
+        </w:rPr>
+        <w:commentReference w:id="16"/>
+      </w:r>
+      <w:commentRangeEnd w:id="17"/>
+      <w:r>
+        <w:rPr>
+          <w:rStyle w:val="CommentReference"/>
+        </w:rPr>
+        <w:commentReference w:id="17"/>
+      </w:r>
+      <w:r>
+        <w:rPr>
+          <w:color w:val="000000" w:themeColor="text1"/>
+          <w:lang w:val="en-US"/>
+        </w:rPr>
+        <w:t xml:space="preserve">  </w:t>
+      </w:r>
+      <w:r>
+        <w:rPr>
+          <w:color w:val="000000" w:themeColor="text1"/>
+          <w:lang w:val="en-US"/>
+        </w:rPr>
+        <w:t>and is a subject for further improvement by the community. From there, we get the following two values:</w:t>
+      </w:r>
+    </w:p>
+    <w:p>
+      <w:pPr>
+        <w:spacing w:line="276" w:lineRule="auto"/>
+        <w:ind w:left="708"/>
+        <w:jc w:val="both"/>
+        <w:rPr>
+          <w:color w:val="000000" w:themeColor="text1"/>
+          <w:lang w:val="en-US"/>
+        </w:rPr>
+      </w:pPr>
+      <w:proofErr w:type="spellStart"/>
+      <w:r>
+        <w:rPr>
+          <w:i/>
+          <w:color w:val="000000" w:themeColor="text1"/>
+          <w:lang w:val="en-US"/>
+        </w:rPr>
+        <w:lastRenderedPageBreak/>
+        <w:t>AverageMachineHashRate</w:t>
+      </w:r>
+      <w:proofErr w:type="spellEnd"/>
+      <w:r>
+        <w:rPr>
+          <w:i/>
+          <w:color w:val="000000" w:themeColor="text1"/>
+          <w:lang w:val="en-US"/>
+        </w:rPr>
+        <w:t xml:space="preserve"> –</w:t>
+      </w:r>
+      <w:r>
+        <w:rPr>
+          <w:color w:val="000000" w:themeColor="text1"/>
+          <w:lang w:val="en-US"/>
+        </w:rPr>
+        <w:t xml:space="preserve"> Hash rate of the rig as defined in the specification</w:t>
+      </w:r>
+    </w:p>
+    <w:p>
+      <w:pPr>
+        <w:spacing w:line="276" w:lineRule="auto"/>
+        <w:ind w:left="708"/>
+        <w:jc w:val="both"/>
+        <w:rPr>
+          <w:color w:val="000000" w:themeColor="text1"/>
+          <w:lang w:val="en-US"/>
+        </w:rPr>
+      </w:pPr>
+      <w:proofErr w:type="spellStart"/>
+      <w:r>
+        <w:rPr>
+          <w:i/>
+          <w:color w:val="000000" w:themeColor="text1"/>
+          <w:lang w:val="en-US"/>
+        </w:rPr>
+        <w:t>AverageMachineEnergyConsumptionInKWH</w:t>
+      </w:r>
+      <w:proofErr w:type="spellEnd"/>
+      <w:r>
+        <w:rPr>
+          <w:i/>
+          <w:color w:val="000000" w:themeColor="text1"/>
+          <w:lang w:val="en-US"/>
+        </w:rPr>
+        <w:t xml:space="preserve"> – </w:t>
+      </w:r>
+      <w:r>
+        <w:rPr>
+          <w:color w:val="000000" w:themeColor="text1"/>
+          <w:lang w:val="en-US"/>
+        </w:rPr>
+        <w:t>Energy consumption of the rig as defined in the specification</w:t>
+      </w:r>
+    </w:p>
+    <w:p>
+      <w:pPr>
+        <w:spacing w:line="276" w:lineRule="auto"/>
+        <w:jc w:val="both"/>
+        <w:rPr>
+          <w:color w:val="000000" w:themeColor="text1"/>
+          <w:lang w:val="en-US"/>
+        </w:rPr>
+      </w:pPr>
+      <w:r>
+        <w:rPr>
+          <w:color w:val="000000" w:themeColor="text1"/>
           <w:lang w:val="en-US"/>
         </w:rPr>
         <w:t xml:space="preserve">Finally, with the given data, we can calculate the total energy consumption for a given transaction. We do that in the method named </w:t>
@@ -6544,7 +6555,8 @@
       <w:proofErr w:type="spellStart"/>
       <w:r>
         <w:rPr>
-          <w:color w:val="0989B1" w:themeColor="accent6"/>
+          <w:i/>
+          <w:color w:val="000000" w:themeColor="text1"/>
           <w:lang w:val="en-US"/>
         </w:rPr>
         <w:t>CalculateFullEnergyConsumptionPerTransactionInKwhByDevice</w:t>
@@ -6552,193 +6564,354 @@
       <w:proofErr w:type="spellEnd"/>
       <w:r>
         <w:rPr>
-          <w:color w:val="0989B1" w:themeColor="accent6"/>
-          <w:lang w:val="en-US"/>
-        </w:rPr>
-        <w:t xml:space="preserve"> whose implementation looks like this:</w:t>
-      </w:r>
-    </w:p>
-    <w:p>
-      <w:pPr>
-        <w:spacing w:line="276" w:lineRule="auto"/>
-        <w:jc w:val="both"/>
-        <w:rPr>
-          <w:color w:val="0989B1" w:themeColor="accent6"/>
-          <w:lang w:val="en-US"/>
-        </w:rPr>
-      </w:pPr>
-      <w:r>
-        <w:rPr>
-          <w:noProof/>
-        </w:rPr>
-        <w:drawing>
-          <wp:inline distT="0" distB="0" distL="0" distR="0" wp14:anchorId="42BA7484" wp14:editId="07282DC1">
-            <wp:extent cx="5760720" cy="688340"/>
-            <wp:effectExtent l="0" t="0" r="0" b="0"/>
-            <wp:docPr id="3" name="Picture 3"/>
-            <wp:cNvGraphicFramePr>
-              <a:graphicFrameLocks xmlns:a="http://schemas.openxmlformats.org/drawingml/2006/main" noChangeAspect="1"/>
-            </wp:cNvGraphicFramePr>
-            <a:graphic xmlns:a="http://schemas.openxmlformats.org/drawingml/2006/main">
-              <a:graphicData uri="http://schemas.openxmlformats.org/drawingml/2006/picture">
-                <pic:pic xmlns:pic="http://schemas.openxmlformats.org/drawingml/2006/picture">
-                  <pic:nvPicPr>
-                    <pic:cNvPr id="1" name=""/>
-                    <pic:cNvPicPr/>
-                  </pic:nvPicPr>
-                  <pic:blipFill>
-                    <a:blip r:embed="rId14"/>
-                    <a:stretch>
-                      <a:fillRect/>
-                    </a:stretch>
-                  </pic:blipFill>
-                  <pic:spPr>
-                    <a:xfrm>
-                      <a:off x="0" y="0"/>
-                      <a:ext cx="5760720" cy="688340"/>
-                    </a:xfrm>
-                    <a:prstGeom prst="rect">
-                      <a:avLst/>
-                    </a:prstGeom>
-                  </pic:spPr>
-                </pic:pic>
-              </a:graphicData>
-            </a:graphic>
-          </wp:inline>
-        </w:drawing>
-      </w:r>
-    </w:p>
-    <w:p>
-      <w:pPr>
-        <w:spacing w:line="276" w:lineRule="auto"/>
-        <w:jc w:val="both"/>
-        <w:rPr>
-          <w:color w:val="0989B1" w:themeColor="accent6"/>
-          <w:lang w:val="en-GB"/>
-        </w:rPr>
-      </w:pPr>
-      <w:r>
-        <w:rPr>
-          <w:color w:val="0989B1" w:themeColor="accent6"/>
-          <w:lang w:val="en-GB"/>
-        </w:rPr>
-        <w:t xml:space="preserve">Now that we have the </w:t>
-      </w:r>
-      <w:r>
-        <w:rPr>
-          <w:color w:val="0989B1" w:themeColor="accent6"/>
-          <w:lang w:val="en-GB"/>
-        </w:rPr>
-        <w:t>energy consumption for a transa</w:t>
-      </w:r>
-      <w:r>
-        <w:rPr>
-          <w:color w:val="0989B1" w:themeColor="accent6"/>
+          <w:color w:val="000000" w:themeColor="text1"/>
+          <w:lang w:val="en-US"/>
+        </w:rPr>
+        <w:t xml:space="preserve"> </w:t>
+      </w:r>
+      <w:r>
+        <w:rPr>
+          <w:color w:val="000000" w:themeColor="text1"/>
+          <w:lang w:val="en-US"/>
+        </w:rPr>
+        <w:t>with the following steps:</w:t>
+      </w:r>
+    </w:p>
+    <w:p>
+      <w:pPr>
+        <w:spacing w:line="276" w:lineRule="auto"/>
+        <w:ind w:left="708"/>
+        <w:jc w:val="both"/>
+        <w:rPr>
+          <w:color w:val="000000" w:themeColor="text1"/>
+          <w:lang w:val="en-US"/>
+        </w:rPr>
+      </w:pPr>
+      <w:proofErr w:type="spellStart"/>
+      <w:r>
+        <w:rPr>
+          <w:i/>
+          <w:color w:val="000000" w:themeColor="text1"/>
+          <w:lang w:val="en-US"/>
+        </w:rPr>
+        <w:t>NumberOfMachinesDoingTheMining</w:t>
+      </w:r>
+      <w:proofErr w:type="spellEnd"/>
+      <w:r>
+        <w:rPr>
+          <w:color w:val="000000" w:themeColor="text1"/>
+          <w:lang w:val="en-US"/>
+        </w:rPr>
+        <w:t xml:space="preserve"> = </w:t>
+      </w:r>
+      <w:proofErr w:type="spellStart"/>
+      <w:r>
+        <w:rPr>
+          <w:i/>
+          <w:color w:val="000000" w:themeColor="text1"/>
+          <w:lang w:val="en-US"/>
+        </w:rPr>
+        <w:t>NetworkHashRate</w:t>
+      </w:r>
+      <w:proofErr w:type="spellEnd"/>
+      <w:r>
+        <w:rPr>
+          <w:color w:val="000000" w:themeColor="text1"/>
+          <w:lang w:val="en-US"/>
+        </w:rPr>
+        <w:t xml:space="preserve"> / </w:t>
+      </w:r>
+      <w:proofErr w:type="spellStart"/>
+      <w:r>
+        <w:rPr>
+          <w:i/>
+          <w:color w:val="000000" w:themeColor="text1"/>
+          <w:lang w:val="en-US"/>
+        </w:rPr>
+        <w:t>AverageMachineHashRate</w:t>
+      </w:r>
+      <w:proofErr w:type="spellEnd"/>
+      <w:r>
+        <w:rPr>
+          <w:color w:val="000000" w:themeColor="text1"/>
+          <w:lang w:val="en-US"/>
+        </w:rPr>
+        <w:t>;</w:t>
+      </w:r>
+    </w:p>
+    <w:p>
+      <w:pPr>
+        <w:spacing w:line="276" w:lineRule="auto"/>
+        <w:ind w:left="708"/>
+        <w:jc w:val="both"/>
+        <w:rPr>
+          <w:color w:val="000000" w:themeColor="text1"/>
+          <w:lang w:val="en-US"/>
+        </w:rPr>
+      </w:pPr>
+      <w:proofErr w:type="spellStart"/>
+      <w:r>
+        <w:rPr>
+          <w:i/>
+          <w:color w:val="000000" w:themeColor="text1"/>
+          <w:lang w:val="en-US"/>
+        </w:rPr>
+        <w:t>EnergyConsumptionPerMachinePerBlock</w:t>
+      </w:r>
+      <w:proofErr w:type="spellEnd"/>
+      <w:r>
+        <w:rPr>
+          <w:color w:val="000000" w:themeColor="text1"/>
+          <w:lang w:val="en-US"/>
+        </w:rPr>
+        <w:t xml:space="preserve"> = </w:t>
+      </w:r>
+    </w:p>
+    <w:p>
+      <w:pPr>
+        <w:spacing w:line="276" w:lineRule="auto"/>
+        <w:ind w:left="708" w:firstLine="708"/>
+        <w:jc w:val="both"/>
+        <w:rPr>
+          <w:i/>
+          <w:color w:val="000000" w:themeColor="text1"/>
+          <w:lang w:val="en-GB"/>
+        </w:rPr>
+      </w:pPr>
+      <w:proofErr w:type="spellStart"/>
+      <w:r>
+        <w:rPr>
+          <w:i/>
+          <w:color w:val="000000" w:themeColor="text1"/>
+          <w:lang w:val="en-US"/>
+        </w:rPr>
+        <w:t>AverageMachineEnergyConsumptionInKWH</w:t>
+      </w:r>
+      <w:proofErr w:type="spellEnd"/>
+      <w:r>
+        <w:rPr>
+          <w:color w:val="000000" w:themeColor="text1"/>
+          <w:lang w:val="en-US"/>
+        </w:rPr>
+        <w:t xml:space="preserve"> * </w:t>
+      </w:r>
+      <w:proofErr w:type="spellStart"/>
+      <w:r>
+        <w:rPr>
+          <w:i/>
+          <w:color w:val="000000" w:themeColor="text1"/>
+          <w:lang w:val="en-GB"/>
+        </w:rPr>
+        <w:t>BlockTimeInSeconds</w:t>
+      </w:r>
+      <w:proofErr w:type="spellEnd"/>
+      <w:r>
+        <w:rPr>
+          <w:i/>
+          <w:color w:val="000000" w:themeColor="text1"/>
+          <w:lang w:val="en-GB"/>
+        </w:rPr>
+        <w:t xml:space="preserve"> </w:t>
+      </w:r>
+      <w:r>
+        <w:rPr>
+          <w:i/>
+          <w:color w:val="000000" w:themeColor="text1"/>
+          <w:lang w:val="en-GB"/>
+        </w:rPr>
+        <w:t>/ 3600m</w:t>
+      </w:r>
+      <w:r>
+        <w:rPr>
+          <w:i/>
+          <w:color w:val="000000" w:themeColor="text1"/>
+          <w:lang w:val="en-GB"/>
+        </w:rPr>
+        <w:t>;</w:t>
+      </w:r>
+    </w:p>
+    <w:p>
+      <w:pPr>
+        <w:spacing w:line="276" w:lineRule="auto"/>
+        <w:ind w:left="708"/>
+        <w:jc w:val="both"/>
+        <w:rPr>
+          <w:i/>
+          <w:color w:val="000000" w:themeColor="text1"/>
+          <w:lang w:val="en-GB"/>
+        </w:rPr>
+      </w:pPr>
+      <w:proofErr w:type="spellStart"/>
+      <w:r>
+        <w:rPr>
+          <w:i/>
+          <w:color w:val="000000" w:themeColor="text1"/>
+          <w:lang w:val="en-GB"/>
+        </w:rPr>
+        <w:t>FullEnergyConsumptionPerTransaction</w:t>
+      </w:r>
+      <w:proofErr w:type="spellEnd"/>
+      <w:r>
+        <w:rPr>
+          <w:i/>
+          <w:color w:val="000000" w:themeColor="text1"/>
+          <w:lang w:val="en-GB"/>
+        </w:rPr>
+        <w:t xml:space="preserve"> = </w:t>
+      </w:r>
+    </w:p>
+    <w:p>
+      <w:pPr>
+        <w:spacing w:line="276" w:lineRule="auto"/>
+        <w:ind w:left="708"/>
+        <w:jc w:val="both"/>
+        <w:rPr>
+          <w:color w:val="000000" w:themeColor="text1"/>
+          <w:lang w:val="en-US"/>
+        </w:rPr>
+      </w:pPr>
+      <w:r>
+        <w:rPr>
+          <w:i/>
+          <w:color w:val="000000" w:themeColor="text1"/>
+          <w:lang w:val="en-GB"/>
+        </w:rPr>
+        <w:tab/>
+      </w:r>
+      <w:proofErr w:type="spellStart"/>
+      <w:r>
+        <w:rPr>
+          <w:i/>
+          <w:color w:val="000000" w:themeColor="text1"/>
+          <w:lang w:val="en-US"/>
+        </w:rPr>
+        <w:t>NumberOfMachinesDoingTheMining</w:t>
+      </w:r>
+      <w:proofErr w:type="spellEnd"/>
+      <w:r>
+        <w:rPr>
+          <w:color w:val="000000" w:themeColor="text1"/>
+          <w:lang w:val="en-US"/>
+        </w:rPr>
+        <w:t xml:space="preserve"> * </w:t>
+      </w:r>
+      <w:proofErr w:type="spellStart"/>
+      <w:r>
+        <w:rPr>
+          <w:i/>
+          <w:color w:val="000000" w:themeColor="text1"/>
+          <w:lang w:val="en-US"/>
+        </w:rPr>
+        <w:t>EnergyConsumptionPerMachinePerBlock</w:t>
+      </w:r>
+      <w:proofErr w:type="spellEnd"/>
+      <w:r>
+        <w:rPr>
+          <w:color w:val="000000" w:themeColor="text1"/>
+          <w:lang w:val="en-US"/>
+        </w:rPr>
+        <w:t xml:space="preserve"> /</w:t>
+      </w:r>
+    </w:p>
+    <w:p>
+      <w:pPr>
+        <w:spacing w:line="276" w:lineRule="auto"/>
+        <w:ind w:left="708"/>
+        <w:jc w:val="both"/>
+        <w:rPr>
+          <w:color w:val="000000" w:themeColor="text1"/>
+          <w:lang w:val="en-US"/>
+        </w:rPr>
+      </w:pPr>
+      <w:r>
+        <w:rPr>
+          <w:color w:val="000000" w:themeColor="text1"/>
+          <w:lang w:val="en-US"/>
+        </w:rPr>
+        <w:tab/>
+      </w:r>
+      <w:proofErr w:type="spellStart"/>
+      <w:r>
+        <w:rPr>
+          <w:i/>
+          <w:color w:val="000000" w:themeColor="text1"/>
+          <w:lang w:val="en-GB"/>
+        </w:rPr>
+        <w:t>NumberOfTransactionsInBlock</w:t>
+      </w:r>
+      <w:proofErr w:type="spellEnd"/>
+      <w:r>
+        <w:rPr>
+          <w:i/>
+          <w:color w:val="000000" w:themeColor="text1"/>
+          <w:lang w:val="en-GB"/>
+        </w:rPr>
+        <w:t>;</w:t>
+      </w:r>
+    </w:p>
+    <w:p>
+      <w:pPr>
+        <w:spacing w:line="276" w:lineRule="auto"/>
+        <w:jc w:val="both"/>
+        <w:rPr>
+          <w:color w:val="000000" w:themeColor="text1"/>
+          <w:lang w:val="en-US"/>
+        </w:rPr>
+      </w:pPr>
+      <w:r>
+        <w:rPr>
+          <w:color w:val="000000" w:themeColor="text1"/>
+          <w:lang w:val="en-GB"/>
+        </w:rPr>
+        <w:t>Now that we have the energy consumption for a transa</w:t>
+      </w:r>
+      <w:r>
+        <w:rPr>
+          <w:color w:val="000000" w:themeColor="text1"/>
           <w:lang w:val="en-GB"/>
         </w:rPr>
         <w:t>c</w:t>
       </w:r>
-      <w:bookmarkStart w:id="16" w:name="_GoBack"/>
-      <w:bookmarkEnd w:id="16"/>
-      <w:r>
-        <w:rPr>
-          <w:color w:val="0989B1" w:themeColor="accent6"/>
-          <w:lang w:val="en-GB"/>
-        </w:rPr>
-        <w:t>tion</w:t>
-      </w:r>
-      <w:r>
-        <w:rPr>
-          <w:color w:val="0989B1" w:themeColor="accent6"/>
-          <w:lang w:val="en-GB"/>
-        </w:rPr>
-        <w:t>, we can move on to extract the distribution of the global hash</w:t>
-      </w:r>
-      <w:r>
-        <w:rPr>
-          <w:color w:val="0989B1" w:themeColor="accent6"/>
+      <w:r>
+        <w:rPr>
+          <w:color w:val="000000" w:themeColor="text1"/>
+          <w:lang w:val="en-GB"/>
+        </w:rPr>
+        <w:t>tion, we can move on to extract the distribution of the global hash</w:t>
+      </w:r>
+      <w:r>
+        <w:rPr>
+          <w:color w:val="000000" w:themeColor="text1"/>
           <w:lang w:val="en-GB"/>
         </w:rPr>
         <w:t>-</w:t>
       </w:r>
       <w:r>
         <w:rPr>
-          <w:color w:val="0989B1" w:themeColor="accent6"/>
-          <w:lang w:val="en-GB"/>
-        </w:rPr>
-        <w:t>rate among pools for that date. This is done by invoking:</w:t>
-      </w:r>
-    </w:p>
-    <w:p>
-      <w:pPr>
-        <w:spacing w:line="276" w:lineRule="auto"/>
-        <w:jc w:val="both"/>
-        <w:rPr>
-          <w:color w:val="0989B1" w:themeColor="accent6"/>
-          <w:lang w:val="en-US"/>
-        </w:rPr>
-      </w:pPr>
-      <w:r>
-        <w:rPr>
-          <w:noProof/>
-        </w:rPr>
-        <w:drawing>
-          <wp:inline distT="0" distB="0" distL="0" distR="0" wp14:anchorId="00C95B2E" wp14:editId="47BBB56C">
-            <wp:extent cx="5760720" cy="352425"/>
-            <wp:effectExtent l="0" t="0" r="0" b="9525"/>
-            <wp:docPr id="9" name="Picture 9"/>
-            <wp:cNvGraphicFramePr>
-              <a:graphicFrameLocks xmlns:a="http://schemas.openxmlformats.org/drawingml/2006/main" noChangeAspect="1"/>
-            </wp:cNvGraphicFramePr>
-            <a:graphic xmlns:a="http://schemas.openxmlformats.org/drawingml/2006/main">
-              <a:graphicData uri="http://schemas.openxmlformats.org/drawingml/2006/picture">
-                <pic:pic xmlns:pic="http://schemas.openxmlformats.org/drawingml/2006/picture">
-                  <pic:nvPicPr>
-                    <pic:cNvPr id="1" name=""/>
-                    <pic:cNvPicPr/>
-                  </pic:nvPicPr>
-                  <pic:blipFill>
-                    <a:blip r:embed="rId15"/>
-                    <a:stretch>
-                      <a:fillRect/>
-                    </a:stretch>
-                  </pic:blipFill>
-                  <pic:spPr>
-                    <a:xfrm>
-                      <a:off x="0" y="0"/>
-                      <a:ext cx="5760720" cy="352425"/>
-                    </a:xfrm>
-                    <a:prstGeom prst="rect">
-                      <a:avLst/>
-                    </a:prstGeom>
-                  </pic:spPr>
-                </pic:pic>
-              </a:graphicData>
-            </a:graphic>
-          </wp:inline>
-        </w:drawing>
-      </w:r>
-    </w:p>
-    <w:p>
-      <w:pPr>
-        <w:spacing w:line="276" w:lineRule="auto"/>
-        <w:jc w:val="both"/>
-        <w:rPr>
-          <w:color w:val="0989B1" w:themeColor="accent6"/>
-          <w:lang w:val="en-US"/>
-        </w:rPr>
-      </w:pPr>
-      <w:r>
-        <w:rPr>
-          <w:color w:val="0989B1" w:themeColor="accent6"/>
-          <w:lang w:val="en-GB"/>
-        </w:rPr>
-        <w:t xml:space="preserve">This method will take the time of the mined block and use it to fetch the relevant data from the </w:t>
+          <w:color w:val="000000" w:themeColor="text1"/>
+          <w:lang w:val="en-GB"/>
+        </w:rPr>
+        <w:t xml:space="preserve">rate among pools for that date. This is </w:t>
+      </w:r>
+      <w:r>
+        <w:rPr>
+          <w:color w:val="000000" w:themeColor="text1"/>
+          <w:lang w:val="en-GB"/>
+        </w:rPr>
+        <w:t xml:space="preserve">done by taking the timestamp of the </w:t>
+      </w:r>
+      <w:r>
+        <w:rPr>
+          <w:color w:val="000000" w:themeColor="text1"/>
+          <w:lang w:val="en-GB"/>
+        </w:rPr>
+        <w:t xml:space="preserve">mined block and use it to fetch the relevant data from the </w:t>
       </w:r>
       <w:proofErr w:type="spellStart"/>
       <w:r>
         <w:rPr>
-          <w:color w:val="0989B1" w:themeColor="accent6"/>
+          <w:i/>
+          <w:color w:val="000000" w:themeColor="text1"/>
           <w:lang w:val="en-GB"/>
         </w:rPr>
         <w:t>PoolHashRateDistribution.json</w:t>
@@ -6746,10 +6919,429 @@
       <w:proofErr w:type="spellEnd"/>
       <w:r>
         <w:rPr>
-          <w:color w:val="0989B1" w:themeColor="accent6"/>
+          <w:color w:val="000000" w:themeColor="text1"/>
           <w:lang w:val="en-GB"/>
         </w:rPr>
         <w:t xml:space="preserve"> static file. Data in this file is fetched from </w:t>
+      </w:r>
+      <w:hyperlink r:id="rId15" w:history="1">
+        <w:r>
+          <w:rPr>
+            <w:rStyle w:val="Hyperlink"/>
+            <w:color w:val="000000" w:themeColor="text1"/>
+            <w:lang w:val="en-US"/>
+          </w:rPr>
+          <w:t>https://btc.com/stats/pool</w:t>
+        </w:r>
+      </w:hyperlink>
+      <w:r>
+        <w:rPr>
+          <w:color w:val="000000" w:themeColor="text1"/>
+          <w:lang w:val="en-US"/>
+        </w:rPr>
+        <w:t xml:space="preserve"> – Historical Distribution chart, where we currently split each year into two periods, and use the half of the year and end of the year distributions for each period respectively. Currently, the starting year is 201</w:t>
+      </w:r>
+      <w:r>
+        <w:rPr>
+          <w:color w:val="000000" w:themeColor="text1"/>
+          <w:lang w:val="en-US"/>
+        </w:rPr>
+        <w:t>3</w:t>
+      </w:r>
+      <w:r>
+        <w:rPr>
+          <w:color w:val="000000" w:themeColor="text1"/>
+          <w:lang w:val="en-US"/>
+        </w:rPr>
+        <w:t>.</w:t>
+      </w:r>
+    </w:p>
+    <w:p>
+      <w:pPr>
+        <w:spacing w:line="276" w:lineRule="auto"/>
+        <w:jc w:val="both"/>
+        <w:rPr>
+          <w:color w:val="000000" w:themeColor="text1"/>
+          <w:lang w:val="en-US"/>
+        </w:rPr>
+      </w:pPr>
+      <w:r>
+        <w:rPr>
+          <w:color w:val="000000" w:themeColor="text1"/>
+          <w:lang w:val="en-US"/>
+        </w:rPr>
+        <w:t>Returned value is a list of pool objects containing:</w:t>
+      </w:r>
+    </w:p>
+    <w:p>
+      <w:pPr>
+        <w:spacing w:line="276" w:lineRule="auto"/>
+        <w:jc w:val="both"/>
+        <w:rPr>
+          <w:color w:val="000000" w:themeColor="text1"/>
+          <w:lang w:val="en-US"/>
+        </w:rPr>
+      </w:pPr>
+      <w:r>
+        <w:rPr>
+          <w:color w:val="000000" w:themeColor="text1"/>
+          <w:lang w:val="en-US"/>
+        </w:rPr>
+        <w:t xml:space="preserve">    </w:t>
+      </w:r>
+      <w:proofErr w:type="gramStart"/>
+      <w:r>
+        <w:rPr>
+          <w:i/>
+          <w:color w:val="000000" w:themeColor="text1"/>
+          <w:lang w:val="en-US"/>
+        </w:rPr>
+        <w:t xml:space="preserve">Name </w:t>
+      </w:r>
+      <w:r>
+        <w:rPr>
+          <w:color w:val="000000" w:themeColor="text1"/>
+          <w:lang w:val="en-US"/>
+        </w:rPr>
+        <w:t xml:space="preserve"> -</w:t>
+      </w:r>
+      <w:proofErr w:type="gramEnd"/>
+      <w:r>
+        <w:rPr>
+          <w:color w:val="000000" w:themeColor="text1"/>
+          <w:lang w:val="en-US"/>
+        </w:rPr>
+        <w:t xml:space="preserve"> Name of the pool</w:t>
+      </w:r>
+    </w:p>
+    <w:p>
+      <w:pPr>
+        <w:spacing w:line="276" w:lineRule="auto"/>
+        <w:jc w:val="both"/>
+        <w:rPr>
+          <w:color w:val="000000" w:themeColor="text1"/>
+          <w:lang w:val="en-US"/>
+        </w:rPr>
+      </w:pPr>
+      <w:r>
+        <w:rPr>
+          <w:color w:val="000000" w:themeColor="text1"/>
+          <w:lang w:val="en-US"/>
+        </w:rPr>
+        <w:t xml:space="preserve">    </w:t>
+      </w:r>
+      <w:r>
+        <w:rPr>
+          <w:i/>
+          <w:color w:val="000000" w:themeColor="text1"/>
+          <w:lang w:val="en-US"/>
+        </w:rPr>
+        <w:t>Percent</w:t>
+      </w:r>
+      <w:r>
+        <w:rPr>
+          <w:color w:val="000000" w:themeColor="text1"/>
+          <w:lang w:val="en-US"/>
+        </w:rPr>
+        <w:t xml:space="preserve"> – Percentage of the pool participation in the global hash-rate for the given year period</w:t>
+      </w:r>
+    </w:p>
+    <w:p>
+      <w:pPr>
+        <w:spacing w:line="276" w:lineRule="auto"/>
+        <w:jc w:val="both"/>
+        <w:rPr>
+          <w:color w:val="000000" w:themeColor="text1"/>
+          <w:lang w:val="en-US"/>
+        </w:rPr>
+      </w:pPr>
+      <w:r>
+        <w:rPr>
+          <w:color w:val="000000" w:themeColor="text1"/>
+          <w:lang w:val="en-US"/>
+        </w:rPr>
+        <w:t xml:space="preserve">    </w:t>
+      </w:r>
+      <w:proofErr w:type="spellStart"/>
+      <w:r>
+        <w:rPr>
+          <w:i/>
+          <w:color w:val="000000" w:themeColor="text1"/>
+          <w:lang w:val="en-US"/>
+        </w:rPr>
+        <w:t>PoolType</w:t>
+      </w:r>
+      <w:proofErr w:type="spellEnd"/>
+      <w:r>
+        <w:rPr>
+          <w:color w:val="000000" w:themeColor="text1"/>
+          <w:lang w:val="en-US"/>
+        </w:rPr>
+        <w:t xml:space="preserve"> – Categorization of the pool (Will be explained later in the document)</w:t>
+      </w:r>
+    </w:p>
+    <w:p>
+      <w:pPr>
+        <w:spacing w:line="276" w:lineRule="auto"/>
+        <w:jc w:val="both"/>
+        <w:rPr>
+          <w:color w:val="000000" w:themeColor="text1"/>
+          <w:lang w:val="en-US"/>
+        </w:rPr>
+      </w:pPr>
+      <w:r>
+        <w:rPr>
+          <w:color w:val="000000" w:themeColor="text1"/>
+          <w:lang w:val="en-US"/>
+        </w:rPr>
+        <w:t>W</w:t>
+      </w:r>
+      <w:r>
+        <w:rPr>
+          <w:color w:val="000000" w:themeColor="text1"/>
+          <w:lang w:val="en-US"/>
+        </w:rPr>
+        <w:t xml:space="preserve">e </w:t>
+      </w:r>
+      <w:r>
+        <w:rPr>
+          <w:color w:val="000000" w:themeColor="text1"/>
+          <w:lang w:val="en-US"/>
+        </w:rPr>
+        <w:t>now</w:t>
+      </w:r>
+      <w:r>
+        <w:rPr>
+          <w:color w:val="000000" w:themeColor="text1"/>
+          <w:lang w:val="en-US"/>
+        </w:rPr>
+        <w:t xml:space="preserve"> </w:t>
+      </w:r>
+      <w:r>
+        <w:rPr>
+          <w:color w:val="000000" w:themeColor="text1"/>
+          <w:lang w:val="en-US"/>
+        </w:rPr>
+        <w:t xml:space="preserve">use the global pool </w:t>
+      </w:r>
+      <w:r>
+        <w:rPr>
+          <w:color w:val="000000" w:themeColor="text1"/>
+          <w:lang w:val="en-US"/>
+        </w:rPr>
+        <w:t>hash</w:t>
+      </w:r>
+      <w:r>
+        <w:rPr>
+          <w:color w:val="000000" w:themeColor="text1"/>
+          <w:lang w:val="en-US"/>
+        </w:rPr>
+        <w:t>-</w:t>
+      </w:r>
+      <w:r>
+        <w:rPr>
+          <w:color w:val="000000" w:themeColor="text1"/>
+          <w:lang w:val="en-US"/>
+        </w:rPr>
+        <w:t>rate distribution to distribute the energy consumption of a trans</w:t>
+      </w:r>
+      <w:r>
+        <w:rPr>
+          <w:color w:val="000000" w:themeColor="text1"/>
+          <w:lang w:val="en-US"/>
+        </w:rPr>
+        <w:t>ac</w:t>
+      </w:r>
+      <w:r>
+        <w:rPr>
+          <w:color w:val="000000" w:themeColor="text1"/>
+          <w:lang w:val="en-US"/>
+        </w:rPr>
+        <w:t xml:space="preserve">tion per pool. </w:t>
+      </w:r>
+      <w:r>
+        <w:rPr>
+          <w:color w:val="000000" w:themeColor="text1"/>
+          <w:lang w:val="en-US"/>
+        </w:rPr>
+        <w:t>The result</w:t>
+      </w:r>
+      <w:r>
+        <w:rPr>
+          <w:color w:val="000000" w:themeColor="text1"/>
+          <w:lang w:val="en-US"/>
+        </w:rPr>
+        <w:t xml:space="preserve"> is</w:t>
+      </w:r>
+      <w:r>
+        <w:rPr>
+          <w:color w:val="000000" w:themeColor="text1"/>
+          <w:lang w:val="en-US"/>
+        </w:rPr>
+        <w:t>:</w:t>
+      </w:r>
+    </w:p>
+    <w:p>
+      <w:pPr>
+        <w:spacing w:line="276" w:lineRule="auto"/>
+        <w:ind w:left="708"/>
+        <w:jc w:val="both"/>
+        <w:rPr>
+          <w:color w:val="000000" w:themeColor="text1"/>
+          <w:lang w:val="en-US"/>
+        </w:rPr>
+      </w:pPr>
+      <w:r>
+        <w:rPr>
+          <w:color w:val="000000" w:themeColor="text1"/>
+          <w:lang w:val="en-US"/>
+        </w:rPr>
+        <w:t xml:space="preserve"> </w:t>
+      </w:r>
+      <w:proofErr w:type="spellStart"/>
+      <w:r>
+        <w:rPr>
+          <w:i/>
+          <w:color w:val="000000" w:themeColor="text1"/>
+          <w:lang w:val="en-US"/>
+        </w:rPr>
+        <w:t>EnergyConsumptionPerPool</w:t>
+      </w:r>
+      <w:proofErr w:type="spellEnd"/>
+      <w:r>
+        <w:rPr>
+          <w:i/>
+          <w:color w:val="000000" w:themeColor="text1"/>
+          <w:lang w:val="en-US"/>
+        </w:rPr>
+        <w:t xml:space="preserve"> – </w:t>
+      </w:r>
+      <w:r>
+        <w:rPr>
+          <w:color w:val="000000" w:themeColor="text1"/>
+          <w:lang w:val="en-US"/>
+        </w:rPr>
+        <w:t xml:space="preserve">Key-value collection of pools with their energy consumption, based on the </w:t>
+      </w:r>
+      <w:proofErr w:type="spellStart"/>
+      <w:r>
+        <w:rPr>
+          <w:i/>
+          <w:color w:val="000000" w:themeColor="text1"/>
+          <w:lang w:val="en-GB"/>
+        </w:rPr>
+        <w:t>FullEnergyConsumptionPerTransaction</w:t>
+      </w:r>
+      <w:proofErr w:type="spellEnd"/>
+      <w:r>
+        <w:rPr>
+          <w:i/>
+          <w:color w:val="000000" w:themeColor="text1"/>
+          <w:lang w:val="en-GB"/>
+        </w:rPr>
+        <w:t xml:space="preserve"> </w:t>
+      </w:r>
+      <w:r>
+        <w:rPr>
+          <w:color w:val="000000" w:themeColor="text1"/>
+          <w:lang w:val="en-GB"/>
+        </w:rPr>
+        <w:t xml:space="preserve">and their participation in the global hash-rate </w:t>
+      </w:r>
+      <w:proofErr w:type="gramStart"/>
+      <w:r>
+        <w:rPr>
+          <w:color w:val="000000" w:themeColor="text1"/>
+          <w:lang w:val="en-GB"/>
+        </w:rPr>
+        <w:t>at the moment</w:t>
+      </w:r>
+      <w:proofErr w:type="gramEnd"/>
+      <w:r>
+        <w:rPr>
+          <w:color w:val="000000" w:themeColor="text1"/>
+          <w:lang w:val="en-GB"/>
+        </w:rPr>
+        <w:t xml:space="preserve"> of mining.</w:t>
+      </w:r>
+    </w:p>
+    <w:p>
+      <w:pPr>
+        <w:spacing w:line="276" w:lineRule="auto"/>
+        <w:jc w:val="both"/>
+        <w:rPr>
+          <w:color w:val="000000" w:themeColor="text1"/>
+          <w:lang w:val="en-US"/>
+        </w:rPr>
+      </w:pPr>
+      <w:r>
+        <w:rPr>
+          <w:color w:val="000000" w:themeColor="text1"/>
+          <w:lang w:val="en-US"/>
+        </w:rPr>
+        <w:t>Next, we need the geographical distributions of the hash</w:t>
+      </w:r>
+      <w:r>
+        <w:rPr>
+          <w:color w:val="000000" w:themeColor="text1"/>
+          <w:lang w:val="en-US"/>
+        </w:rPr>
+        <w:t>-</w:t>
+      </w:r>
+      <w:r>
+        <w:rPr>
+          <w:color w:val="000000" w:themeColor="text1"/>
+          <w:lang w:val="en-US"/>
+        </w:rPr>
+        <w:t xml:space="preserve">rate for each pool. This data is stored in another static file - </w:t>
+      </w:r>
+      <w:proofErr w:type="spellStart"/>
+      <w:r>
+        <w:rPr>
+          <w:i/>
+          <w:color w:val="000000" w:themeColor="text1"/>
+          <w:lang w:val="en-US"/>
+        </w:rPr>
+        <w:t>HashRateDistributionPerPool.json</w:t>
+      </w:r>
+      <w:proofErr w:type="spellEnd"/>
+      <w:r>
+        <w:rPr>
+          <w:i/>
+          <w:color w:val="000000" w:themeColor="text1"/>
+          <w:lang w:val="en-US"/>
+        </w:rPr>
+        <w:t>.</w:t>
+      </w:r>
+      <w:r>
+        <w:rPr>
+          <w:color w:val="000000" w:themeColor="text1"/>
+          <w:lang w:val="en-US"/>
+        </w:rPr>
+        <w:t xml:space="preserve"> </w:t>
+      </w:r>
+      <w:r>
+        <w:rPr>
+          <w:color w:val="000000" w:themeColor="text1"/>
+          <w:lang w:val="en-US"/>
+        </w:rPr>
+        <w:t xml:space="preserve">Sources for this distribution are the </w:t>
+      </w:r>
+      <w:proofErr w:type="spellStart"/>
+      <w:r>
+        <w:rPr>
+          <w:color w:val="000000" w:themeColor="text1"/>
+          <w:lang w:val="en-US"/>
+        </w:rPr>
+        <w:t>coinbase</w:t>
+      </w:r>
+      <w:proofErr w:type="spellEnd"/>
+      <w:r>
+        <w:rPr>
+          <w:color w:val="000000" w:themeColor="text1"/>
+          <w:lang w:val="en-US"/>
+        </w:rPr>
+        <w:t xml:space="preserve"> data from BTC pool and </w:t>
       </w:r>
       <w:hyperlink r:id="rId16" w:history="1">
         <w:r>
@@ -6757,7 +7349,7 @@
             <w:rStyle w:val="Hyperlink"/>
             <w:lang w:val="en-US"/>
           </w:rPr>
-          <w:t>https://btc.com/stats/pool</w:t>
+          <w:t>https://slushpool.com/stats/?c=btc</w:t>
         </w:r>
       </w:hyperlink>
       <w:r>
@@ -6768,111 +7360,138 @@
       </w:r>
       <w:r>
         <w:rPr>
-          <w:color w:val="0989B1" w:themeColor="accent6"/>
-          <w:lang w:val="en-US"/>
-        </w:rPr>
-        <w:t>– Historical Distribution chart</w:t>
-      </w:r>
-      <w:r>
-        <w:rPr>
-          <w:color w:val="0989B1" w:themeColor="accent6"/>
-          <w:lang w:val="en-US"/>
-        </w:rPr>
-        <w:t>, where we currently split each year into two periods, and use the half of the year and end of the year distributions for each period respectively. Currently, the starting year is 2016 (There is an open issue #5 to introduce more historical data).</w:t>
-      </w:r>
-    </w:p>
-    <w:p>
-      <w:pPr>
-        <w:spacing w:line="276" w:lineRule="auto"/>
-        <w:jc w:val="both"/>
-        <w:rPr>
-          <w:color w:val="0989B1" w:themeColor="accent6"/>
-          <w:lang w:val="en-US"/>
-        </w:rPr>
-      </w:pPr>
-      <w:r>
-        <w:rPr>
-          <w:color w:val="0989B1" w:themeColor="accent6"/>
-          <w:lang w:val="en-US"/>
-        </w:rPr>
-        <w:t>Returned value is a list of pool objects containing:</w:t>
-      </w:r>
-    </w:p>
-    <w:p>
-      <w:pPr>
-        <w:spacing w:line="276" w:lineRule="auto"/>
-        <w:jc w:val="both"/>
-        <w:rPr>
-          <w:color w:val="0989B1" w:themeColor="accent6"/>
-          <w:lang w:val="en-US"/>
-        </w:rPr>
-      </w:pPr>
-      <w:r>
-        <w:rPr>
-          <w:color w:val="0989B1" w:themeColor="accent6"/>
-          <w:lang w:val="en-US"/>
-        </w:rPr>
-        <w:t xml:space="preserve">   </w:t>
-      </w:r>
-      <w:r>
-        <w:rPr>
-          <w:color w:val="0989B1" w:themeColor="accent6"/>
+          <w:lang w:val="en-US"/>
+        </w:rPr>
+        <w:t xml:space="preserve">– </w:t>
+      </w:r>
+      <w:proofErr w:type="spellStart"/>
+      <w:r>
+        <w:rPr>
+          <w:lang w:val="en-US"/>
+        </w:rPr>
+        <w:t>Hashrate</w:t>
+      </w:r>
+      <w:proofErr w:type="spellEnd"/>
+      <w:r>
+        <w:rPr>
+          <w:lang w:val="en-US"/>
+        </w:rPr>
+        <w:t xml:space="preserve"> per Location graph for Slush pool.</w:t>
+      </w:r>
+      <w:r>
+        <w:rPr>
+          <w:lang w:val="en-US"/>
+        </w:rPr>
+        <w:t xml:space="preserve"> For the rest, we just assume that they are mostly working in a single region or are evenly spread (OTH). Again, this data is quite unprecise, especially for earlier </w:t>
+      </w:r>
+      <w:bookmarkStart w:id="18" w:name="_GoBack"/>
+      <w:bookmarkEnd w:id="18"/>
+      <w:r>
+        <w:rPr>
+          <w:lang w:val="en-US"/>
+        </w:rPr>
+        <w:t>years, and is a good starting point for improving the calculation by the community.</w:t>
+      </w:r>
+    </w:p>
+    <w:p>
+      <w:pPr>
+        <w:spacing w:line="276" w:lineRule="auto"/>
+        <w:jc w:val="both"/>
+        <w:rPr>
+          <w:color w:val="000000" w:themeColor="text1"/>
+          <w:lang w:val="en-US"/>
+        </w:rPr>
+      </w:pPr>
+      <w:r>
+        <w:rPr>
+          <w:color w:val="000000" w:themeColor="text1"/>
+          <w:lang w:val="en-US"/>
+        </w:rPr>
+        <w:t xml:space="preserve">This is where the </w:t>
+      </w:r>
+      <w:proofErr w:type="spellStart"/>
+      <w:r>
+        <w:rPr>
+          <w:i/>
+          <w:color w:val="000000" w:themeColor="text1"/>
+          <w:lang w:val="en-US"/>
+        </w:rPr>
+        <w:t>PoolType</w:t>
+      </w:r>
+      <w:proofErr w:type="spellEnd"/>
+      <w:r>
+        <w:rPr>
+          <w:i/>
+          <w:color w:val="000000" w:themeColor="text1"/>
           <w:lang w:val="en-US"/>
         </w:rPr>
         <w:t xml:space="preserve"> </w:t>
       </w:r>
-      <w:proofErr w:type="gramStart"/>
-      <w:r>
+      <w:r>
+        <w:rPr>
+          <w:color w:val="000000" w:themeColor="text1"/>
+          <w:lang w:val="en-US"/>
+        </w:rPr>
+        <w:t>value comes in. It represents our custom categorization of the pools, based on which we spread the distribution of their hash</w:t>
+      </w:r>
+      <w:r>
+        <w:rPr>
+          <w:color w:val="000000" w:themeColor="text1"/>
+          <w:lang w:val="en-US"/>
+        </w:rPr>
+        <w:t>-</w:t>
+      </w:r>
+      <w:r>
+        <w:rPr>
+          <w:color w:val="000000" w:themeColor="text1"/>
+          <w:lang w:val="en-US"/>
+        </w:rPr>
+        <w:t>rate across different countries\regions. There are five categories:</w:t>
+      </w:r>
+    </w:p>
+    <w:p>
+      <w:pPr>
+        <w:spacing w:line="276" w:lineRule="auto"/>
+        <w:jc w:val="both"/>
         <w:rPr>
           <w:i/>
-          <w:color w:val="0989B1" w:themeColor="accent6"/>
-          <w:lang w:val="en-US"/>
-        </w:rPr>
-        <w:t>Name</w:t>
+          <w:color w:val="000000" w:themeColor="text1"/>
+          <w:lang w:val="en-US"/>
+        </w:rPr>
+      </w:pPr>
+      <w:r>
+        <w:rPr>
+          <w:color w:val="000000" w:themeColor="text1"/>
+          <w:lang w:val="en-US"/>
+        </w:rPr>
+        <w:t xml:space="preserve">    </w:t>
       </w:r>
       <w:r>
         <w:rPr>
           <w:i/>
-          <w:color w:val="0989B1" w:themeColor="accent6"/>
+          <w:color w:val="000000" w:themeColor="text1"/>
+          <w:lang w:val="en-US"/>
+        </w:rPr>
+        <w:t>BTC,</w:t>
+      </w:r>
+      <w:r>
+        <w:rPr>
+          <w:color w:val="000000" w:themeColor="text1"/>
           <w:lang w:val="en-US"/>
         </w:rPr>
         <w:t xml:space="preserve"> </w:t>
       </w:r>
       <w:r>
         <w:rPr>
-          <w:color w:val="0989B1" w:themeColor="accent6"/>
-          <w:lang w:val="en-US"/>
-        </w:rPr>
-        <w:t xml:space="preserve"> -</w:t>
-      </w:r>
-      <w:proofErr w:type="gramEnd"/>
-      <w:r>
-        <w:rPr>
-          <w:color w:val="0989B1" w:themeColor="accent6"/>
-          <w:lang w:val="en-US"/>
-        </w:rPr>
-        <w:t xml:space="preserve"> Name of the pool</w:t>
-      </w:r>
-    </w:p>
-    <w:p>
-      <w:pPr>
-        <w:spacing w:line="276" w:lineRule="auto"/>
-        <w:jc w:val="both"/>
-        <w:rPr>
-          <w:color w:val="0989B1" w:themeColor="accent6"/>
-          <w:lang w:val="en-US"/>
-        </w:rPr>
-      </w:pPr>
-      <w:r>
-        <w:rPr>
-          <w:color w:val="0989B1" w:themeColor="accent6"/>
-          <w:lang w:val="en-US"/>
-        </w:rPr>
-        <w:t xml:space="preserve">   </w:t>
-      </w:r>
-      <w:r>
-        <w:rPr>
-          <w:color w:val="0989B1" w:themeColor="accent6"/>
+          <w:i/>
+          <w:color w:val="000000" w:themeColor="text1"/>
+          <w:lang w:val="en-US"/>
+        </w:rPr>
+        <w:t>SLUSH,</w:t>
+      </w:r>
+      <w:r>
+        <w:rPr>
+          <w:color w:val="000000" w:themeColor="text1"/>
           <w:lang w:val="en-US"/>
         </w:rPr>
         <w:t xml:space="preserve"> </w:t>
@@ -6880,47 +7499,231 @@
       <w:r>
         <w:rPr>
           <w:i/>
-          <w:color w:val="0989B1" w:themeColor="accent6"/>
-          <w:lang w:val="en-US"/>
-        </w:rPr>
-        <w:t>Percent</w:t>
-      </w:r>
-      <w:r>
-        <w:rPr>
-          <w:color w:val="0989B1" w:themeColor="accent6"/>
-          <w:lang w:val="en-US"/>
-        </w:rPr>
-        <w:t xml:space="preserve"> – Percentage of the pool participation in the global hash-rate for the given year period</w:t>
-      </w:r>
-    </w:p>
-    <w:p>
-      <w:pPr>
-        <w:spacing w:line="276" w:lineRule="auto"/>
-        <w:jc w:val="both"/>
-        <w:rPr>
-          <w:color w:val="0989B1" w:themeColor="accent6"/>
-          <w:lang w:val="en-US"/>
-        </w:rPr>
-      </w:pPr>
-      <w:r>
-        <w:rPr>
-          <w:color w:val="0989B1" w:themeColor="accent6"/>
-          <w:lang w:val="en-US"/>
-        </w:rPr>
-        <w:t xml:space="preserve">   </w:t>
-      </w:r>
-      <w:r>
-        <w:rPr>
-          <w:color w:val="0989B1" w:themeColor="accent6"/>
+          <w:color w:val="000000" w:themeColor="text1"/>
+          <w:lang w:val="en-US"/>
+        </w:rPr>
+        <w:t>US,</w:t>
+      </w:r>
+      <w:r>
+        <w:rPr>
+          <w:color w:val="000000" w:themeColor="text1"/>
           <w:lang w:val="en-US"/>
         </w:rPr>
         <w:t xml:space="preserve"> </w:t>
       </w:r>
+      <w:r>
+        <w:rPr>
+          <w:i/>
+          <w:color w:val="000000" w:themeColor="text1"/>
+          <w:lang w:val="en-US"/>
+        </w:rPr>
+        <w:t>CN,</w:t>
+      </w:r>
+      <w:r>
+        <w:rPr>
+          <w:color w:val="000000" w:themeColor="text1"/>
+          <w:lang w:val="en-US"/>
+        </w:rPr>
+        <w:t xml:space="preserve"> </w:t>
+      </w:r>
+      <w:r>
+        <w:rPr>
+          <w:i/>
+          <w:color w:val="000000" w:themeColor="text1"/>
+          <w:lang w:val="en-US"/>
+        </w:rPr>
+        <w:t>OTH</w:t>
+      </w:r>
+    </w:p>
+    <w:p>
+      <w:pPr>
+        <w:spacing w:line="276" w:lineRule="auto"/>
+        <w:jc w:val="both"/>
+        <w:rPr>
+          <w:color w:val="000000" w:themeColor="text1"/>
+          <w:lang w:val="en-US"/>
+        </w:rPr>
+      </w:pPr>
+      <w:r>
+        <w:rPr>
+          <w:color w:val="000000" w:themeColor="text1"/>
+          <w:lang w:val="en-US"/>
+        </w:rPr>
+        <w:lastRenderedPageBreak/>
+        <w:t>Distribution in those categories is spread geographically like this:</w:t>
+      </w:r>
+    </w:p>
+    <w:p>
+      <w:pPr>
+        <w:spacing w:line="276" w:lineRule="auto"/>
+        <w:jc w:val="both"/>
+        <w:rPr>
+          <w:color w:val="000000" w:themeColor="text1"/>
+          <w:lang w:val="en-US"/>
+        </w:rPr>
+      </w:pPr>
+      <w:r>
+        <w:rPr>
+          <w:color w:val="000000" w:themeColor="text1"/>
+          <w:lang w:val="en-US"/>
+        </w:rPr>
+        <w:t xml:space="preserve">  BTC: China – 60.8%, EU – 25.2%, US – 14% -</w:t>
+      </w:r>
+    </w:p>
+    <w:p>
+      <w:pPr>
+        <w:spacing w:line="276" w:lineRule="auto"/>
+        <w:jc w:val="both"/>
+        <w:rPr>
+          <w:color w:val="000000" w:themeColor="text1"/>
+          <w:lang w:val="en-US"/>
+        </w:rPr>
+      </w:pPr>
+      <w:r>
+        <w:rPr>
+          <w:color w:val="000000" w:themeColor="text1"/>
+          <w:lang w:val="en-US"/>
+        </w:rPr>
+        <w:t xml:space="preserve">  SLUSH: Canada – 14.65%, China, 5.8%, EU – 45.65%, Japan – 1.36%, Singapore – 0.94%, US – 31.99%</w:t>
+      </w:r>
+    </w:p>
+    <w:p>
+      <w:pPr>
+        <w:spacing w:line="276" w:lineRule="auto"/>
+        <w:jc w:val="both"/>
+        <w:rPr>
+          <w:color w:val="000000" w:themeColor="text1"/>
+          <w:lang w:val="en-US"/>
+        </w:rPr>
+      </w:pPr>
+      <w:r>
+        <w:rPr>
+          <w:color w:val="000000" w:themeColor="text1"/>
+          <w:lang w:val="en-US"/>
+        </w:rPr>
+        <w:t xml:space="preserve">  US: US – 100%</w:t>
+      </w:r>
+    </w:p>
+    <w:p>
+      <w:pPr>
+        <w:spacing w:line="276" w:lineRule="auto"/>
+        <w:jc w:val="both"/>
+        <w:rPr>
+          <w:color w:val="000000" w:themeColor="text1"/>
+          <w:lang w:val="en-US"/>
+        </w:rPr>
+      </w:pPr>
+      <w:r>
+        <w:rPr>
+          <w:color w:val="000000" w:themeColor="text1"/>
+          <w:lang w:val="en-US"/>
+        </w:rPr>
+        <w:t xml:space="preserve">  CN: China – 100%</w:t>
+      </w:r>
+    </w:p>
+    <w:p>
+      <w:pPr>
+        <w:spacing w:line="276" w:lineRule="auto"/>
+        <w:jc w:val="both"/>
+        <w:rPr>
+          <w:color w:val="000000" w:themeColor="text1"/>
+          <w:lang w:val="en-US"/>
+        </w:rPr>
+      </w:pPr>
+      <w:r>
+        <w:rPr>
+          <w:color w:val="000000" w:themeColor="text1"/>
+          <w:lang w:val="en-US"/>
+        </w:rPr>
+        <w:t xml:space="preserve">  EU: EU – 100%</w:t>
+      </w:r>
+    </w:p>
+    <w:p>
+      <w:pPr>
+        <w:spacing w:line="276" w:lineRule="auto"/>
+        <w:jc w:val="both"/>
+        <w:rPr>
+          <w:color w:val="000000" w:themeColor="text1"/>
+          <w:lang w:val="en-US"/>
+        </w:rPr>
+      </w:pPr>
+      <w:r>
+        <w:rPr>
+          <w:color w:val="000000" w:themeColor="text1"/>
+          <w:lang w:val="en-US"/>
+        </w:rPr>
+        <w:t xml:space="preserve">  OTH: US – 33.33%, China – 33.33%, EU – 33.33% </w:t>
+      </w:r>
+    </w:p>
+    <w:p>
+      <w:pPr>
+        <w:spacing w:line="276" w:lineRule="auto"/>
+        <w:jc w:val="both"/>
+        <w:rPr>
+          <w:color w:val="000000" w:themeColor="text1"/>
+          <w:lang w:val="en-US"/>
+        </w:rPr>
+      </w:pPr>
+      <w:r>
+        <w:rPr>
+          <w:color w:val="000000" w:themeColor="text1"/>
+          <w:lang w:val="en-US"/>
+        </w:rPr>
+        <w:t>With this data we can further distribute the transaction energy consumption per country</w:t>
+      </w:r>
+      <w:r>
+        <w:rPr>
+          <w:color w:val="000000" w:themeColor="text1"/>
+          <w:lang w:val="en-US"/>
+        </w:rPr>
+        <w:t xml:space="preserve">. We go </w:t>
+      </w:r>
       <w:proofErr w:type="spellStart"/>
       <w:r>
         <w:rPr>
+          <w:color w:val="000000" w:themeColor="text1"/>
+          <w:lang w:val="en-US"/>
+        </w:rPr>
+        <w:t>though</w:t>
+      </w:r>
+      <w:proofErr w:type="spellEnd"/>
+      <w:r>
+        <w:rPr>
+          <w:color w:val="000000" w:themeColor="text1"/>
+          <w:lang w:val="en-US"/>
+        </w:rPr>
+        <w:t xml:space="preserve"> the </w:t>
+      </w:r>
+      <w:proofErr w:type="spellStart"/>
+      <w:r>
+        <w:rPr>
           <w:i/>
-          <w:color w:val="0989B1" w:themeColor="accent6"/>
+          <w:color w:val="000000" w:themeColor="text1"/>
+          <w:lang w:val="en-US"/>
+        </w:rPr>
+        <w:t>EnergyConsumptionPerPool</w:t>
+      </w:r>
+      <w:proofErr w:type="spellEnd"/>
+      <w:r>
+        <w:rPr>
+          <w:i/>
+          <w:color w:val="000000" w:themeColor="text1"/>
+          <w:lang w:val="en-US"/>
+        </w:rPr>
+        <w:t xml:space="preserve"> </w:t>
+      </w:r>
+      <w:r>
+        <w:rPr>
+          <w:color w:val="000000" w:themeColor="text1"/>
+          <w:lang w:val="en-US"/>
+        </w:rPr>
+        <w:t xml:space="preserve">key-value collection and for each pool, based on its </w:t>
+      </w:r>
+      <w:proofErr w:type="spellStart"/>
+      <w:r>
+        <w:rPr>
+          <w:i/>
+          <w:color w:val="000000" w:themeColor="text1"/>
           <w:lang w:val="en-US"/>
         </w:rPr>
         <w:t>PoolType</w:t>
@@ -6928,642 +7731,171 @@
       <w:proofErr w:type="spellEnd"/>
       <w:r>
         <w:rPr>
-          <w:color w:val="0989B1" w:themeColor="accent6"/>
-          <w:lang w:val="en-US"/>
-        </w:rPr>
-        <w:t xml:space="preserve"> – Categorization of the pool (Will be explained later in the document)</w:t>
-      </w:r>
-    </w:p>
-    <w:p>
-      <w:pPr>
-        <w:spacing w:line="276" w:lineRule="auto"/>
-        <w:jc w:val="both"/>
-        <w:rPr>
-          <w:color w:val="0989B1" w:themeColor="accent6"/>
-          <w:lang w:val="en-US"/>
-        </w:rPr>
-      </w:pPr>
-      <w:r>
-        <w:rPr>
-          <w:color w:val="0989B1" w:themeColor="accent6"/>
-          <w:lang w:val="en-US"/>
-        </w:rPr>
-        <w:t>W</w:t>
-      </w:r>
-      <w:r>
-        <w:rPr>
-          <w:color w:val="0989B1" w:themeColor="accent6"/>
-          <w:lang w:val="en-US"/>
-        </w:rPr>
-        <w:t xml:space="preserve">e can use the global pool </w:t>
-      </w:r>
-      <w:r>
-        <w:rPr>
-          <w:color w:val="0989B1" w:themeColor="accent6"/>
-          <w:lang w:val="en-US"/>
-        </w:rPr>
-        <w:t>hash</w:t>
-      </w:r>
-      <w:r>
-        <w:rPr>
-          <w:color w:val="0989B1" w:themeColor="accent6"/>
+          <w:i/>
+          <w:color w:val="000000" w:themeColor="text1"/>
+          <w:lang w:val="en-US"/>
+        </w:rPr>
+        <w:t>,</w:t>
+      </w:r>
+      <w:r>
+        <w:rPr>
+          <w:color w:val="000000" w:themeColor="text1"/>
+          <w:lang w:val="en-US"/>
+        </w:rPr>
+        <w:t xml:space="preserve"> distribute the energy consumption per region.</w:t>
+      </w:r>
+      <w:r>
+        <w:rPr>
+          <w:color w:val="000000" w:themeColor="text1"/>
+          <w:lang w:val="en-US"/>
+        </w:rPr>
+        <w:t xml:space="preserve"> Then we sum the consumption of each pool for a given region and arrive at</w:t>
+      </w:r>
+      <w:r>
+        <w:rPr>
+          <w:color w:val="000000" w:themeColor="text1"/>
+          <w:lang w:val="en-US"/>
+        </w:rPr>
+        <w:t>:</w:t>
+      </w:r>
+    </w:p>
+    <w:p>
+      <w:pPr>
+        <w:spacing w:line="276" w:lineRule="auto"/>
+        <w:ind w:left="708"/>
+        <w:jc w:val="both"/>
+        <w:rPr>
+          <w:lang w:val="en-US"/>
+        </w:rPr>
+      </w:pPr>
+      <w:proofErr w:type="spellStart"/>
+      <w:r>
+        <w:rPr>
+          <w:i/>
+          <w:color w:val="000000" w:themeColor="text1"/>
+          <w:lang w:val="en-US"/>
+        </w:rPr>
+        <w:t>EnergyConsumptionPer</w:t>
+      </w:r>
+      <w:r>
+        <w:rPr>
+          <w:i/>
+          <w:color w:val="000000" w:themeColor="text1"/>
+          <w:lang w:val="en-US"/>
+        </w:rPr>
+        <w:t>Region</w:t>
+      </w:r>
+      <w:proofErr w:type="spellEnd"/>
+      <w:r>
+        <w:rPr>
+          <w:i/>
+          <w:color w:val="000000" w:themeColor="text1"/>
+          <w:lang w:val="en-US"/>
+        </w:rPr>
+        <w:t xml:space="preserve"> –</w:t>
+      </w:r>
+      <w:r>
+        <w:rPr>
+          <w:i/>
+          <w:color w:val="000000" w:themeColor="text1"/>
+          <w:lang w:val="en-US"/>
+        </w:rPr>
+        <w:t xml:space="preserve"> K</w:t>
+      </w:r>
+      <w:r>
+        <w:rPr>
+          <w:lang w:val="en-US"/>
+        </w:rPr>
+        <w:t>ey</w:t>
+      </w:r>
+      <w:r>
+        <w:rPr>
           <w:lang w:val="en-US"/>
         </w:rPr>
         <w:t>-</w:t>
       </w:r>
       <w:r>
         <w:rPr>
-          <w:color w:val="0989B1" w:themeColor="accent6"/>
-          <w:lang w:val="en-US"/>
-        </w:rPr>
-        <w:t>rate distribution to distribute the energy consumption of a trans</w:t>
-      </w:r>
-      <w:r>
-        <w:rPr>
-          <w:color w:val="0989B1" w:themeColor="accent6"/>
-          <w:lang w:val="en-US"/>
-        </w:rPr>
-        <w:t>ac</w:t>
-      </w:r>
-      <w:r>
-        <w:rPr>
-          <w:color w:val="0989B1" w:themeColor="accent6"/>
-          <w:lang w:val="en-US"/>
-        </w:rPr>
-        <w:t xml:space="preserve">tion per pool. </w:t>
-      </w:r>
-    </w:p>
-    <w:p>
-      <w:pPr>
-        <w:spacing w:line="276" w:lineRule="auto"/>
-        <w:jc w:val="both"/>
-        <w:rPr>
-          <w:color w:val="0989B1" w:themeColor="accent6"/>
-          <w:lang w:val="en-US"/>
-        </w:rPr>
-      </w:pPr>
-      <w:r>
-        <w:rPr>
-          <w:noProof/>
-        </w:rPr>
-        <w:drawing>
-          <wp:inline distT="0" distB="0" distL="0" distR="0" wp14:anchorId="16C34022" wp14:editId="5E9F7F3D">
-            <wp:extent cx="5760720" cy="283845"/>
-            <wp:effectExtent l="0" t="0" r="0" b="1905"/>
-            <wp:docPr id="4" name="Picture 4"/>
-            <wp:cNvGraphicFramePr>
-              <a:graphicFrameLocks xmlns:a="http://schemas.openxmlformats.org/drawingml/2006/main" noChangeAspect="1"/>
-            </wp:cNvGraphicFramePr>
-            <a:graphic xmlns:a="http://schemas.openxmlformats.org/drawingml/2006/main">
-              <a:graphicData uri="http://schemas.openxmlformats.org/drawingml/2006/picture">
-                <pic:pic xmlns:pic="http://schemas.openxmlformats.org/drawingml/2006/picture">
-                  <pic:nvPicPr>
-                    <pic:cNvPr id="1" name=""/>
-                    <pic:cNvPicPr/>
-                  </pic:nvPicPr>
-                  <pic:blipFill>
-                    <a:blip r:embed="rId17"/>
-                    <a:stretch>
-                      <a:fillRect/>
-                    </a:stretch>
-                  </pic:blipFill>
-                  <pic:spPr>
-                    <a:xfrm>
-                      <a:off x="0" y="0"/>
-                      <a:ext cx="5760720" cy="283845"/>
-                    </a:xfrm>
-                    <a:prstGeom prst="rect">
-                      <a:avLst/>
-                    </a:prstGeom>
-                  </pic:spPr>
-                </pic:pic>
-              </a:graphicData>
-            </a:graphic>
-          </wp:inline>
-        </w:drawing>
-      </w:r>
-    </w:p>
-    <w:p>
-      <w:pPr>
-        <w:spacing w:line="276" w:lineRule="auto"/>
-        <w:jc w:val="both"/>
-        <w:rPr>
-          <w:color w:val="0989B1" w:themeColor="accent6"/>
-          <w:lang w:val="en-US"/>
-        </w:rPr>
-      </w:pPr>
-    </w:p>
-    <w:p>
-      <w:pPr>
-        <w:spacing w:line="276" w:lineRule="auto"/>
-        <w:jc w:val="both"/>
-        <w:rPr>
-          <w:color w:val="0989B1" w:themeColor="accent6"/>
-          <w:lang w:val="en-US"/>
-        </w:rPr>
-      </w:pPr>
-    </w:p>
-    <w:p>
-      <w:pPr>
-        <w:spacing w:line="276" w:lineRule="auto"/>
-        <w:jc w:val="both"/>
-        <w:rPr>
-          <w:color w:val="0989B1" w:themeColor="accent6"/>
-          <w:lang w:val="en-US"/>
-        </w:rPr>
-      </w:pPr>
-    </w:p>
-    <w:p>
-      <w:pPr>
-        <w:spacing w:line="276" w:lineRule="auto"/>
-        <w:jc w:val="both"/>
-        <w:rPr>
-          <w:color w:val="0989B1" w:themeColor="accent6"/>
-          <w:lang w:val="en-US"/>
-        </w:rPr>
-      </w:pPr>
-    </w:p>
-    <w:p>
-      <w:pPr>
-        <w:spacing w:line="276" w:lineRule="auto"/>
-        <w:jc w:val="both"/>
-        <w:rPr>
-          <w:color w:val="0989B1" w:themeColor="accent6"/>
-          <w:lang w:val="en-US"/>
-        </w:rPr>
-      </w:pPr>
-      <w:r>
-        <w:rPr>
-          <w:color w:val="0989B1" w:themeColor="accent6"/>
-          <w:lang w:val="en-US"/>
-        </w:rPr>
-        <w:lastRenderedPageBreak/>
-        <w:t>Next, we need the geographical distributions of the hash</w:t>
-      </w:r>
-      <w:r>
-        <w:rPr>
-          <w:color w:val="0989B1" w:themeColor="accent6"/>
-          <w:lang w:val="en-US"/>
-        </w:rPr>
-        <w:t>-</w:t>
-      </w:r>
-      <w:r>
-        <w:rPr>
-          <w:color w:val="0989B1" w:themeColor="accent6"/>
-          <w:lang w:val="en-US"/>
-        </w:rPr>
-        <w:t xml:space="preserve">rate for each pool. This data is stored in another static file - </w:t>
+          <w:lang w:val="en-US"/>
+        </w:rPr>
+        <w:t>value collection</w:t>
+      </w:r>
+      <w:r>
+        <w:rPr>
+          <w:lang w:val="en-US"/>
+        </w:rPr>
+        <w:t xml:space="preserve"> of regions with their energy consumption, based on the </w:t>
       </w:r>
       <w:proofErr w:type="spellStart"/>
       <w:r>
         <w:rPr>
-          <w:color w:val="0989B1" w:themeColor="accent6"/>
-          <w:lang w:val="en-US"/>
-        </w:rPr>
-        <w:t>HashRateDistributionPerPool</w:t>
-      </w:r>
-      <w:r>
-        <w:rPr>
-          <w:color w:val="0989B1" w:themeColor="accent6"/>
-          <w:lang w:val="en-US"/>
-        </w:rPr>
-        <w:t>.json</w:t>
+          <w:i/>
+          <w:color w:val="000000" w:themeColor="text1"/>
+          <w:lang w:val="en-US"/>
+        </w:rPr>
+        <w:t>EnergyConsumptionPerPool</w:t>
       </w:r>
       <w:proofErr w:type="spellEnd"/>
       <w:r>
         <w:rPr>
-          <w:color w:val="0989B1" w:themeColor="accent6"/>
-          <w:lang w:val="en-US"/>
-        </w:rPr>
-        <w:t xml:space="preserve">. This is where the </w:t>
-      </w:r>
-      <w:proofErr w:type="spellStart"/>
-      <w:r>
-        <w:rPr>
           <w:i/>
-          <w:color w:val="0989B1" w:themeColor="accent6"/>
-          <w:lang w:val="en-US"/>
-        </w:rPr>
-        <w:t>PoolType</w:t>
-      </w:r>
-      <w:proofErr w:type="spellEnd"/>
+          <w:color w:val="000000" w:themeColor="text1"/>
+          <w:lang w:val="en-US"/>
+        </w:rPr>
+        <w:t xml:space="preserve"> </w:t>
+      </w:r>
+      <w:r>
+        <w:rPr>
+          <w:color w:val="000000" w:themeColor="text1"/>
+          <w:lang w:val="en-US"/>
+        </w:rPr>
+        <w:t>and the pool geographical hash rate distribution.</w:t>
+      </w:r>
+    </w:p>
+    <w:p>
+      <w:pPr>
+        <w:spacing w:line="276" w:lineRule="auto"/>
+        <w:jc w:val="both"/>
+        <w:rPr>
+          <w:color w:val="000000" w:themeColor="text1"/>
+          <w:lang w:val="en-US"/>
+        </w:rPr>
+      </w:pPr>
+      <w:r>
+        <w:rPr>
+          <w:color w:val="000000" w:themeColor="text1"/>
+          <w:lang w:val="en-US"/>
+        </w:rPr>
+        <w:t xml:space="preserve">Finally, we come to the last part of the formula. The energy consumption is spread per country and we now need information about the average CO2 emission per each KWH of energy produced for those countries. We fetch this data from another static file </w:t>
+      </w:r>
       <w:r>
         <w:rPr>
           <w:i/>
-          <w:color w:val="0989B1" w:themeColor="accent6"/>
-          <w:lang w:val="en-US"/>
-        </w:rPr>
-        <w:t xml:space="preserve"> </w:t>
-      </w:r>
-      <w:r>
-        <w:rPr>
-          <w:color w:val="0989B1" w:themeColor="accent6"/>
-          <w:lang w:val="en-US"/>
-        </w:rPr>
-        <w:t>value comes in. It represents our custom categorization of the pools, based on which we spread the distribution of their hash</w:t>
-      </w:r>
-      <w:r>
-        <w:rPr>
-          <w:color w:val="0989B1" w:themeColor="accent6"/>
-          <w:lang w:val="en-US"/>
-        </w:rPr>
-        <w:t>-</w:t>
-      </w:r>
-      <w:r>
-        <w:rPr>
-          <w:color w:val="0989B1" w:themeColor="accent6"/>
-          <w:lang w:val="en-US"/>
-        </w:rPr>
-        <w:t>rate across different countries\regions. There are five categories:</w:t>
-      </w:r>
-    </w:p>
-    <w:p>
-      <w:pPr>
-        <w:spacing w:line="276" w:lineRule="auto"/>
-        <w:jc w:val="both"/>
-        <w:rPr>
-          <w:i/>
-          <w:color w:val="0989B1" w:themeColor="accent6"/>
-          <w:lang w:val="en-US"/>
-        </w:rPr>
-      </w:pPr>
-      <w:r>
-        <w:rPr>
-          <w:color w:val="0989B1" w:themeColor="accent6"/>
-          <w:lang w:val="en-US"/>
-        </w:rPr>
-        <w:t xml:space="preserve">    </w:t>
-      </w:r>
-      <w:r>
-        <w:rPr>
-          <w:i/>
-          <w:color w:val="0989B1" w:themeColor="accent6"/>
-          <w:lang w:val="en-US"/>
-        </w:rPr>
-        <w:t>BTC</w:t>
-      </w:r>
-      <w:r>
-        <w:rPr>
-          <w:i/>
-          <w:color w:val="0989B1" w:themeColor="accent6"/>
-          <w:lang w:val="en-US"/>
-        </w:rPr>
-        <w:t>,</w:t>
-      </w:r>
-      <w:r>
-        <w:rPr>
-          <w:color w:val="0989B1" w:themeColor="accent6"/>
-          <w:lang w:val="en-US"/>
-        </w:rPr>
-        <w:t xml:space="preserve"> </w:t>
-      </w:r>
-      <w:r>
-        <w:rPr>
-          <w:i/>
-          <w:color w:val="0989B1" w:themeColor="accent6"/>
-          <w:lang w:val="en-US"/>
-        </w:rPr>
-        <w:t>SLUS</w:t>
-      </w:r>
-      <w:r>
-        <w:rPr>
-          <w:i/>
-          <w:color w:val="0989B1" w:themeColor="accent6"/>
-          <w:lang w:val="en-US"/>
-        </w:rPr>
-        <w:t>H,</w:t>
-      </w:r>
-      <w:r>
-        <w:rPr>
-          <w:color w:val="0989B1" w:themeColor="accent6"/>
-          <w:lang w:val="en-US"/>
-        </w:rPr>
-        <w:t xml:space="preserve"> </w:t>
-      </w:r>
-      <w:r>
-        <w:rPr>
-          <w:i/>
-          <w:color w:val="0989B1" w:themeColor="accent6"/>
-          <w:lang w:val="en-US"/>
-        </w:rPr>
-        <w:t>US</w:t>
-      </w:r>
-      <w:r>
-        <w:rPr>
-          <w:i/>
-          <w:color w:val="0989B1" w:themeColor="accent6"/>
-          <w:lang w:val="en-US"/>
-        </w:rPr>
-        <w:t>,</w:t>
-      </w:r>
-      <w:r>
-        <w:rPr>
-          <w:color w:val="0989B1" w:themeColor="accent6"/>
-          <w:lang w:val="en-US"/>
-        </w:rPr>
-        <w:t xml:space="preserve"> </w:t>
-      </w:r>
-      <w:r>
-        <w:rPr>
-          <w:i/>
-          <w:color w:val="0989B1" w:themeColor="accent6"/>
-          <w:lang w:val="en-US"/>
-        </w:rPr>
-        <w:t>CN</w:t>
-      </w:r>
-      <w:r>
-        <w:rPr>
-          <w:i/>
-          <w:color w:val="0989B1" w:themeColor="accent6"/>
-          <w:lang w:val="en-US"/>
-        </w:rPr>
-        <w:t>,</w:t>
-      </w:r>
-      <w:r>
-        <w:rPr>
-          <w:color w:val="0989B1" w:themeColor="accent6"/>
-          <w:lang w:val="en-US"/>
-        </w:rPr>
-        <w:t xml:space="preserve"> </w:t>
-      </w:r>
-      <w:r>
-        <w:rPr>
-          <w:i/>
-          <w:color w:val="0989B1" w:themeColor="accent6"/>
-          <w:lang w:val="en-US"/>
-        </w:rPr>
-        <w:t>OT</w:t>
-      </w:r>
-      <w:r>
-        <w:rPr>
-          <w:i/>
-          <w:color w:val="0989B1" w:themeColor="accent6"/>
-          <w:lang w:val="en-US"/>
-        </w:rPr>
-        <w:t>H</w:t>
-      </w:r>
-    </w:p>
-    <w:p>
-      <w:pPr>
-        <w:spacing w:line="276" w:lineRule="auto"/>
-        <w:jc w:val="both"/>
-        <w:rPr>
-          <w:color w:val="0989B1" w:themeColor="accent6"/>
-          <w:lang w:val="en-US"/>
-        </w:rPr>
-      </w:pPr>
-      <w:r>
-        <w:rPr>
-          <w:color w:val="0989B1" w:themeColor="accent6"/>
-          <w:lang w:val="en-US"/>
-        </w:rPr>
-        <w:t>Distribution in those categories is spread geographically like this:</w:t>
-      </w:r>
-    </w:p>
-    <w:p>
-      <w:pPr>
-        <w:spacing w:line="276" w:lineRule="auto"/>
-        <w:jc w:val="both"/>
-        <w:rPr>
-          <w:color w:val="0989B1" w:themeColor="accent6"/>
-          <w:lang w:val="en-US"/>
-        </w:rPr>
-      </w:pPr>
-      <w:r>
-        <w:rPr>
-          <w:color w:val="0989B1" w:themeColor="accent6"/>
-          <w:lang w:val="en-US"/>
-        </w:rPr>
-        <w:t xml:space="preserve">  BTC: China – 60.8%, EU – 25.2%, US – 14% - </w:t>
-      </w:r>
-      <w:r>
-        <w:rPr>
-          <w:color w:val="7030A0"/>
-          <w:lang w:val="en-US"/>
-        </w:rPr>
-        <w:t xml:space="preserve">TODO: </w:t>
-      </w:r>
-      <w:r>
-        <w:rPr>
-          <w:color w:val="7030A0"/>
-          <w:lang w:val="en-US"/>
-        </w:rPr>
-        <w:t>ADD DESCRIPTION OF THE SOURCES</w:t>
-      </w:r>
-    </w:p>
-    <w:p>
-      <w:pPr>
-        <w:spacing w:line="276" w:lineRule="auto"/>
-        <w:jc w:val="both"/>
-        <w:rPr>
-          <w:color w:val="0989B1" w:themeColor="accent6"/>
-          <w:lang w:val="en-US"/>
-        </w:rPr>
-      </w:pPr>
-      <w:r>
-        <w:rPr>
-          <w:color w:val="0989B1" w:themeColor="accent6"/>
-          <w:lang w:val="en-US"/>
-        </w:rPr>
-        <w:t xml:space="preserve">  </w:t>
-      </w:r>
-      <w:r>
-        <w:rPr>
-          <w:color w:val="0989B1" w:themeColor="accent6"/>
-          <w:lang w:val="en-US"/>
-        </w:rPr>
-        <w:t>SLUSH: Canada – 14.65%, China, 5.8%, EU – 45.65%, Japan – 1.36%, Singapore – 0.94%, US – 31.99%</w:t>
-      </w:r>
-    </w:p>
-    <w:p>
-      <w:pPr>
-        <w:spacing w:line="276" w:lineRule="auto"/>
-        <w:jc w:val="both"/>
-        <w:rPr>
-          <w:color w:val="0989B1" w:themeColor="accent6"/>
-          <w:lang w:val="en-US"/>
-        </w:rPr>
-      </w:pPr>
-      <w:r>
-        <w:rPr>
-          <w:color w:val="0989B1" w:themeColor="accent6"/>
-          <w:lang w:val="en-US"/>
-        </w:rPr>
-        <w:t xml:space="preserve">  US: US – 100%</w:t>
-      </w:r>
-    </w:p>
-    <w:p>
-      <w:pPr>
-        <w:spacing w:line="276" w:lineRule="auto"/>
-        <w:jc w:val="both"/>
-        <w:rPr>
-          <w:color w:val="0989B1" w:themeColor="accent6"/>
-          <w:lang w:val="en-US"/>
-        </w:rPr>
-      </w:pPr>
-      <w:r>
-        <w:rPr>
-          <w:color w:val="0989B1" w:themeColor="accent6"/>
-          <w:lang w:val="en-US"/>
-        </w:rPr>
-        <w:t xml:space="preserve">  CN: China – 100%</w:t>
-      </w:r>
-    </w:p>
-    <w:p>
-      <w:pPr>
-        <w:spacing w:line="276" w:lineRule="auto"/>
-        <w:jc w:val="both"/>
-        <w:rPr>
-          <w:color w:val="0989B1" w:themeColor="accent6"/>
-        </w:rPr>
-      </w:pPr>
-      <w:r>
-        <w:rPr>
-          <w:color w:val="0989B1" w:themeColor="accent6"/>
-        </w:rPr>
-        <w:t xml:space="preserve">  EU: EU </w:t>
-      </w:r>
-      <w:r>
-        <w:rPr>
-          <w:color w:val="0989B1" w:themeColor="accent6"/>
-        </w:rPr>
-        <w:t>–</w:t>
-      </w:r>
-      <w:r>
-        <w:rPr>
-          <w:color w:val="0989B1" w:themeColor="accent6"/>
-        </w:rPr>
-        <w:t xml:space="preserve"> </w:t>
-      </w:r>
-      <w:r>
-        <w:rPr>
-          <w:color w:val="0989B1" w:themeColor="accent6"/>
-        </w:rPr>
-        <w:t>100%</w:t>
-      </w:r>
-    </w:p>
-    <w:p>
-      <w:pPr>
-        <w:spacing w:line="276" w:lineRule="auto"/>
-        <w:jc w:val="both"/>
-        <w:rPr>
-          <w:color w:val="0989B1" w:themeColor="accent6"/>
-        </w:rPr>
-      </w:pPr>
-      <w:r>
-        <w:rPr>
-          <w:color w:val="0989B1" w:themeColor="accent6"/>
-        </w:rPr>
-        <w:t xml:space="preserve">  OTH: US – 33.33%, China – 33.33%, EU – 33.33% </w:t>
-      </w:r>
-    </w:p>
-    <w:p>
-      <w:pPr>
-        <w:spacing w:line="276" w:lineRule="auto"/>
-        <w:jc w:val="both"/>
-        <w:rPr>
-          <w:color w:val="0989B1" w:themeColor="accent6"/>
-          <w:lang w:val="en-US"/>
-        </w:rPr>
-      </w:pPr>
-      <w:r>
-        <w:rPr>
-          <w:color w:val="0989B1" w:themeColor="accent6"/>
-          <w:lang w:val="en-US"/>
-        </w:rPr>
-        <w:t>With this data we can further distribute the transaction energy consumption per country:</w:t>
-      </w:r>
-    </w:p>
-    <w:p>
-      <w:pPr>
-        <w:spacing w:line="276" w:lineRule="auto"/>
-        <w:jc w:val="both"/>
-        <w:rPr>
-          <w:color w:val="0989B1" w:themeColor="accent6"/>
-          <w:lang w:val="en-US"/>
-        </w:rPr>
-      </w:pPr>
-      <w:r>
-        <w:rPr>
-          <w:noProof/>
-        </w:rPr>
-        <w:drawing>
-          <wp:inline distT="0" distB="0" distL="0" distR="0" wp14:anchorId="4C73E5E6" wp14:editId="6A26A928">
-            <wp:extent cx="5760720" cy="375285"/>
-            <wp:effectExtent l="0" t="0" r="0" b="5715"/>
-            <wp:docPr id="5" name="Picture 5"/>
-            <wp:cNvGraphicFramePr>
-              <a:graphicFrameLocks xmlns:a="http://schemas.openxmlformats.org/drawingml/2006/main" noChangeAspect="1"/>
-            </wp:cNvGraphicFramePr>
-            <a:graphic xmlns:a="http://schemas.openxmlformats.org/drawingml/2006/main">
-              <a:graphicData uri="http://schemas.openxmlformats.org/drawingml/2006/picture">
-                <pic:pic xmlns:pic="http://schemas.openxmlformats.org/drawingml/2006/picture">
-                  <pic:nvPicPr>
-                    <pic:cNvPr id="1" name=""/>
-                    <pic:cNvPicPr/>
-                  </pic:nvPicPr>
-                  <pic:blipFill>
-                    <a:blip r:embed="rId18"/>
-                    <a:stretch>
-                      <a:fillRect/>
-                    </a:stretch>
-                  </pic:blipFill>
-                  <pic:spPr>
-                    <a:xfrm>
-                      <a:off x="0" y="0"/>
-                      <a:ext cx="5760720" cy="375285"/>
-                    </a:xfrm>
-                    <a:prstGeom prst="rect">
-                      <a:avLst/>
-                    </a:prstGeom>
-                  </pic:spPr>
-                </pic:pic>
-              </a:graphicData>
-            </a:graphic>
-          </wp:inline>
-        </w:drawing>
-      </w:r>
-    </w:p>
-    <w:p>
-      <w:pPr>
-        <w:spacing w:line="276" w:lineRule="auto"/>
-        <w:jc w:val="both"/>
-        <w:rPr>
-          <w:color w:val="0989B1" w:themeColor="accent6"/>
-          <w:lang w:val="en-US"/>
-        </w:rPr>
-      </w:pPr>
-      <w:r>
-        <w:rPr>
-          <w:color w:val="0989B1" w:themeColor="accent6"/>
-          <w:lang w:val="en-US"/>
-        </w:rPr>
-        <w:t xml:space="preserve">Finally, we come to the last part of the formula. The energy consumption is spread per country and we now need information about the average CO2 emission per each KWH of energy produced for those countries. We fetch this data from another static file </w:t>
-      </w:r>
-      <w:r>
-        <w:rPr>
-          <w:color w:val="0989B1" w:themeColor="accent6"/>
+          <w:color w:val="000000" w:themeColor="text1"/>
           <w:lang w:val="en-US"/>
         </w:rPr>
         <w:t>CountryCo2EmissionPerKwh.json</w:t>
       </w:r>
       <w:r>
         <w:rPr>
-          <w:color w:val="0989B1" w:themeColor="accent6"/>
+          <w:color w:val="000000" w:themeColor="text1"/>
           <w:lang w:val="en-US"/>
         </w:rPr>
         <w:t xml:space="preserve"> which is populated from the </w:t>
       </w:r>
-      <w:r>
-        <w:rPr>
-          <w:color w:val="7030A0"/>
-          <w:lang w:val="en-US"/>
-        </w:rPr>
-        <w:t>ADD DATASOURCE</w:t>
-      </w:r>
-      <w:r>
-        <w:rPr>
-          <w:color w:val="0989B1" w:themeColor="accent6"/>
+      <w:hyperlink r:id="rId17" w:history="1">
+        <w:r>
+          <w:rPr>
+            <w:rStyle w:val="Hyperlink"/>
+            <w:color w:val="000000" w:themeColor="text1"/>
+            <w:lang w:val="en-US"/>
+          </w:rPr>
+          <w:t>http://www.compareyourcountry.org/climate-policies?cr=oecd&amp;lg=en&amp;page=2</w:t>
+        </w:r>
+      </w:hyperlink>
+      <w:r>
+        <w:rPr>
+          <w:color w:val="000000" w:themeColor="text1"/>
           <w:lang w:val="en-US"/>
         </w:rPr>
         <w:t>.</w:t>
@@ -7574,95 +7906,90 @@
         <w:spacing w:line="276" w:lineRule="auto"/>
         <w:jc w:val="both"/>
         <w:rPr>
-          <w:color w:val="0989B1" w:themeColor="accent6"/>
-          <w:lang w:val="en-US"/>
-        </w:rPr>
-      </w:pPr>
-      <w:r>
-        <w:rPr>
-          <w:color w:val="0989B1" w:themeColor="accent6"/>
-          <w:lang w:val="en-US"/>
-        </w:rPr>
-        <w:t xml:space="preserve">In order to get </w:t>
-      </w:r>
-      <w:r>
-        <w:rPr>
-          <w:color w:val="0989B1" w:themeColor="accent6"/>
-          <w:lang w:val="en-US"/>
-        </w:rPr>
-        <w:t>the result</w:t>
-      </w:r>
-      <w:r>
-        <w:rPr>
-          <w:color w:val="0989B1" w:themeColor="accent6"/>
-          <w:lang w:val="en-US"/>
-        </w:rPr>
-        <w:t>, we apply the avg CO2 emissions on the energy consumed by a specific reason, sum it all up and come to a number representing the emission of C02 per transa</w:t>
-      </w:r>
-      <w:r>
-        <w:rPr>
-          <w:color w:val="0989B1" w:themeColor="accent6"/>
+          <w:color w:val="000000" w:themeColor="text1"/>
+          <w:lang w:val="en-US"/>
+        </w:rPr>
+      </w:pPr>
+      <w:r>
+        <w:rPr>
+          <w:color w:val="000000" w:themeColor="text1"/>
+          <w:lang w:val="en-US"/>
+        </w:rPr>
+        <w:t>In order to get</w:t>
+      </w:r>
+      <w:r>
+        <w:rPr>
+          <w:color w:val="000000" w:themeColor="text1"/>
+          <w:lang w:val="en-US"/>
+        </w:rPr>
+        <w:t xml:space="preserve"> to the final calculation,</w:t>
+      </w:r>
+      <w:r>
+        <w:rPr>
+          <w:color w:val="000000" w:themeColor="text1"/>
+          <w:lang w:val="en-US"/>
+        </w:rPr>
+        <w:t xml:space="preserve"> we apply the avg CO2 emissions on the energy consumed by a specific r</w:t>
+      </w:r>
+      <w:r>
+        <w:rPr>
+          <w:color w:val="000000" w:themeColor="text1"/>
+          <w:lang w:val="en-US"/>
+        </w:rPr>
+        <w:t>egion</w:t>
+      </w:r>
+      <w:r>
+        <w:rPr>
+          <w:color w:val="000000" w:themeColor="text1"/>
+          <w:lang w:val="en-US"/>
+        </w:rPr>
+        <w:t xml:space="preserve">, sum </w:t>
+      </w:r>
+      <w:r>
+        <w:rPr>
+          <w:color w:val="000000" w:themeColor="text1"/>
+          <w:lang w:val="en-US"/>
+        </w:rPr>
+        <w:t xml:space="preserve">all the regions emission </w:t>
+      </w:r>
+      <w:r>
+        <w:rPr>
+          <w:color w:val="000000" w:themeColor="text1"/>
+          <w:lang w:val="en-US"/>
+        </w:rPr>
+        <w:t>up and come to a number representing the emission of C02 per transa</w:t>
+      </w:r>
+      <w:r>
+        <w:rPr>
+          <w:color w:val="000000" w:themeColor="text1"/>
           <w:lang w:val="en-US"/>
         </w:rPr>
         <w:t>c</w:t>
       </w:r>
       <w:r>
         <w:rPr>
-          <w:color w:val="0989B1" w:themeColor="accent6"/>
-          <w:lang w:val="en-US"/>
-        </w:rPr>
-        <w:t>tion:</w:t>
-      </w:r>
-    </w:p>
-    <w:p>
-      <w:pPr>
-        <w:spacing w:line="276" w:lineRule="auto"/>
-        <w:jc w:val="both"/>
-        <w:rPr>
-          <w:color w:val="0989B1" w:themeColor="accent6"/>
-          <w:lang w:val="en-US"/>
-        </w:rPr>
-      </w:pPr>
-      <w:r>
-        <w:rPr>
-          <w:noProof/>
-        </w:rPr>
-        <w:drawing>
-          <wp:inline distT="0" distB="0" distL="0" distR="0" wp14:anchorId="4E3F7677" wp14:editId="61202A77">
-            <wp:extent cx="5760720" cy="441960"/>
-            <wp:effectExtent l="0" t="0" r="0" b="0"/>
-            <wp:docPr id="6" name="Picture 6"/>
-            <wp:cNvGraphicFramePr>
-              <a:graphicFrameLocks xmlns:a="http://schemas.openxmlformats.org/drawingml/2006/main" noChangeAspect="1"/>
-            </wp:cNvGraphicFramePr>
-            <a:graphic xmlns:a="http://schemas.openxmlformats.org/drawingml/2006/main">
-              <a:graphicData uri="http://schemas.openxmlformats.org/drawingml/2006/picture">
-                <pic:pic xmlns:pic="http://schemas.openxmlformats.org/drawingml/2006/picture">
-                  <pic:nvPicPr>
-                    <pic:cNvPr id="1" name=""/>
-                    <pic:cNvPicPr/>
-                  </pic:nvPicPr>
-                  <pic:blipFill>
-                    <a:blip r:embed="rId19"/>
-                    <a:stretch>
-                      <a:fillRect/>
-                    </a:stretch>
-                  </pic:blipFill>
-                  <pic:spPr>
-                    <a:xfrm>
-                      <a:off x="0" y="0"/>
-                      <a:ext cx="5760720" cy="441960"/>
-                    </a:xfrm>
-                    <a:prstGeom prst="rect">
-                      <a:avLst/>
-                    </a:prstGeom>
-                  </pic:spPr>
-                </pic:pic>
-              </a:graphicData>
-            </a:graphic>
-          </wp:inline>
-        </w:drawing>
-      </w:r>
+          <w:color w:val="000000" w:themeColor="text1"/>
+          <w:lang w:val="en-US"/>
+        </w:rPr>
+        <w:t>tion</w:t>
+      </w:r>
+      <w:r>
+        <w:rPr>
+          <w:color w:val="000000" w:themeColor="text1"/>
+          <w:lang w:val="en-US"/>
+        </w:rPr>
+        <w:t>.</w:t>
+      </w:r>
+    </w:p>
+    <w:p>
+      <w:pPr>
+        <w:spacing w:line="276" w:lineRule="auto"/>
+        <w:jc w:val="both"/>
+        <w:rPr>
+          <w:color w:val="000000" w:themeColor="text1"/>
+          <w:lang w:val="en-US"/>
+        </w:rPr>
+      </w:pPr>
     </w:p>
     <w:p>
       <w:pPr>
@@ -8076,14 +8403,14 @@
           <w:lang w:val="en-GB"/>
         </w:rPr>
       </w:pPr>
-      <w:bookmarkStart w:id="17" w:name="_Toc5103573"/>
+      <w:bookmarkStart w:id="19" w:name="_Toc5103573"/>
       <w:r>
         <w:rPr>
           <w:lang w:val="en-GB"/>
         </w:rPr>
         <w:t>Future Work and Call for Participation</w:t>
       </w:r>
-      <w:bookmarkEnd w:id="17"/>
+      <w:bookmarkEnd w:id="19"/>
     </w:p>
     <w:p>
       <w:pPr>
@@ -8394,14 +8721,14 @@
           <w:lang w:val="en-GB"/>
         </w:rPr>
       </w:pPr>
-      <w:bookmarkStart w:id="18" w:name="_Toc5103574"/>
+      <w:bookmarkStart w:id="20" w:name="_Toc5103574"/>
       <w:r>
         <w:rPr>
           <w:lang w:val="en-GB"/>
         </w:rPr>
         <w:t>Disclaimers</w:t>
       </w:r>
-      <w:bookmarkEnd w:id="18"/>
+      <w:bookmarkEnd w:id="20"/>
     </w:p>
     <w:p>
       <w:pPr>
@@ -8431,7 +8758,7 @@
       </w:pPr>
     </w:p>
     <w:sectPr>
-      <w:footerReference w:type="default" r:id="rId20"/>
+      <w:footerReference w:type="default" r:id="rId18"/>
       <w:pgSz w:w="11906" w:h="16838"/>
       <w:pgMar w:top="1417" w:right="1417" w:bottom="1134" w:left="1417" w:header="708" w:footer="708" w:gutter="0"/>
       <w:cols w:space="708"/>
@@ -8439,6 +8766,88 @@
     </w:sectPr>
   </w:body>
 </w:document>
+</file>
+
+<file path=word/comments.xml><?xml version="1.0" encoding="utf-8"?>
+<w:comments xmlns:wpc="http://schemas.microsoft.com/office/word/2010/wordprocessingCanvas" xmlns:cx="http://schemas.microsoft.com/office/drawing/2014/chartex" xmlns:cx1="http://schemas.microsoft.com/office/drawing/2015/9/8/chartex" xmlns:cx2="http://schemas.microsoft.com/office/drawing/2015/10/21/chartex" xmlns:cx3="http://schemas.microsoft.com/office/drawing/2016/5/9/chartex" xmlns:cx4="http://schemas.microsoft.com/office/drawing/2016/5/10/chartex" xmlns:cx5="http://schemas.microsoft.com/office/drawing/2016/5/11/chartex" xmlns:cx6="http://schemas.microsoft.com/office/drawing/2016/5/12/chartex" xmlns:cx7="http://schemas.microsoft.com/office/drawing/2016/5/13/chartex" xmlns:cx8="http://schemas.microsoft.com/office/drawing/2016/5/14/chartex" xmlns:mc="http://schemas.openxmlformats.org/markup-compatibility/2006" xmlns:aink="http://schemas.microsoft.com/office/drawing/2016/ink" xmlns:am3d="http://schemas.microsoft.com/office/drawing/2017/model3d" xmlns:o="urn:schemas-microsoft-com:office:office" xmlns:r="http://schemas.openxmlformats.org/officeDocument/2006/relationships" xmlns:m="http://schemas.openxmlformats.org/officeDocument/2006/math" xmlns:v="urn:schemas-microsoft-com:vml" xmlns:wp14="http://schemas.microsoft.com/office/word/2010/wordprocessingDrawing" xmlns:wp="http://schemas.openxmlformats.org/drawingml/2006/wordprocessingDrawing" xmlns:w10="urn:schemas-microsoft-com:office:word" xmlns:w="http://schemas.openxmlformats.org/wordprocessingml/2006/main" xmlns:w14="http://schemas.microsoft.com/office/word/2010/wordml" xmlns:w15="http://schemas.microsoft.com/office/word/2012/wordml" xmlns:w16cid="http://schemas.microsoft.com/office/word/2016/wordml/cid" xmlns:w16se="http://schemas.microsoft.com/office/word/2015/wordml/symex" xmlns:wpg="http://schemas.microsoft.com/office/word/2010/wordprocessingGroup" xmlns:wpi="http://schemas.microsoft.com/office/word/2010/wordprocessingInk" xmlns:wne="http://schemas.microsoft.com/office/word/2006/wordml" xmlns:wps="http://schemas.microsoft.com/office/word/2010/wordprocessingShape" mc:Ignorable="w14 w15 w16se w16cid wp14">
+  <w:comment w:id="16" w:author="Kurtic, Ognjen" w:date="2019-04-19T15:13:00Z" w:initials="KO">
+    <w:p>
+      <w:pPr>
+        <w:pStyle w:val="CommentText"/>
+        <w:rPr>
+          <w:lang w:val="en-US"/>
+        </w:rPr>
+      </w:pPr>
+      <w:r>
+        <w:rPr>
+          <w:rStyle w:val="CommentReference"/>
+        </w:rPr>
+        <w:annotationRef/>
+      </w:r>
+      <w:r>
+        <w:rPr>
+          <w:lang w:val="en-US"/>
+        </w:rPr>
+        <w:t>@</w:t>
+      </w:r>
+      <w:proofErr w:type="spellStart"/>
+      <w:r>
+        <w:rPr>
+          <w:lang w:val="en-US"/>
+        </w:rPr>
+        <w:t>achilles</w:t>
+      </w:r>
+      <w:proofErr w:type="spellEnd"/>
+      <w:r>
+        <w:rPr>
+          <w:lang w:val="en-US"/>
+        </w:rPr>
+        <w:t>: Please add the criteria y</w:t>
+      </w:r>
+      <w:r>
+        <w:rPr>
+          <w:lang w:val="en-US"/>
+        </w:rPr>
+        <w:t>ou used for selecting one machine per year.</w:t>
+      </w:r>
+    </w:p>
+    <w:p>
+      <w:pPr>
+        <w:pStyle w:val="CommentText"/>
+        <w:rPr>
+          <w:lang w:val="en-US"/>
+        </w:rPr>
+      </w:pPr>
+    </w:p>
+  </w:comment>
+  <w:comment w:id="17" w:author="Kurtic, Ognjen" w:date="2019-04-19T15:13:00Z" w:initials="KO">
+    <w:p>
+      <w:pPr>
+        <w:pStyle w:val="CommentText"/>
+      </w:pPr>
+      <w:r>
+        <w:rPr>
+          <w:rStyle w:val="CommentReference"/>
+        </w:rPr>
+        <w:annotationRef/>
+      </w:r>
+    </w:p>
+  </w:comment>
+</w:comments>
+</file>
+
+<file path=word/commentsExtended.xml><?xml version="1.0" encoding="utf-8"?>
+<w15:commentsEx xmlns:wpc="http://schemas.microsoft.com/office/word/2010/wordprocessingCanvas" xmlns:cx="http://schemas.microsoft.com/office/drawing/2014/chartex" xmlns:cx1="http://schemas.microsoft.com/office/drawing/2015/9/8/chartex" xmlns:cx2="http://schemas.microsoft.com/office/drawing/2015/10/21/chartex" xmlns:cx3="http://schemas.microsoft.com/office/drawing/2016/5/9/chartex" xmlns:cx4="http://schemas.microsoft.com/office/drawing/2016/5/10/chartex" xmlns:cx5="http://schemas.microsoft.com/office/drawing/2016/5/11/chartex" xmlns:cx6="http://schemas.microsoft.com/office/drawing/2016/5/12/chartex" xmlns:cx7="http://schemas.microsoft.com/office/drawing/2016/5/13/chartex" xmlns:cx8="http://schemas.microsoft.com/office/drawing/2016/5/14/chartex" xmlns:mc="http://schemas.openxmlformats.org/markup-compatibility/2006" xmlns:aink="http://schemas.microsoft.com/office/drawing/2016/ink" xmlns:am3d="http://schemas.microsoft.com/office/drawing/2017/model3d" xmlns:o="urn:schemas-microsoft-com:office:office" xmlns:r="http://schemas.openxmlformats.org/officeDocument/2006/relationships" xmlns:m="http://schemas.openxmlformats.org/officeDocument/2006/math" xmlns:v="urn:schemas-microsoft-com:vml" xmlns:wp14="http://schemas.microsoft.com/office/word/2010/wordprocessingDrawing" xmlns:wp="http://schemas.openxmlformats.org/drawingml/2006/wordprocessingDrawing" xmlns:w10="urn:schemas-microsoft-com:office:word" xmlns:w="http://schemas.openxmlformats.org/wordprocessingml/2006/main" xmlns:w14="http://schemas.microsoft.com/office/word/2010/wordml" xmlns:w15="http://schemas.microsoft.com/office/word/2012/wordml" xmlns:w16cid="http://schemas.microsoft.com/office/word/2016/wordml/cid" xmlns:w16se="http://schemas.microsoft.com/office/word/2015/wordml/symex" xmlns:wpg="http://schemas.microsoft.com/office/word/2010/wordprocessingGroup" xmlns:wpi="http://schemas.microsoft.com/office/word/2010/wordprocessingInk" xmlns:wne="http://schemas.microsoft.com/office/word/2006/wordml" xmlns:wps="http://schemas.microsoft.com/office/word/2010/wordprocessingShape" mc:Ignorable="w14 w15 w16se w16cid wp14">
+  <w15:commentEx w15:paraId="4B4035FA" w15:done="0"/>
+  <w15:commentEx w15:paraId="79639447" w15:paraIdParent="4B4035FA" w15:done="0"/>
+</w15:commentsEx>
+</file>
+
+<file path=word/commentsIds.xml><?xml version="1.0" encoding="utf-8"?>
+<w16cid:commentsIds xmlns:wpc="http://schemas.microsoft.com/office/word/2010/wordprocessingCanvas" xmlns:cx="http://schemas.microsoft.com/office/drawing/2014/chartex" xmlns:cx1="http://schemas.microsoft.com/office/drawing/2015/9/8/chartex" xmlns:cx2="http://schemas.microsoft.com/office/drawing/2015/10/21/chartex" xmlns:cx3="http://schemas.microsoft.com/office/drawing/2016/5/9/chartex" xmlns:cx4="http://schemas.microsoft.com/office/drawing/2016/5/10/chartex" xmlns:cx5="http://schemas.microsoft.com/office/drawing/2016/5/11/chartex" xmlns:cx6="http://schemas.microsoft.com/office/drawing/2016/5/12/chartex" xmlns:cx7="http://schemas.microsoft.com/office/drawing/2016/5/13/chartex" xmlns:cx8="http://schemas.microsoft.com/office/drawing/2016/5/14/chartex" xmlns:mc="http://schemas.openxmlformats.org/markup-compatibility/2006" xmlns:aink="http://schemas.microsoft.com/office/drawing/2016/ink" xmlns:am3d="http://schemas.microsoft.com/office/drawing/2017/model3d" xmlns:o="urn:schemas-microsoft-com:office:office" xmlns:r="http://schemas.openxmlformats.org/officeDocument/2006/relationships" xmlns:m="http://schemas.openxmlformats.org/officeDocument/2006/math" xmlns:v="urn:schemas-microsoft-com:vml" xmlns:wp14="http://schemas.microsoft.com/office/word/2010/wordprocessingDrawing" xmlns:wp="http://schemas.openxmlformats.org/drawingml/2006/wordprocessingDrawing" xmlns:w10="urn:schemas-microsoft-com:office:word" xmlns:w="http://schemas.openxmlformats.org/wordprocessingml/2006/main" xmlns:w14="http://schemas.microsoft.com/office/word/2010/wordml" xmlns:w15="http://schemas.microsoft.com/office/word/2012/wordml" xmlns:w16cid="http://schemas.microsoft.com/office/word/2016/wordml/cid" xmlns:w16se="http://schemas.microsoft.com/office/word/2015/wordml/symex" xmlns:wpg="http://schemas.microsoft.com/office/word/2010/wordprocessingGroup" xmlns:wpi="http://schemas.microsoft.com/office/word/2010/wordprocessingInk" xmlns:wne="http://schemas.microsoft.com/office/word/2006/wordml" xmlns:wps="http://schemas.microsoft.com/office/word/2010/wordprocessingShape" mc:Ignorable="w14 w15 w16se w16cid wp14">
+  <w16cid:commentId w16cid:paraId="4B4035FA" w16cid:durableId="2064640B"/>
+  <w16cid:commentId w16cid:paraId="79639447" w16cid:durableId="20646433"/>
+</w16cid:commentsIds>
 </file>
 
 <file path=word/endnotes.xml><?xml version="1.0" encoding="utf-8"?>
@@ -10385,6 +10794,14 @@
     <w:abstractNumId w:val="11"/>
   </w:num>
 </w:numbering>
+</file>
+
+<file path=word/people.xml><?xml version="1.0" encoding="utf-8"?>
+<w15:people xmlns:wpc="http://schemas.microsoft.com/office/word/2010/wordprocessingCanvas" xmlns:cx="http://schemas.microsoft.com/office/drawing/2014/chartex" xmlns:cx1="http://schemas.microsoft.com/office/drawing/2015/9/8/chartex" xmlns:cx2="http://schemas.microsoft.com/office/drawing/2015/10/21/chartex" xmlns:cx3="http://schemas.microsoft.com/office/drawing/2016/5/9/chartex" xmlns:cx4="http://schemas.microsoft.com/office/drawing/2016/5/10/chartex" xmlns:cx5="http://schemas.microsoft.com/office/drawing/2016/5/11/chartex" xmlns:cx6="http://schemas.microsoft.com/office/drawing/2016/5/12/chartex" xmlns:cx7="http://schemas.microsoft.com/office/drawing/2016/5/13/chartex" xmlns:cx8="http://schemas.microsoft.com/office/drawing/2016/5/14/chartex" xmlns:mc="http://schemas.openxmlformats.org/markup-compatibility/2006" xmlns:aink="http://schemas.microsoft.com/office/drawing/2016/ink" xmlns:am3d="http://schemas.microsoft.com/office/drawing/2017/model3d" xmlns:o="urn:schemas-microsoft-com:office:office" xmlns:r="http://schemas.openxmlformats.org/officeDocument/2006/relationships" xmlns:m="http://schemas.openxmlformats.org/officeDocument/2006/math" xmlns:v="urn:schemas-microsoft-com:vml" xmlns:wp14="http://schemas.microsoft.com/office/word/2010/wordprocessingDrawing" xmlns:wp="http://schemas.openxmlformats.org/drawingml/2006/wordprocessingDrawing" xmlns:w10="urn:schemas-microsoft-com:office:word" xmlns:w="http://schemas.openxmlformats.org/wordprocessingml/2006/main" xmlns:w14="http://schemas.microsoft.com/office/word/2010/wordml" xmlns:w15="http://schemas.microsoft.com/office/word/2012/wordml" xmlns:w16cid="http://schemas.microsoft.com/office/word/2016/wordml/cid" xmlns:w16se="http://schemas.microsoft.com/office/word/2015/wordml/symex" xmlns:wpg="http://schemas.microsoft.com/office/word/2010/wordprocessingGroup" xmlns:wpi="http://schemas.microsoft.com/office/word/2010/wordprocessingInk" xmlns:wne="http://schemas.microsoft.com/office/word/2006/wordml" xmlns:wps="http://schemas.microsoft.com/office/word/2010/wordprocessingShape" mc:Ignorable="w14 w15 w16se w16cid wp14">
+  <w15:person w15:author="Kurtic, Ognjen">
+    <w15:presenceInfo w15:providerId="AD" w15:userId="S::Ognjen.Kurtic@zuehlke.com::a20dd4ec-91eb-4ad0-abf2-c79e4f9969e6"/>
+  </w15:person>
+</w15:people>
 </file>
 
 <file path=word/styles.xml><?xml version="1.0" encoding="utf-8"?>
@@ -11203,6 +11620,74 @@
       <w:shd w:val="clear" w:color="auto" w:fill="E1DFDD"/>
     </w:rPr>
   </w:style>
+  <w:style w:type="character" w:styleId="CommentReference">
+    <w:name w:val="annotation reference"/>
+    <w:basedOn w:val="DefaultParagraphFont"/>
+    <w:uiPriority w:val="99"/>
+    <w:semiHidden/>
+    <w:unhideWhenUsed/>
+    <w:rsid w:val="00292141"/>
+    <w:rPr>
+      <w:sz w:val="16"/>
+      <w:szCs w:val="16"/>
+    </w:rPr>
+  </w:style>
+  <w:style w:type="paragraph" w:styleId="CommentText">
+    <w:name w:val="annotation text"/>
+    <w:basedOn w:val="Normal"/>
+    <w:link w:val="CommentTextChar"/>
+    <w:uiPriority w:val="99"/>
+    <w:semiHidden/>
+    <w:unhideWhenUsed/>
+    <w:rsid w:val="00292141"/>
+    <w:pPr>
+      <w:spacing w:line="240" w:lineRule="auto"/>
+    </w:pPr>
+    <w:rPr>
+      <w:sz w:val="20"/>
+      <w:szCs w:val="20"/>
+    </w:rPr>
+  </w:style>
+  <w:style w:type="character" w:customStyle="1" w:styleId="CommentTextChar">
+    <w:name w:val="Comment Text Char"/>
+    <w:basedOn w:val="DefaultParagraphFont"/>
+    <w:link w:val="CommentText"/>
+    <w:uiPriority w:val="99"/>
+    <w:semiHidden/>
+    <w:rsid w:val="00292141"/>
+    <w:rPr>
+      <w:sz w:val="20"/>
+      <w:szCs w:val="20"/>
+    </w:rPr>
+  </w:style>
+  <w:style w:type="paragraph" w:styleId="CommentSubject">
+    <w:name w:val="annotation subject"/>
+    <w:basedOn w:val="CommentText"/>
+    <w:next w:val="CommentText"/>
+    <w:link w:val="CommentSubjectChar"/>
+    <w:uiPriority w:val="99"/>
+    <w:semiHidden/>
+    <w:unhideWhenUsed/>
+    <w:rsid w:val="00292141"/>
+    <w:rPr>
+      <w:b/>
+      <w:bCs/>
+    </w:rPr>
+  </w:style>
+  <w:style w:type="character" w:customStyle="1" w:styleId="CommentSubjectChar">
+    <w:name w:val="Comment Subject Char"/>
+    <w:basedOn w:val="CommentTextChar"/>
+    <w:link w:val="CommentSubject"/>
+    <w:uiPriority w:val="99"/>
+    <w:semiHidden/>
+    <w:rsid w:val="00292141"/>
+    <w:rPr>
+      <w:b/>
+      <w:bCs/>
+      <w:sz w:val="20"/>
+      <w:szCs w:val="20"/>
+    </w:rPr>
+  </w:style>
 </w:styles>
 </file>
 
@@ -11506,7 +11991,7 @@
 </file>
 
 <file path=customXml/itemProps1.xml><?xml version="1.0" encoding="utf-8"?>
-<ds:datastoreItem xmlns:ds="http://schemas.openxmlformats.org/officeDocument/2006/customXml" ds:itemID="{3422D957-5490-4116-8CFD-E825F41F227A}">
+<ds:datastoreItem xmlns:ds="http://schemas.openxmlformats.org/officeDocument/2006/customXml" ds:itemID="{DA9D271D-B556-44FE-B1AC-2410130A9453}">
   <ds:schemaRefs>
     <ds:schemaRef ds:uri="http://schemas.openxmlformats.org/officeDocument/2006/bibliography"/>
   </ds:schemaRefs>

</xml_diff>

<commit_message>
Add gamification part to the example walkthrough
</commit_message>
<xml_diff>
--- a/greenpaper/GreenPaper.docx
+++ b/greenpaper/GreenPaper.docx
@@ -7680,16 +7680,7 @@
           <w:color w:val="000000" w:themeColor="text1"/>
           <w:lang w:val="en-US"/>
         </w:rPr>
-        <w:t xml:space="preserve"> </w:t>
-      </w:r>
-      <w:bookmarkStart w:id="18" w:name="_GoBack"/>
-      <w:bookmarkEnd w:id="18"/>
-      <w:r>
-        <w:rPr>
-          <w:color w:val="000000" w:themeColor="text1"/>
-          <w:lang w:val="en-US"/>
-        </w:rPr>
-        <w:t xml:space="preserve">the </w:t>
+        <w:t xml:space="preserve"> the </w:t>
       </w:r>
       <w:proofErr w:type="spellStart"/>
       <w:r>
@@ -7987,6 +7978,82 @@
           <w:lang w:val="en-US"/>
         </w:rPr>
       </w:pPr>
+      <w:r>
+        <w:rPr>
+          <w:color w:val="000000" w:themeColor="text1"/>
+          <w:lang w:val="en-US"/>
+        </w:rPr>
+        <w:t xml:space="preserve">In the ‘gamification’ graph we allow the user to play around with some of the input parameters of the formula. On the y axis we show the years where the user can manipulate the mining </w:t>
+      </w:r>
+      <w:r>
+        <w:rPr>
+          <w:color w:val="000000" w:themeColor="text1"/>
+          <w:lang w:val="en-US"/>
+        </w:rPr>
+        <w:t xml:space="preserve">equipment </w:t>
+      </w:r>
+      <w:r>
+        <w:rPr>
+          <w:color w:val="000000" w:themeColor="text1"/>
+          <w:lang w:val="en-US"/>
+        </w:rPr>
+        <w:t xml:space="preserve">used by the formula and see what </w:t>
+      </w:r>
+      <w:proofErr w:type="gramStart"/>
+      <w:r>
+        <w:rPr>
+          <w:color w:val="000000" w:themeColor="text1"/>
+          <w:lang w:val="en-US"/>
+        </w:rPr>
+        <w:t>would be the CO2 impact in case</w:t>
+      </w:r>
+      <w:proofErr w:type="gramEnd"/>
+      <w:r>
+        <w:rPr>
+          <w:color w:val="000000" w:themeColor="text1"/>
+          <w:lang w:val="en-US"/>
+        </w:rPr>
+        <w:t xml:space="preserve"> that the whole network used the equipment from the selected year. </w:t>
+      </w:r>
+      <w:bookmarkStart w:id="18" w:name="_GoBack"/>
+      <w:bookmarkEnd w:id="18"/>
+      <w:r>
+        <w:rPr>
+          <w:color w:val="000000" w:themeColor="text1"/>
+          <w:lang w:val="en-US"/>
+        </w:rPr>
+        <w:t xml:space="preserve">On the x axis, the user can manipulate the geographical distribution of the hash-rate and see what </w:t>
+      </w:r>
+      <w:proofErr w:type="gramStart"/>
+      <w:r>
+        <w:rPr>
+          <w:color w:val="000000" w:themeColor="text1"/>
+          <w:lang w:val="en-US"/>
+        </w:rPr>
+        <w:t>would be the impact in case</w:t>
+      </w:r>
+      <w:proofErr w:type="gramEnd"/>
+      <w:r>
+        <w:rPr>
+          <w:color w:val="000000" w:themeColor="text1"/>
+          <w:lang w:val="en-US"/>
+        </w:rPr>
+        <w:t xml:space="preserve"> that</w:t>
+      </w:r>
+      <w:r>
+        <w:rPr>
+          <w:color w:val="000000" w:themeColor="text1"/>
+          <w:lang w:val="en-US"/>
+        </w:rPr>
+        <w:t>, for example, all bitcoin pools were based in the EU.</w:t>
+      </w:r>
+      <w:r>
+        <w:rPr>
+          <w:color w:val="000000" w:themeColor="text1"/>
+          <w:lang w:val="en-US"/>
+        </w:rPr>
+        <w:t xml:space="preserve"> </w:t>
+      </w:r>
     </w:p>
     <w:p>
       <w:pPr>
@@ -8102,7 +8169,6 @@
           <w:color w:val="FF0000"/>
           <w:lang w:val="en-GB"/>
         </w:rPr>
-        <w:lastRenderedPageBreak/>
         <w:t>TODO: Insert Screenshots of the Frontend and explain the actions in the backend taking place to provide the result. Specifically pay attention to mentioning our information sources (and our “</w:t>
       </w:r>
       <w:proofErr w:type="spellStart"/>
@@ -11988,7 +12054,7 @@
 </file>
 
 <file path=customXml/itemProps1.xml><?xml version="1.0" encoding="utf-8"?>
-<ds:datastoreItem xmlns:ds="http://schemas.openxmlformats.org/officeDocument/2006/customXml" ds:itemID="{3F5C8736-4444-4524-8D16-642184F7C90D}">
+<ds:datastoreItem xmlns:ds="http://schemas.openxmlformats.org/officeDocument/2006/customXml" ds:itemID="{AB114516-F912-4CC3-8FDA-B96C1525BB38}">
   <ds:schemaRefs>
     <ds:schemaRef ds:uri="http://schemas.openxmlformats.org/officeDocument/2006/bibliography"/>
   </ds:schemaRefs>

</xml_diff>